<commit_message>
add customer to user-account
</commit_message>
<xml_diff>
--- a/reports/Student#1/01 - Requirements - Student #1.docx
+++ b/reports/Student#1/01 - Requirements - Student #1.docx
@@ -121,7 +121,6 @@
               </w:rPr>
               <w:tab/>
             </w:r>
-            <w:permStart w:id="1128334700" w:edGrp="everyone"/>
             <w:sdt>
               <w:sdtPr>
                 <w:rPr>
@@ -135,6 +134,7 @@
                 <w15:appearance w15:val="hidden"/>
                 <w:text/>
               </w:sdtPr>
+              <w:sdtEndPr/>
               <w:sdtContent>
                 <w:r>
                   <w:rPr>
@@ -150,7 +150,6 @@
                 </w:r>
               </w:sdtContent>
             </w:sdt>
-            <w:permEnd w:id="1128334700"/>
           </w:p>
         </w:tc>
       </w:tr>
@@ -191,7 +190,6 @@
               </w:rPr>
               <w:tab/>
             </w:r>
-            <w:permStart w:id="860508616" w:edGrp="everyone"/>
             <w:sdt>
               <w:sdtPr>
                 <w:rPr>
@@ -205,6 +203,7 @@
                 <w15:appearance w15:val="hidden"/>
                 <w:text/>
               </w:sdtPr>
+              <w:sdtEndPr/>
               <w:sdtContent>
                 <w:r>
                   <w:rPr>
@@ -214,7 +213,6 @@
                 </w:r>
               </w:sdtContent>
             </w:sdt>
-            <w:permEnd w:id="860508616"/>
           </w:p>
         </w:tc>
       </w:tr>
@@ -271,7 +269,6 @@
               </w:rPr>
               <w:tab/>
             </w:r>
-            <w:permStart w:id="1727031462" w:edGrp="everyone"/>
             <w:r>
               <w:rPr>
                 <w:rFonts w:asciiTheme="majorHAnsi" w:hAnsiTheme="majorHAnsi" w:cstheme="majorBidi"/>
@@ -291,6 +288,7 @@
                 <w15:appearance w15:val="hidden"/>
                 <w:text/>
               </w:sdtPr>
+              <w:sdtEndPr/>
               <w:sdtContent>
                 <w:r>
                   <w:rPr>
@@ -301,7 +299,6 @@
               </w:sdtContent>
             </w:sdt>
           </w:p>
-          <w:permEnd w:id="1727031462"/>
           <w:p>
             <w:pPr>
               <w:rPr>
@@ -330,7 +327,6 @@
               </w:rPr>
               <w:tab/>
             </w:r>
-            <w:permStart w:id="225990905" w:edGrp="everyone"/>
             <w:sdt>
               <w:sdtPr>
                 <w:rPr>
@@ -344,6 +340,7 @@
                 <w15:appearance w15:val="hidden"/>
                 <w:text/>
               </w:sdtPr>
+              <w:sdtEndPr/>
               <w:sdtContent>
                 <w:r>
                   <w:rPr>
@@ -365,7 +362,6 @@
                 </w:r>
               </w:sdtContent>
             </w:sdt>
-            <w:permEnd w:id="225990905"/>
           </w:p>
           <w:p>
             <w:pPr>
@@ -393,11 +389,11 @@
               </w:rPr>
               <w:tab/>
             </w:r>
-            <w:permStart w:id="2044356450" w:edGrp="everyone"/>
             <w:sdt>
               <w:sdtPr>
                 <w:rPr>
                   <w:rFonts w:asciiTheme="majorHAnsi" w:hAnsiTheme="majorHAnsi" w:cstheme="majorHAnsi"/>
+                  <w:lang w:val="es-ES"/>
                 </w:rPr>
                 <w:tag w:val="Student2"/>
                 <w:id w:val="2044784553"/>
@@ -407,40 +403,54 @@
                 <w15:appearance w15:val="hidden"/>
                 <w:text/>
               </w:sdtPr>
+              <w:sdtEndPr/>
               <w:sdtContent>
                 <w:r>
                   <w:rPr>
                     <w:rFonts w:asciiTheme="majorHAnsi" w:hAnsiTheme="majorHAnsi" w:cstheme="majorHAnsi"/>
+                    <w:lang w:val="es-ES"/>
                   </w:rPr>
                   <w:t xml:space="preserve"> </w:t>
+                </w:r>
+                <w:proofErr w:type="spellStart"/>
+                <w:r>
+                  <w:rPr>
+                    <w:rFonts w:asciiTheme="majorHAnsi" w:hAnsiTheme="majorHAnsi" w:cstheme="majorHAnsi"/>
+                    <w:lang w:val="es-ES"/>
+                  </w:rPr>
+                  <w:t>Paleteiro</w:t>
+                </w:r>
+                <w:proofErr w:type="spellEnd"/>
+                <w:r>
+                  <w:rPr>
+                    <w:rFonts w:asciiTheme="majorHAnsi" w:hAnsiTheme="majorHAnsi" w:cstheme="majorHAnsi"/>
+                    <w:lang w:val="es-ES"/>
+                  </w:rPr>
+                  <w:t xml:space="preserve"> López</w:t>
                 </w:r>
                 <w:r>
                   <w:rPr>
                     <w:rFonts w:asciiTheme="majorHAnsi" w:hAnsiTheme="majorHAnsi" w:cstheme="majorHAnsi"/>
-                  </w:rPr>
-                  <w:t>Paleteiro López</w:t>
-                </w:r>
-                <w:r>
-                  <w:rPr>
-                    <w:rFonts w:asciiTheme="majorHAnsi" w:hAnsiTheme="majorHAnsi" w:cstheme="majorHAnsi"/>
+                    <w:lang w:val="es-ES"/>
                   </w:rPr>
                   <w:t xml:space="preserve">, </w:t>
                 </w:r>
                 <w:r>
                   <w:rPr>
                     <w:rFonts w:asciiTheme="majorHAnsi" w:hAnsiTheme="majorHAnsi" w:cstheme="majorHAnsi"/>
+                    <w:lang w:val="es-ES"/>
                   </w:rPr>
                   <w:t>Alberto José</w:t>
                 </w:r>
                 <w:r>
                   <w:rPr>
                     <w:rFonts w:asciiTheme="majorHAnsi" w:hAnsiTheme="majorHAnsi" w:cstheme="majorHAnsi"/>
+                    <w:lang w:val="es-ES"/>
                   </w:rPr>
                   <w:t xml:space="preserve">  </w:t>
                 </w:r>
               </w:sdtContent>
             </w:sdt>
-            <w:permEnd w:id="2044356450"/>
           </w:p>
           <w:p>
             <w:pPr>
@@ -468,7 +478,6 @@
               </w:rPr>
               <w:tab/>
             </w:r>
-            <w:permStart w:id="1533508438" w:edGrp="everyone"/>
             <w:sdt>
               <w:sdtPr>
                 <w:rPr>
@@ -482,6 +491,7 @@
                 <w15:appearance w15:val="hidden"/>
                 <w:text/>
               </w:sdtPr>
+              <w:sdtEndPr/>
               <w:sdtContent>
                 <w:r>
                   <w:rPr>
@@ -503,7 +513,6 @@
                 </w:r>
               </w:sdtContent>
             </w:sdt>
-            <w:permEnd w:id="1533508438"/>
           </w:p>
         </w:tc>
       </w:tr>
@@ -550,7 +559,6 @@
               </w:rPr>
               <w:tab/>
             </w:r>
-            <w:permStart w:id="1200700251" w:edGrp="everyone"/>
             <w:sdt>
               <w:sdtPr>
                 <w:rPr>
@@ -564,6 +572,7 @@
                 <w15:appearance w15:val="hidden"/>
                 <w:text/>
               </w:sdtPr>
+              <w:sdtEndPr/>
               <w:sdtContent>
                 <w:r>
                   <w:rPr>
@@ -603,7 +612,6 @@
                 </w:r>
               </w:sdtContent>
             </w:sdt>
-            <w:permEnd w:id="1200700251"/>
           </w:p>
         </w:tc>
       </w:tr>
@@ -630,7 +638,6 @@
         <w:rPr>
           <w:rFonts w:cstheme="majorHAnsi"/>
         </w:rPr>
-        <w:lastRenderedPageBreak/>
         <w:t>MANDATORY</w:t>
       </w:r>
       <w:r>
@@ -891,7 +898,6 @@
       </w:r>
     </w:p>
     <w:bookmarkStart w:id="0" w:name="_Hlk157672140"/>
-    <w:permStart w:id="2017816266" w:edGrp="everyone"/>
     <w:p>
       <w:pPr>
         <w:pStyle w:val="Comment-Grader"/>
@@ -906,6 +912,7 @@
           <w15:appearance w15:val="hidden"/>
           <w:text/>
         </w:sdtPr>
+        <w:sdtEndPr/>
         <w:sdtContent>
           <w:r>
             <w:t xml:space="preserve">  </w:t>
@@ -918,7 +925,6 @@
           </w:r>
         </w:sdtContent>
       </w:sdt>
-      <w:permEnd w:id="2017816266"/>
       <w:r>
         <w:t xml:space="preserve">   </w:t>
       </w:r>
@@ -1024,7 +1030,6 @@
         <w:t xml:space="preserve">. </w:t>
       </w:r>
     </w:p>
-    <w:permStart w:id="2121954181" w:edGrp="everyone"/>
     <w:p>
       <w:pPr>
         <w:pStyle w:val="Comment-Grader"/>
@@ -1039,13 +1044,19 @@
           <w15:appearance w15:val="hidden"/>
           <w:text/>
         </w:sdtPr>
+        <w:sdtEndPr/>
         <w:sdtContent>
           <w:r>
-            <w:t xml:space="preserve">  https://github.com/orgs/DP2-C1-049/projects/2/views/1  </w:t>
+            <w:t xml:space="preserve">  </w:t>
+          </w:r>
+          <w:r>
+            <w:t>X</w:t>
+          </w:r>
+          <w:r>
+            <w:t xml:space="preserve">  </w:t>
           </w:r>
         </w:sdtContent>
       </w:sdt>
-      <w:permEnd w:id="2121954181"/>
       <w:r>
         <w:t xml:space="preserve">   </w:t>
       </w:r>
@@ -1128,7 +1139,6 @@
         <w:rPr>
           <w:rFonts w:cstheme="majorHAnsi"/>
         </w:rPr>
-        <w:lastRenderedPageBreak/>
         <w:t>MANDATORY</w:t>
       </w:r>
       <w:r>
@@ -1349,7 +1359,6 @@
         <w:t xml:space="preserve">. </w:t>
       </w:r>
     </w:p>
-    <w:permStart w:id="1717830067" w:edGrp="everyone"/>
     <w:p>
       <w:pPr>
         <w:pStyle w:val="Comment-Grader"/>
@@ -1364,13 +1373,19 @@
           <w15:appearance w15:val="hidden"/>
           <w:text/>
         </w:sdtPr>
+        <w:sdtEndPr/>
         <w:sdtContent>
           <w:r>
-            <w:t xml:space="preserve">    </w:t>
+            <w:t xml:space="preserve">  </w:t>
+          </w:r>
+          <w:r>
+            <w:t>X</w:t>
+          </w:r>
+          <w:r>
+            <w:t xml:space="preserve">  </w:t>
           </w:r>
         </w:sdtContent>
       </w:sdt>
-      <w:permEnd w:id="1717830067"/>
       <w:r>
         <w:t xml:space="preserve">    </w:t>
       </w:r>
@@ -1746,7 +1761,6 @@
         <w:t xml:space="preserve">. </w:t>
       </w:r>
     </w:p>
-    <w:permStart w:id="2057982250" w:edGrp="everyone"/>
     <w:p>
       <w:pPr>
         <w:pStyle w:val="Comment-Grader"/>
@@ -1761,13 +1775,16 @@
           <w15:appearance w15:val="hidden"/>
           <w:text/>
         </w:sdtPr>
+        <w:sdtEndPr/>
         <w:sdtContent>
+          <w:r>
+            <w:t>X</w:t>
+          </w:r>
           <w:r>
             <w:t xml:space="preserve">    </w:t>
           </w:r>
         </w:sdtContent>
       </w:sdt>
-      <w:permEnd w:id="2057982250"/>
       <w:r>
         <w:t xml:space="preserve">    </w:t>
       </w:r>
@@ -2164,7 +2181,6 @@
       <w:r>
         <w:t xml:space="preserve"> </w:t>
       </w:r>
-      <w:permStart w:id="1011897587" w:edGrp="everyone"/>
       <w:sdt>
         <w:sdtPr>
           <w:tag w:val="Verdict"/>
@@ -2175,13 +2191,19 @@
           <w15:appearance w15:val="hidden"/>
           <w:text/>
         </w:sdtPr>
+        <w:sdtEndPr/>
         <w:sdtContent>
           <w:r>
-            <w:t xml:space="preserve">    </w:t>
+            <w:t xml:space="preserve"> </w:t>
+          </w:r>
+          <w:r>
+            <w:t>X</w:t>
+          </w:r>
+          <w:r>
+            <w:t xml:space="preserve">   </w:t>
           </w:r>
         </w:sdtContent>
       </w:sdt>
-      <w:permEnd w:id="1011897587"/>
       <w:r>
         <w:t xml:space="preserve">    </w:t>
       </w:r>
@@ -2270,7 +2292,6 @@
         <w:rPr>
           <w:rFonts w:cstheme="majorHAnsi"/>
         </w:rPr>
-        <w:lastRenderedPageBreak/>
         <w:t>Testing requirements</w:t>
       </w:r>
     </w:p>
@@ -2476,7 +2497,6 @@
         <w:t>.</w:t>
       </w:r>
     </w:p>
-    <w:permStart w:id="923158877" w:edGrp="everyone"/>
     <w:p>
       <w:pPr>
         <w:pStyle w:val="Comment-Grader"/>
@@ -2491,13 +2511,19 @@
           <w15:appearance w15:val="hidden"/>
           <w:text/>
         </w:sdtPr>
+        <w:sdtEndPr/>
         <w:sdtContent>
           <w:r>
-            <w:t xml:space="preserve">    </w:t>
+            <w:t xml:space="preserve">  </w:t>
+          </w:r>
+          <w:r>
+            <w:t>X</w:t>
+          </w:r>
+          <w:r>
+            <w:t xml:space="preserve">  </w:t>
           </w:r>
         </w:sdtContent>
       </w:sdt>
-      <w:permEnd w:id="923158877"/>
       <w:r>
         <w:t xml:space="preserve">    </w:t>
       </w:r>
@@ -2542,7 +2568,6 @@
         <w:t xml:space="preserve"> </w:t>
       </w:r>
     </w:p>
-    <w:permStart w:id="1594819209" w:edGrp="everyone"/>
     <w:p>
       <w:pPr>
         <w:pStyle w:val="Comment-Grader"/>
@@ -2557,13 +2582,19 @@
           <w15:appearance w15:val="hidden"/>
           <w:text/>
         </w:sdtPr>
+        <w:sdtEndPr/>
         <w:sdtContent>
           <w:r>
-            <w:t xml:space="preserve">    </w:t>
+            <w:t xml:space="preserve">  </w:t>
+          </w:r>
+          <w:r>
+            <w:t>X</w:t>
+          </w:r>
+          <w:r>
+            <w:t xml:space="preserve">  </w:t>
           </w:r>
         </w:sdtContent>
       </w:sdt>
-      <w:permEnd w:id="1594819209"/>
       <w:r>
         <w:t xml:space="preserve">    </w:t>
       </w:r>
@@ -2577,6 +2608,7 @@
           <w15:appearance w15:val="hidden"/>
           <w:text/>
         </w:sdtPr>
+        <w:sdtEndPr/>
         <w:sdtContent>
           <w:r>
             <w:t xml:space="preserve">      </w:t>
@@ -2615,7 +2647,6 @@
         <w:rPr>
           <w:rFonts w:cstheme="majorHAnsi"/>
         </w:rPr>
-        <w:lastRenderedPageBreak/>
         <w:t>MANDATORY</w:t>
       </w:r>
       <w:r>
@@ -2811,7 +2842,6 @@
         <w:t xml:space="preserve">. </w:t>
       </w:r>
     </w:p>
-    <w:permStart w:id="530739324" w:edGrp="everyone"/>
     <w:p>
       <w:pPr>
         <w:pStyle w:val="Comment-Grader"/>
@@ -2826,13 +2856,13 @@
           <w15:appearance w15:val="hidden"/>
           <w:text/>
         </w:sdtPr>
+        <w:sdtEndPr/>
         <w:sdtContent>
           <w:r>
             <w:t xml:space="preserve">    </w:t>
           </w:r>
         </w:sdtContent>
       </w:sdt>
-      <w:permEnd w:id="530739324"/>
       <w:r>
         <w:t xml:space="preserve">    </w:t>
       </w:r>
@@ -2956,7 +2986,6 @@
         <w:t xml:space="preserve">. </w:t>
       </w:r>
     </w:p>
-    <w:permStart w:id="1714948438" w:edGrp="everyone"/>
     <w:p>
       <w:pPr>
         <w:pStyle w:val="Comment-Grader"/>
@@ -2971,13 +3000,13 @@
           <w15:appearance w15:val="hidden"/>
           <w:text/>
         </w:sdtPr>
+        <w:sdtEndPr/>
         <w:sdtContent>
           <w:r>
             <w:t xml:space="preserve">    </w:t>
           </w:r>
         </w:sdtContent>
       </w:sdt>
-      <w:permEnd w:id="1714948438"/>
       <w:r>
         <w:t xml:space="preserve">    </w:t>
       </w:r>
@@ -3085,7 +3114,6 @@
         <w:t xml:space="preserve">. </w:t>
       </w:r>
     </w:p>
-    <w:permStart w:id="40979000" w:edGrp="everyone"/>
     <w:p>
       <w:pPr>
         <w:pStyle w:val="Comment-Grader"/>
@@ -3100,13 +3128,13 @@
           <w15:appearance w15:val="hidden"/>
           <w:text/>
         </w:sdtPr>
+        <w:sdtEndPr/>
         <w:sdtContent>
           <w:r>
             <w:t xml:space="preserve">    </w:t>
           </w:r>
         </w:sdtContent>
       </w:sdt>
-      <w:permEnd w:id="40979000"/>
       <w:r>
         <w:t xml:space="preserve">    </w:t>
       </w:r>
@@ -3133,7 +3161,6 @@
         <w:rPr>
           <w:rFonts w:cstheme="majorHAnsi"/>
         </w:rPr>
-        <w:lastRenderedPageBreak/>
         <w:t>MANDATORY</w:t>
       </w:r>
       <w:r>
@@ -3183,7 +3210,6 @@
         <w:t xml:space="preserve">Create appropriate indices for your entities, if required.  </w:t>
       </w:r>
     </w:p>
-    <w:permStart w:id="68713900" w:edGrp="everyone"/>
     <w:p>
       <w:pPr>
         <w:pStyle w:val="Comment-Grader"/>
@@ -3201,13 +3227,13 @@
           <w15:appearance w15:val="hidden"/>
           <w:text/>
         </w:sdtPr>
+        <w:sdtEndPr/>
         <w:sdtContent>
           <w:r>
             <w:t xml:space="preserve">    </w:t>
           </w:r>
         </w:sdtContent>
       </w:sdt>
-      <w:permEnd w:id="68713900"/>
       <w:r>
         <w:t xml:space="preserve">    </w:t>
       </w:r>
@@ -3330,7 +3356,6 @@
         <w:t xml:space="preserve">. </w:t>
       </w:r>
     </w:p>
-    <w:permStart w:id="614466100" w:edGrp="everyone"/>
     <w:p>
       <w:pPr>
         <w:pStyle w:val="Comment-Grader"/>
@@ -3345,13 +3370,13 @@
           <w15:appearance w15:val="hidden"/>
           <w:text/>
         </w:sdtPr>
+        <w:sdtEndPr/>
         <w:sdtContent>
           <w:r>
             <w:t xml:space="preserve">    </w:t>
           </w:r>
         </w:sdtContent>
       </w:sdt>
-      <w:permEnd w:id="614466100"/>
       <w:r>
         <w:t xml:space="preserve">    </w:t>
       </w:r>
@@ -3402,7 +3427,6 @@
         <w:t xml:space="preserve"> </w:t>
       </w:r>
     </w:p>
-    <w:permStart w:id="886336900" w:edGrp="everyone"/>
     <w:p>
       <w:pPr>
         <w:pStyle w:val="Comment-Grader"/>
@@ -3417,13 +3441,13 @@
           <w15:appearance w15:val="hidden"/>
           <w:text/>
         </w:sdtPr>
+        <w:sdtEndPr/>
         <w:sdtContent>
           <w:r>
             <w:t xml:space="preserve">    </w:t>
           </w:r>
         </w:sdtContent>
       </w:sdt>
-      <w:permEnd w:id="886336900"/>
       <w:r>
         <w:t xml:space="preserve">     </w:t>
       </w:r>
@@ -3439,7 +3463,6 @@
         <w:t xml:space="preserve">. </w:t>
       </w:r>
     </w:p>
-    <w:permStart w:id="1310790238" w:edGrp="everyone"/>
     <w:p>
       <w:pPr>
         <w:pStyle w:val="Comment-Grader"/>
@@ -3454,13 +3477,13 @@
           <w15:appearance w15:val="hidden"/>
           <w:text/>
         </w:sdtPr>
+        <w:sdtEndPr/>
         <w:sdtContent>
           <w:r>
             <w:t xml:space="preserve">    </w:t>
           </w:r>
         </w:sdtContent>
       </w:sdt>
-      <w:permEnd w:id="1310790238"/>
       <w:r>
         <w:t xml:space="preserve">    </w:t>
       </w:r>
@@ -3502,7 +3525,6 @@
         <w:rPr>
           <w:rFonts w:cstheme="majorHAnsi"/>
         </w:rPr>
-        <w:lastRenderedPageBreak/>
         <w:t>SUPPLEMENTARY I</w:t>
       </w:r>
       <w:r>
@@ -3753,7 +3775,6 @@
         <w:rPr>
           <w:rFonts w:cstheme="majorHAnsi"/>
         </w:rPr>
-        <w:lastRenderedPageBreak/>
         <w:t>SUPPLEMENTARY I</w:t>
       </w:r>
       <w:r>
@@ -3965,7 +3986,6 @@
         <w:t xml:space="preserve">. </w:t>
       </w:r>
     </w:p>
-    <w:permStart w:id="728593099" w:edGrp="everyone"/>
     <w:p>
       <w:pPr>
         <w:pStyle w:val="Comment-Grader"/>
@@ -3980,13 +4000,13 @@
           <w15:appearance w15:val="hidden"/>
           <w:text/>
         </w:sdtPr>
+        <w:sdtEndPr/>
         <w:sdtContent>
           <w:r>
             <w:t xml:space="preserve">    </w:t>
           </w:r>
         </w:sdtContent>
       </w:sdt>
-      <w:permEnd w:id="728593099"/>
       <w:r>
         <w:t xml:space="preserve">    </w:t>
       </w:r>
@@ -4137,7 +4157,6 @@
         <w:t xml:space="preserve"> </w:t>
       </w:r>
     </w:p>
-    <w:permStart w:id="1734506473" w:edGrp="everyone"/>
     <w:p>
       <w:pPr>
         <w:pStyle w:val="Comment-Grader"/>
@@ -4152,13 +4171,13 @@
           <w15:appearance w15:val="hidden"/>
           <w:text/>
         </w:sdtPr>
+        <w:sdtEndPr/>
         <w:sdtContent>
           <w:r>
             <w:t xml:space="preserve">    </w:t>
           </w:r>
         </w:sdtContent>
       </w:sdt>
-      <w:permEnd w:id="1734506473"/>
       <w:r>
         <w:t xml:space="preserve">    </w:t>
       </w:r>
@@ -4184,7 +4203,6 @@
         <w:rPr>
           <w:rFonts w:cstheme="majorHAnsi"/>
         </w:rPr>
-        <w:lastRenderedPageBreak/>
         <w:t>SUPPLEMENTARY I</w:t>
       </w:r>
       <w:r>
@@ -4309,7 +4327,6 @@
         <w:t xml:space="preserve">. </w:t>
       </w:r>
     </w:p>
-    <w:permStart w:id="754912584" w:edGrp="everyone"/>
     <w:p>
       <w:pPr>
         <w:pStyle w:val="Comment-Grader"/>
@@ -4324,13 +4341,13 @@
           <w15:appearance w15:val="hidden"/>
           <w:text/>
         </w:sdtPr>
+        <w:sdtEndPr/>
         <w:sdtContent>
           <w:r>
             <w:t xml:space="preserve">    </w:t>
           </w:r>
         </w:sdtContent>
       </w:sdt>
-      <w:permEnd w:id="754912584"/>
       <w:r>
         <w:t xml:space="preserve">    </w:t>
       </w:r>
@@ -4402,7 +4419,6 @@
         <w:t xml:space="preserve">. </w:t>
       </w:r>
     </w:p>
-    <w:permStart w:id="1409104184" w:edGrp="everyone"/>
     <w:p>
       <w:pPr>
         <w:pStyle w:val="Comment-Grader"/>
@@ -4417,13 +4433,13 @@
           <w15:appearance w15:val="hidden"/>
           <w:text/>
         </w:sdtPr>
+        <w:sdtEndPr/>
         <w:sdtContent>
           <w:r>
             <w:t xml:space="preserve">    </w:t>
           </w:r>
         </w:sdtContent>
       </w:sdt>
-      <w:permEnd w:id="1409104184"/>
       <w:r>
         <w:t xml:space="preserve">    </w:t>
       </w:r>
@@ -4492,7 +4508,6 @@
         <w:t xml:space="preserve">. </w:t>
       </w:r>
     </w:p>
-    <w:permStart w:id="1712221096" w:edGrp="everyone"/>
     <w:p>
       <w:pPr>
         <w:pStyle w:val="Comment-Grader"/>
@@ -4507,13 +4522,13 @@
           <w15:appearance w15:val="hidden"/>
           <w:text/>
         </w:sdtPr>
+        <w:sdtEndPr/>
         <w:sdtContent>
           <w:r>
             <w:t xml:space="preserve">    </w:t>
           </w:r>
         </w:sdtContent>
       </w:sdt>
-      <w:permEnd w:id="1712221096"/>
       <w:r>
         <w:t xml:space="preserve">    </w:t>
       </w:r>
@@ -4583,7 +4598,6 @@
         <w:t xml:space="preserve">. </w:t>
       </w:r>
     </w:p>
-    <w:permStart w:id="1157723328" w:edGrp="everyone"/>
     <w:p>
       <w:pPr>
         <w:pStyle w:val="Comment-Grader"/>
@@ -4598,13 +4612,13 @@
           <w15:appearance w15:val="hidden"/>
           <w:text/>
         </w:sdtPr>
+        <w:sdtEndPr/>
         <w:sdtContent>
           <w:r>
             <w:t xml:space="preserve">    </w:t>
           </w:r>
         </w:sdtContent>
       </w:sdt>
-      <w:permEnd w:id="1157723328"/>
       <w:r>
         <w:t xml:space="preserve">    </w:t>
       </w:r>
@@ -4737,7 +4751,6 @@
         <w:t xml:space="preserve"> #8 and #9.  Videos should not exceed 10 minutes in length and must be stored at the USE's facilities.</w:t>
       </w:r>
     </w:p>
-    <w:permStart w:id="855180232" w:edGrp="everyone"/>
     <w:p>
       <w:pPr>
         <w:pStyle w:val="Comment-Grader"/>
@@ -4752,13 +4765,13 @@
           <w15:appearance w15:val="hidden"/>
           <w:text/>
         </w:sdtPr>
+        <w:sdtEndPr/>
         <w:sdtContent>
           <w:r>
             <w:t xml:space="preserve">    </w:t>
           </w:r>
         </w:sdtContent>
       </w:sdt>
-      <w:permEnd w:id="855180232"/>
       <w:r>
         <w:t xml:space="preserve">    </w:t>
       </w:r>
@@ -4784,7 +4797,6 @@
         <w:rPr>
           <w:rFonts w:cstheme="majorHAnsi"/>
         </w:rPr>
-        <w:lastRenderedPageBreak/>
         <w:t>SUPPLEMENTARY I</w:t>
       </w:r>
       <w:r>
@@ -4951,7 +4963,6 @@
         <w:t xml:space="preserve"> </w:t>
       </w:r>
     </w:p>
-    <w:permStart w:id="10440482" w:edGrp="everyone"/>
     <w:p>
       <w:pPr>
         <w:pStyle w:val="Comment-Grader"/>
@@ -4966,13 +4977,13 @@
           <w15:appearance w15:val="hidden"/>
           <w:text/>
         </w:sdtPr>
+        <w:sdtEndPr/>
         <w:sdtContent>
           <w:r>
             <w:t xml:space="preserve">    </w:t>
           </w:r>
         </w:sdtContent>
       </w:sdt>
-      <w:permEnd w:id="10440482"/>
       <w:r>
         <w:t xml:space="preserve">    </w:t>
       </w:r>
@@ -5008,7 +5019,6 @@
         <w:t xml:space="preserve">. </w:t>
       </w:r>
     </w:p>
-    <w:permStart w:id="1699573596" w:edGrp="everyone"/>
     <w:p>
       <w:pPr>
         <w:pStyle w:val="Comment-Grader"/>
@@ -5023,13 +5033,13 @@
           <w15:appearance w15:val="hidden"/>
           <w:text/>
         </w:sdtPr>
+        <w:sdtEndPr/>
         <w:sdtContent>
           <w:r>
             <w:t xml:space="preserve">    </w:t>
           </w:r>
         </w:sdtContent>
       </w:sdt>
-      <w:permEnd w:id="1699573596"/>
       <w:r>
         <w:t xml:space="preserve">    </w:t>
       </w:r>
@@ -5097,7 +5107,6 @@
         <w:rPr>
           <w:rFonts w:cstheme="majorHAnsi"/>
         </w:rPr>
-        <w:lastRenderedPageBreak/>
         <w:t>SUPPLEMENTARY II</w:t>
       </w:r>
       <w:r>
@@ -5279,7 +5288,6 @@
         <w:t xml:space="preserve">. </w:t>
       </w:r>
     </w:p>
-    <w:permStart w:id="761863153" w:edGrp="everyone"/>
     <w:p>
       <w:pPr>
         <w:pStyle w:val="Comment-Grader"/>
@@ -5294,13 +5302,13 @@
           <w15:appearance w15:val="hidden"/>
           <w:text/>
         </w:sdtPr>
+        <w:sdtEndPr/>
         <w:sdtContent>
           <w:r>
             <w:t xml:space="preserve">    </w:t>
           </w:r>
         </w:sdtContent>
       </w:sdt>
-      <w:permEnd w:id="761863153"/>
       <w:r>
         <w:t xml:space="preserve">    </w:t>
       </w:r>
@@ -5331,7 +5339,6 @@
         <w:t xml:space="preserve">. </w:t>
       </w:r>
     </w:p>
-    <w:permStart w:id="2143832785" w:edGrp="everyone"/>
     <w:p>
       <w:pPr>
         <w:pStyle w:val="Comment-Grader"/>
@@ -5346,13 +5353,13 @@
           <w15:appearance w15:val="hidden"/>
           <w:text/>
         </w:sdtPr>
+        <w:sdtEndPr/>
         <w:sdtContent>
           <w:r>
             <w:t xml:space="preserve">    </w:t>
           </w:r>
         </w:sdtContent>
       </w:sdt>
-      <w:permEnd w:id="2143832785"/>
       <w:r>
         <w:t xml:space="preserve">    </w:t>
       </w:r>
@@ -5423,7 +5430,6 @@
         <w:rPr>
           <w:rFonts w:cstheme="majorHAnsi"/>
         </w:rPr>
-        <w:lastRenderedPageBreak/>
         <w:t>SUPPLEMENTARY II</w:t>
       </w:r>
       <w:r>
@@ -5543,7 +5549,6 @@
         <w:t xml:space="preserve"> </w:t>
       </w:r>
     </w:p>
-    <w:permStart w:id="2084123170" w:edGrp="everyone"/>
     <w:p>
       <w:pPr>
         <w:pStyle w:val="Comment-Grader"/>
@@ -5561,13 +5566,13 @@
           <w15:appearance w15:val="hidden"/>
           <w:text/>
         </w:sdtPr>
+        <w:sdtEndPr/>
         <w:sdtContent>
           <w:r>
             <w:t xml:space="preserve">    </w:t>
           </w:r>
         </w:sdtContent>
       </w:sdt>
-      <w:permEnd w:id="2084123170"/>
       <w:r>
         <w:t xml:space="preserve">     </w:t>
       </w:r>
@@ -5584,6 +5589,7 @@
           <w15:appearance w15:val="hidden"/>
           <w:text/>
         </w:sdtPr>
+        <w:sdtEndPr/>
         <w:sdtContent>
           <w:r>
             <w:rPr>
@@ -5730,7 +5736,6 @@
         <w:t xml:space="preserve">. </w:t>
       </w:r>
     </w:p>
-    <w:permStart w:id="898714446" w:edGrp="everyone"/>
     <w:p>
       <w:pPr>
         <w:pStyle w:val="Comment-Grader"/>
@@ -5745,13 +5750,13 @@
           <w15:appearance w15:val="hidden"/>
           <w:text/>
         </w:sdtPr>
+        <w:sdtEndPr/>
         <w:sdtContent>
           <w:r>
             <w:t xml:space="preserve">    </w:t>
           </w:r>
         </w:sdtContent>
       </w:sdt>
-      <w:permEnd w:id="898714446"/>
       <w:r>
         <w:t xml:space="preserve">    </w:t>
       </w:r>
@@ -5782,7 +5787,6 @@
         <w:t xml:space="preserve">. </w:t>
       </w:r>
     </w:p>
-    <w:permStart w:id="703953628" w:edGrp="everyone"/>
     <w:p>
       <w:pPr>
         <w:pStyle w:val="Comment-Grader"/>
@@ -5797,13 +5801,13 @@
           <w15:appearance w15:val="hidden"/>
           <w:text/>
         </w:sdtPr>
+        <w:sdtEndPr/>
         <w:sdtContent>
           <w:r>
             <w:t xml:space="preserve">    </w:t>
           </w:r>
         </w:sdtContent>
       </w:sdt>
-      <w:permEnd w:id="703953628"/>
       <w:r>
         <w:t xml:space="preserve">    </w:t>
       </w:r>
@@ -5835,7 +5839,6 @@
         <w:rPr>
           <w:rFonts w:cstheme="majorHAnsi"/>
         </w:rPr>
-        <w:lastRenderedPageBreak/>
         <w:t>SUPPLEMENTARY II</w:t>
       </w:r>
       <w:r>
@@ -5973,7 +5976,6 @@
         <w:t xml:space="preserve">. </w:t>
       </w:r>
     </w:p>
-    <w:permStart w:id="1461995576" w:edGrp="everyone"/>
     <w:p>
       <w:pPr>
         <w:pStyle w:val="Comment-Grader"/>
@@ -5988,13 +5990,13 @@
           <w15:appearance w15:val="hidden"/>
           <w:text/>
         </w:sdtPr>
+        <w:sdtEndPr/>
         <w:sdtContent>
           <w:r>
             <w:t xml:space="preserve">    </w:t>
           </w:r>
         </w:sdtContent>
       </w:sdt>
-      <w:permEnd w:id="1461995576"/>
       <w:r>
         <w:t xml:space="preserve">     </w:t>
       </w:r>
@@ -6055,7 +6057,6 @@
         <w:t xml:space="preserve">. </w:t>
       </w:r>
     </w:p>
-    <w:permStart w:id="275464806" w:edGrp="everyone"/>
     <w:p>
       <w:pPr>
         <w:pStyle w:val="Comment-Grader"/>
@@ -6070,13 +6071,13 @@
           <w15:appearance w15:val="hidden"/>
           <w:text/>
         </w:sdtPr>
+        <w:sdtEndPr/>
         <w:sdtContent>
           <w:r>
             <w:t xml:space="preserve">    </w:t>
           </w:r>
         </w:sdtContent>
       </w:sdt>
-      <w:permEnd w:id="275464806"/>
       <w:r>
         <w:t xml:space="preserve">     </w:t>
       </w:r>
@@ -6175,7 +6176,6 @@
         <w:t xml:space="preserve">. </w:t>
       </w:r>
     </w:p>
-    <w:permStart w:id="386680820" w:edGrp="everyone"/>
     <w:p>
       <w:pPr>
         <w:pStyle w:val="Comment-Grader"/>
@@ -6190,13 +6190,13 @@
           <w15:appearance w15:val="hidden"/>
           <w:text/>
         </w:sdtPr>
+        <w:sdtEndPr/>
         <w:sdtContent>
           <w:r>
             <w:t xml:space="preserve">    </w:t>
           </w:r>
         </w:sdtContent>
       </w:sdt>
-      <w:permEnd w:id="386680820"/>
       <w:r>
         <w:t xml:space="preserve">     </w:t>
       </w:r>
@@ -6221,7 +6221,6 @@
         <w:t xml:space="preserve">. </w:t>
       </w:r>
     </w:p>
-    <w:permStart w:id="1753296444" w:edGrp="everyone"/>
     <w:p>
       <w:pPr>
         <w:pStyle w:val="Comment-Grader"/>
@@ -6236,13 +6235,13 @@
           <w15:appearance w15:val="hidden"/>
           <w:text/>
         </w:sdtPr>
+        <w:sdtEndPr/>
         <w:sdtContent>
           <w:r>
             <w:t xml:space="preserve">    </w:t>
           </w:r>
         </w:sdtContent>
       </w:sdt>
-      <w:permEnd w:id="1753296444"/>
       <w:r>
         <w:t xml:space="preserve">     </w:t>
       </w:r>
@@ -6262,7 +6261,6 @@
         <w:rPr>
           <w:rFonts w:cstheme="majorHAnsi"/>
         </w:rPr>
-        <w:lastRenderedPageBreak/>
         <w:t>SUPPLEMENTARY II</w:t>
       </w:r>
       <w:r>
@@ -6429,7 +6427,6 @@
         <w:t xml:space="preserve">. </w:t>
       </w:r>
     </w:p>
-    <w:permStart w:id="296970153" w:edGrp="everyone"/>
     <w:p>
       <w:pPr>
         <w:pStyle w:val="Comment-Grader"/>
@@ -6444,13 +6441,13 @@
           <w15:appearance w15:val="hidden"/>
           <w:text/>
         </w:sdtPr>
+        <w:sdtEndPr/>
         <w:sdtContent>
           <w:r>
             <w:t xml:space="preserve">    </w:t>
           </w:r>
         </w:sdtContent>
       </w:sdt>
-      <w:permEnd w:id="296970153"/>
       <w:r>
         <w:t xml:space="preserve">     </w:t>
       </w:r>
@@ -6480,7 +6477,6 @@
         <w:t xml:space="preserve">. </w:t>
       </w:r>
     </w:p>
-    <w:permStart w:id="433853671" w:edGrp="everyone"/>
     <w:p>
       <w:pPr>
         <w:pStyle w:val="Comment-Grader"/>
@@ -6495,13 +6491,13 @@
           <w15:appearance w15:val="hidden"/>
           <w:text/>
         </w:sdtPr>
+        <w:sdtEndPr/>
         <w:sdtContent>
           <w:r>
             <w:t xml:space="preserve">    </w:t>
           </w:r>
         </w:sdtContent>
       </w:sdt>
-      <w:permEnd w:id="433853671"/>
       <w:r>
         <w:t xml:space="preserve">     </w:t>
       </w:r>
@@ -6526,7 +6522,6 @@
         <w:t xml:space="preserve">. </w:t>
       </w:r>
     </w:p>
-    <w:permStart w:id="1929605950" w:edGrp="everyone"/>
     <w:p>
       <w:pPr>
         <w:pStyle w:val="Comment-Grader"/>
@@ -6541,13 +6536,13 @@
           <w15:appearance w15:val="hidden"/>
           <w:text/>
         </w:sdtPr>
+        <w:sdtEndPr/>
         <w:sdtContent>
           <w:r>
             <w:t xml:space="preserve">    </w:t>
           </w:r>
         </w:sdtContent>
       </w:sdt>
-      <w:permEnd w:id="1929605950"/>
       <w:r>
         <w:t xml:space="preserve">     </w:t>
       </w:r>
@@ -10209,6 +10204,7 @@
   </w:compat>
   <w:rsids>
     <w:rsidRoot w:val="002707DD"/>
+    <w:rsid w:val="000F2488"/>
     <w:rsid w:val="0013644E"/>
     <w:rsid w:val="001773D9"/>
     <w:rsid w:val="001942D6"/>
@@ -10225,6 +10221,7 @@
     <w:rsid w:val="005A3CD1"/>
     <w:rsid w:val="005C7809"/>
     <w:rsid w:val="005F0460"/>
+    <w:rsid w:val="006138AC"/>
     <w:rsid w:val="00674795"/>
     <w:rsid w:val="00676B38"/>
     <w:rsid w:val="007056D5"/>

</xml_diff>

<commit_message>
report Student 1 changed
</commit_message>
<xml_diff>
--- a/reports/Student#1/01 - Requirements - Student #1.docx
+++ b/reports/Student#1/01 - Requirements - Student #1.docx
@@ -121,6 +121,7 @@
               </w:rPr>
               <w:tab/>
             </w:r>
+            <w:permStart w:id="1128334700" w:edGrp="everyone"/>
             <w:sdt>
               <w:sdtPr>
                 <w:rPr>
@@ -134,7 +135,6 @@
                 <w15:appearance w15:val="hidden"/>
                 <w:text/>
               </w:sdtPr>
-              <w:sdtEndPr/>
               <w:sdtContent>
                 <w:r>
                   <w:rPr>
@@ -150,6 +150,7 @@
                 </w:r>
               </w:sdtContent>
             </w:sdt>
+            <w:permEnd w:id="1128334700"/>
           </w:p>
         </w:tc>
       </w:tr>
@@ -190,6 +191,7 @@
               </w:rPr>
               <w:tab/>
             </w:r>
+            <w:permStart w:id="860508616" w:edGrp="everyone"/>
             <w:sdt>
               <w:sdtPr>
                 <w:rPr>
@@ -203,7 +205,6 @@
                 <w15:appearance w15:val="hidden"/>
                 <w:text/>
               </w:sdtPr>
-              <w:sdtEndPr/>
               <w:sdtContent>
                 <w:r>
                   <w:rPr>
@@ -213,6 +214,7 @@
                 </w:r>
               </w:sdtContent>
             </w:sdt>
+            <w:permEnd w:id="860508616"/>
           </w:p>
         </w:tc>
       </w:tr>
@@ -269,6 +271,7 @@
               </w:rPr>
               <w:tab/>
             </w:r>
+            <w:permStart w:id="1727031462" w:edGrp="everyone"/>
             <w:r>
               <w:rPr>
                 <w:rFonts w:asciiTheme="majorHAnsi" w:hAnsiTheme="majorHAnsi" w:cstheme="majorBidi"/>
@@ -288,7 +291,6 @@
                 <w15:appearance w15:val="hidden"/>
                 <w:text/>
               </w:sdtPr>
-              <w:sdtEndPr/>
               <w:sdtContent>
                 <w:r>
                   <w:rPr>
@@ -299,6 +301,7 @@
               </w:sdtContent>
             </w:sdt>
           </w:p>
+          <w:permEnd w:id="1727031462"/>
           <w:p>
             <w:pPr>
               <w:rPr>
@@ -327,6 +330,7 @@
               </w:rPr>
               <w:tab/>
             </w:r>
+            <w:permStart w:id="225990905" w:edGrp="everyone"/>
             <w:sdt>
               <w:sdtPr>
                 <w:rPr>
@@ -340,7 +344,6 @@
                 <w15:appearance w15:val="hidden"/>
                 <w:text/>
               </w:sdtPr>
-              <w:sdtEndPr/>
               <w:sdtContent>
                 <w:r>
                   <w:rPr>
@@ -362,6 +365,7 @@
                 </w:r>
               </w:sdtContent>
             </w:sdt>
+            <w:permEnd w:id="225990905"/>
           </w:p>
           <w:p>
             <w:pPr>
@@ -389,11 +393,11 @@
               </w:rPr>
               <w:tab/>
             </w:r>
+            <w:permStart w:id="2044356450" w:edGrp="everyone"/>
             <w:sdt>
               <w:sdtPr>
                 <w:rPr>
                   <w:rFonts w:asciiTheme="majorHAnsi" w:hAnsiTheme="majorHAnsi" w:cstheme="majorHAnsi"/>
-                  <w:lang w:val="es-ES"/>
                 </w:rPr>
                 <w:tag w:val="Student2"/>
                 <w:id w:val="2044784553"/>
@@ -403,54 +407,40 @@
                 <w15:appearance w15:val="hidden"/>
                 <w:text/>
               </w:sdtPr>
-              <w:sdtEndPr/>
               <w:sdtContent>
                 <w:r>
                   <w:rPr>
                     <w:rFonts w:asciiTheme="majorHAnsi" w:hAnsiTheme="majorHAnsi" w:cstheme="majorHAnsi"/>
-                    <w:lang w:val="es-ES"/>
                   </w:rPr>
                   <w:t xml:space="preserve"> </w:t>
-                </w:r>
-                <w:proofErr w:type="spellStart"/>
-                <w:r>
-                  <w:rPr>
-                    <w:rFonts w:asciiTheme="majorHAnsi" w:hAnsiTheme="majorHAnsi" w:cstheme="majorHAnsi"/>
-                    <w:lang w:val="es-ES"/>
-                  </w:rPr>
-                  <w:t>Paleteiro</w:t>
-                </w:r>
-                <w:proofErr w:type="spellEnd"/>
-                <w:r>
-                  <w:rPr>
-                    <w:rFonts w:asciiTheme="majorHAnsi" w:hAnsiTheme="majorHAnsi" w:cstheme="majorHAnsi"/>
-                    <w:lang w:val="es-ES"/>
-                  </w:rPr>
-                  <w:t xml:space="preserve"> López</w:t>
                 </w:r>
                 <w:r>
                   <w:rPr>
                     <w:rFonts w:asciiTheme="majorHAnsi" w:hAnsiTheme="majorHAnsi" w:cstheme="majorHAnsi"/>
-                    <w:lang w:val="es-ES"/>
+                  </w:rPr>
+                  <w:t>Paleteiro López</w:t>
+                </w:r>
+                <w:r>
+                  <w:rPr>
+                    <w:rFonts w:asciiTheme="majorHAnsi" w:hAnsiTheme="majorHAnsi" w:cstheme="majorHAnsi"/>
                   </w:rPr>
                   <w:t xml:space="preserve">, </w:t>
                 </w:r>
                 <w:r>
                   <w:rPr>
                     <w:rFonts w:asciiTheme="majorHAnsi" w:hAnsiTheme="majorHAnsi" w:cstheme="majorHAnsi"/>
-                    <w:lang w:val="es-ES"/>
                   </w:rPr>
                   <w:t>Alberto José</w:t>
                 </w:r>
                 <w:r>
                   <w:rPr>
                     <w:rFonts w:asciiTheme="majorHAnsi" w:hAnsiTheme="majorHAnsi" w:cstheme="majorHAnsi"/>
-                    <w:lang w:val="es-ES"/>
                   </w:rPr>
                   <w:t xml:space="preserve">  </w:t>
                 </w:r>
               </w:sdtContent>
             </w:sdt>
+            <w:permEnd w:id="2044356450"/>
           </w:p>
           <w:p>
             <w:pPr>
@@ -478,6 +468,7 @@
               </w:rPr>
               <w:tab/>
             </w:r>
+            <w:permStart w:id="1533508438" w:edGrp="everyone"/>
             <w:sdt>
               <w:sdtPr>
                 <w:rPr>
@@ -491,7 +482,6 @@
                 <w15:appearance w15:val="hidden"/>
                 <w:text/>
               </w:sdtPr>
-              <w:sdtEndPr/>
               <w:sdtContent>
                 <w:r>
                   <w:rPr>
@@ -513,6 +503,7 @@
                 </w:r>
               </w:sdtContent>
             </w:sdt>
+            <w:permEnd w:id="1533508438"/>
           </w:p>
         </w:tc>
       </w:tr>
@@ -559,6 +550,7 @@
               </w:rPr>
               <w:tab/>
             </w:r>
+            <w:permStart w:id="1200700251" w:edGrp="everyone"/>
             <w:sdt>
               <w:sdtPr>
                 <w:rPr>
@@ -572,7 +564,6 @@
                 <w15:appearance w15:val="hidden"/>
                 <w:text/>
               </w:sdtPr>
-              <w:sdtEndPr/>
               <w:sdtContent>
                 <w:r>
                   <w:rPr>
@@ -612,6 +603,7 @@
                 </w:r>
               </w:sdtContent>
             </w:sdt>
+            <w:permEnd w:id="1200700251"/>
           </w:p>
         </w:tc>
       </w:tr>
@@ -638,6 +630,7 @@
         <w:rPr>
           <w:rFonts w:cstheme="majorHAnsi"/>
         </w:rPr>
+        <w:lastRenderedPageBreak/>
         <w:t>MANDATORY</w:t>
       </w:r>
       <w:r>
@@ -898,6 +891,7 @@
       </w:r>
     </w:p>
     <w:bookmarkStart w:id="0" w:name="_Hlk157672140"/>
+    <w:permStart w:id="2017816266" w:edGrp="everyone"/>
     <w:p>
       <w:pPr>
         <w:pStyle w:val="Comment-Grader"/>
@@ -912,7 +906,6 @@
           <w15:appearance w15:val="hidden"/>
           <w:text/>
         </w:sdtPr>
-        <w:sdtEndPr/>
         <w:sdtContent>
           <w:r>
             <w:t xml:space="preserve">  </w:t>
@@ -925,6 +918,7 @@
           </w:r>
         </w:sdtContent>
       </w:sdt>
+      <w:permEnd w:id="2017816266"/>
       <w:r>
         <w:t xml:space="preserve">   </w:t>
       </w:r>
@@ -1030,6 +1024,7 @@
         <w:t xml:space="preserve">. </w:t>
       </w:r>
     </w:p>
+    <w:permStart w:id="2121954181" w:edGrp="everyone"/>
     <w:p>
       <w:pPr>
         <w:pStyle w:val="Comment-Grader"/>
@@ -1044,7 +1039,337 @@
           <w15:appearance w15:val="hidden"/>
           <w:text/>
         </w:sdtPr>
-        <w:sdtEndPr/>
+        <w:sdtContent>
+          <w:r>
+            <w:t xml:space="preserve"> </w:t>
+          </w:r>
+          <w:r>
+            <w:t>X</w:t>
+          </w:r>
+          <w:r>
+            <w:t xml:space="preserve">  </w:t>
+          </w:r>
+        </w:sdtContent>
+      </w:sdt>
+      <w:permEnd w:id="2121954181"/>
+      <w:r>
+        <w:t xml:space="preserve">   </w:t>
+      </w:r>
+      <w:r>
+        <w:t xml:space="preserve"> </w:t>
+      </w:r>
+    </w:p>
+    <w:p>
+      <w:pPr>
+        <w:rPr>
+          <w:rFonts w:asciiTheme="majorHAnsi" w:hAnsiTheme="majorHAnsi" w:cstheme="majorHAnsi"/>
+        </w:rPr>
+      </w:pPr>
+    </w:p>
+    <w:p>
+      <w:pPr>
+        <w:rPr>
+          <w:rFonts w:asciiTheme="majorHAnsi" w:hAnsiTheme="majorHAnsi" w:cstheme="majorHAnsi"/>
+          <w:lang w:val="en-US"/>
+        </w:rPr>
+      </w:pPr>
+    </w:p>
+    <w:p>
+      <w:pPr>
+        <w:tabs>
+          <w:tab w:val="left" w:pos="284"/>
+        </w:tabs>
+        <w:rPr>
+          <w:rFonts w:asciiTheme="majorHAnsi" w:hAnsiTheme="majorHAnsi" w:cstheme="majorHAnsi"/>
+          <w:lang w:val="en-US"/>
+        </w:rPr>
+      </w:pPr>
+    </w:p>
+    <w:p>
+      <w:pPr>
+        <w:tabs>
+          <w:tab w:val="left" w:pos="284"/>
+        </w:tabs>
+        <w:rPr>
+          <w:rFonts w:asciiTheme="majorHAnsi" w:hAnsiTheme="majorHAnsi" w:cstheme="majorHAnsi"/>
+          <w:lang w:val="en-US"/>
+        </w:rPr>
+      </w:pPr>
+    </w:p>
+    <w:p>
+      <w:pPr>
+        <w:jc w:val="left"/>
+        <w:rPr>
+          <w:rFonts w:asciiTheme="majorHAnsi" w:hAnsiTheme="majorHAnsi" w:cstheme="majorHAnsi"/>
+          <w:lang w:val="en-US"/>
+        </w:rPr>
+        <w:sectPr>
+          <w:pgSz w:w="11906" w:h="16838"/>
+          <w:pgMar w:top="1440" w:right="1440" w:bottom="1440" w:left="1440" w:header="709" w:footer="709" w:gutter="0"/>
+          <w:cols w:space="720"/>
+          <w:docGrid w:linePitch="299"/>
+        </w:sectPr>
+      </w:pPr>
+      <w:r>
+        <w:rPr>
+          <w:rFonts w:asciiTheme="majorHAnsi" w:hAnsiTheme="majorHAnsi" w:cstheme="majorHAnsi"/>
+          <w:lang w:val="en-US"/>
+        </w:rPr>
+        <w:br w:type="page"/>
+      </w:r>
+    </w:p>
+    <w:p>
+      <w:pPr>
+        <w:pStyle w:val="Ttulo1"/>
+        <w:tabs>
+          <w:tab w:val="left" w:pos="284"/>
+        </w:tabs>
+        <w:spacing w:before="0"/>
+        <w:rPr>
+          <w:rFonts w:cstheme="majorHAnsi"/>
+          <w:lang w:val="en-US"/>
+        </w:rPr>
+      </w:pPr>
+      <w:r>
+        <w:rPr>
+          <w:rFonts w:cstheme="majorHAnsi"/>
+        </w:rPr>
+        <w:lastRenderedPageBreak/>
+        <w:t>MANDATORY</w:t>
+      </w:r>
+      <w:r>
+        <w:rPr>
+          <w:rFonts w:cstheme="majorHAnsi"/>
+        </w:rPr>
+        <w:t xml:space="preserve"> </w:t>
+      </w:r>
+      <w:r>
+        <w:rPr>
+          <w:rFonts w:cstheme="majorHAnsi"/>
+        </w:rPr>
+        <w:br/>
+      </w:r>
+      <w:r>
+        <w:rPr>
+          <w:rFonts w:cstheme="majorHAnsi"/>
+          <w:lang w:val="en-US"/>
+        </w:rPr>
+        <w:t>Deliverable D02: data models</w:t>
+      </w:r>
+    </w:p>
+    <w:p>
+      <w:pPr>
+        <w:pStyle w:val="Ttulo2"/>
+        <w:rPr>
+          <w:rFonts w:cstheme="majorHAnsi"/>
+          <w:lang w:val="en-US"/>
+        </w:rPr>
+      </w:pPr>
+      <w:r>
+        <w:rPr>
+          <w:rFonts w:cstheme="majorHAnsi"/>
+          <w:lang w:val="en-US"/>
+        </w:rPr>
+        <w:t>Information requirements</w:t>
+      </w:r>
+    </w:p>
+    <w:p>
+      <w:pPr>
+        <w:pStyle w:val="Requirement-Header"/>
+        <w:rPr>
+          <w:lang w:val="en-GB"/>
+        </w:rPr>
+      </w:pPr>
+      <w:r>
+        <w:rPr>
+          <w:b/>
+          <w:bCs/>
+          <w:lang w:val="en-GB"/>
+        </w:rPr>
+        <w:t>Airline managers</w:t>
+      </w:r>
+      <w:r>
+        <w:rPr>
+          <w:lang w:val="en-GB"/>
+        </w:rPr>
+        <w:t xml:space="preserve"> are the people responsible </w:t>
+      </w:r>
+      <w:r>
+        <w:rPr>
+          <w:lang w:val="en-GB"/>
+        </w:rPr>
+        <w:t>for managing</w:t>
+      </w:r>
+      <w:r>
+        <w:rPr>
+          <w:lang w:val="en-GB"/>
+        </w:rPr>
+        <w:t xml:space="preserve"> flights</w:t>
+      </w:r>
+      <w:r>
+        <w:rPr>
+          <w:lang w:val="en-GB"/>
+        </w:rPr>
+        <w:t>.</w:t>
+      </w:r>
+      <w:r>
+        <w:rPr>
+          <w:lang w:val="en-GB"/>
+        </w:rPr>
+        <w:t xml:space="preserve"> </w:t>
+      </w:r>
+      <w:r>
+        <w:rPr>
+          <w:lang w:val="en-GB"/>
+        </w:rPr>
+        <w:t xml:space="preserve">The system must handle the following information about </w:t>
+      </w:r>
+      <w:r>
+        <w:rPr>
+          <w:b/>
+          <w:bCs/>
+          <w:lang w:val="en-GB"/>
+        </w:rPr>
+        <w:t>managers</w:t>
+      </w:r>
+      <w:r>
+        <w:rPr>
+          <w:lang w:val="en-GB"/>
+        </w:rPr>
+        <w:t xml:space="preserve">: </w:t>
+      </w:r>
+      <w:r>
+        <w:rPr>
+          <w:lang w:val="en-GB"/>
+        </w:rPr>
+        <w:t xml:space="preserve">an </w:t>
+      </w:r>
+      <w:r>
+        <w:rPr>
+          <w:b/>
+          <w:bCs/>
+          <w:lang w:val="en-GB"/>
+        </w:rPr>
+        <w:t>identifier number</w:t>
+      </w:r>
+      <w:r>
+        <w:rPr>
+          <w:lang w:val="en-GB"/>
+        </w:rPr>
+        <w:t xml:space="preserve"> (unique, pattern </w:t>
+      </w:r>
+      <w:r>
+        <w:rPr>
+          <w:lang w:val="en-GB"/>
+        </w:rPr>
+        <w:t>"^</w:t>
+      </w:r>
+      <w:r>
+        <w:rPr>
+          <w:lang w:val="en-GB"/>
+        </w:rPr>
+        <w:t>[A-Z]{2-3}\d{6}</w:t>
+      </w:r>
+      <w:r>
+        <w:rPr>
+          <w:lang w:val="en-GB"/>
+        </w:rPr>
+        <w:t>$"</w:t>
+      </w:r>
+      <w:r>
+        <w:rPr>
+          <w:lang w:val="en-GB"/>
+        </w:rPr>
+        <w:t xml:space="preserve">, where the first two or three letters correspond to their initials), </w:t>
+      </w:r>
+      <w:r>
+        <w:rPr>
+          <w:b/>
+          <w:bCs/>
+          <w:lang w:val="en-GB"/>
+        </w:rPr>
+        <w:t>years of experience</w:t>
+      </w:r>
+      <w:r>
+        <w:rPr>
+          <w:lang w:val="en-GB"/>
+        </w:rPr>
+        <w:t xml:space="preserve"> in the airline, </w:t>
+      </w:r>
+      <w:r>
+        <w:rPr>
+          <w:lang w:val="en-GB"/>
+        </w:rPr>
+        <w:t xml:space="preserve">his or her </w:t>
+      </w:r>
+      <w:r>
+        <w:rPr>
+          <w:b/>
+          <w:bCs/>
+          <w:lang w:val="en-GB"/>
+        </w:rPr>
+        <w:t>date of birth</w:t>
+      </w:r>
+      <w:r>
+        <w:rPr>
+          <w:lang w:val="en-GB"/>
+        </w:rPr>
+        <w:t xml:space="preserve"> and an optional</w:t>
+      </w:r>
+      <w:r>
+        <w:rPr>
+          <w:lang w:val="en-GB"/>
+        </w:rPr>
+        <w:t xml:space="preserve"> link to a</w:t>
+      </w:r>
+      <w:r>
+        <w:rPr>
+          <w:lang w:val="en-GB"/>
+        </w:rPr>
+        <w:t xml:space="preserve"> </w:t>
+      </w:r>
+      <w:r>
+        <w:rPr>
+          <w:b/>
+          <w:bCs/>
+          <w:lang w:val="en-GB"/>
+        </w:rPr>
+        <w:t>picture</w:t>
+      </w:r>
+      <w:r>
+        <w:rPr>
+          <w:lang w:val="en-GB"/>
+        </w:rPr>
+        <w:t xml:space="preserve"> </w:t>
+      </w:r>
+      <w:r>
+        <w:rPr>
+          <w:lang w:val="en-US"/>
+        </w:rPr>
+        <w:t>that must be stored somewhere else</w:t>
+      </w:r>
+      <w:r>
+        <w:rPr>
+          <w:lang w:val="en-GB"/>
+        </w:rPr>
+        <w:t xml:space="preserve">. </w:t>
+      </w:r>
+    </w:p>
+    <w:permStart w:id="1717830067" w:edGrp="everyone"/>
+    <w:p>
+      <w:pPr>
+        <w:pStyle w:val="Comment-Grader"/>
+      </w:pPr>
+      <w:sdt>
+        <w:sdtPr>
+          <w:tag w:val="Verdict"/>
+          <w:id w:val="-411236827"/>
+          <w:placeholder>
+            <w:docPart w:val="F366D919302C4CAFACF80AB93829ED7A"/>
+          </w:placeholder>
+          <w15:appearance w15:val="hidden"/>
+          <w:text/>
+        </w:sdtPr>
         <w:sdtContent>
           <w:r>
             <w:t xml:space="preserve">  </w:t>
@@ -1057,124 +1382,9 @@
           </w:r>
         </w:sdtContent>
       </w:sdt>
-      <w:r>
-        <w:t xml:space="preserve">   </w:t>
-      </w:r>
-      <w:r>
-        <w:t xml:space="preserve"> </w:t>
-      </w:r>
-    </w:p>
-    <w:p>
-      <w:pPr>
-        <w:rPr>
-          <w:rFonts w:asciiTheme="majorHAnsi" w:hAnsiTheme="majorHAnsi" w:cstheme="majorHAnsi"/>
-        </w:rPr>
-      </w:pPr>
-    </w:p>
-    <w:p>
-      <w:pPr>
-        <w:rPr>
-          <w:rFonts w:asciiTheme="majorHAnsi" w:hAnsiTheme="majorHAnsi" w:cstheme="majorHAnsi"/>
-          <w:lang w:val="en-US"/>
-        </w:rPr>
-      </w:pPr>
-    </w:p>
-    <w:p>
-      <w:pPr>
-        <w:tabs>
-          <w:tab w:val="left" w:pos="284"/>
-        </w:tabs>
-        <w:rPr>
-          <w:rFonts w:asciiTheme="majorHAnsi" w:hAnsiTheme="majorHAnsi" w:cstheme="majorHAnsi"/>
-          <w:lang w:val="en-US"/>
-        </w:rPr>
-      </w:pPr>
-    </w:p>
-    <w:p>
-      <w:pPr>
-        <w:tabs>
-          <w:tab w:val="left" w:pos="284"/>
-        </w:tabs>
-        <w:rPr>
-          <w:rFonts w:asciiTheme="majorHAnsi" w:hAnsiTheme="majorHAnsi" w:cstheme="majorHAnsi"/>
-          <w:lang w:val="en-US"/>
-        </w:rPr>
-      </w:pPr>
-    </w:p>
-    <w:p>
-      <w:pPr>
-        <w:jc w:val="left"/>
-        <w:rPr>
-          <w:rFonts w:asciiTheme="majorHAnsi" w:hAnsiTheme="majorHAnsi" w:cstheme="majorHAnsi"/>
-          <w:lang w:val="en-US"/>
-        </w:rPr>
-        <w:sectPr>
-          <w:pgSz w:w="11906" w:h="16838"/>
-          <w:pgMar w:top="1440" w:right="1440" w:bottom="1440" w:left="1440" w:header="709" w:footer="709" w:gutter="0"/>
-          <w:cols w:space="720"/>
-          <w:docGrid w:linePitch="299"/>
-        </w:sectPr>
-      </w:pPr>
-      <w:r>
-        <w:rPr>
-          <w:rFonts w:asciiTheme="majorHAnsi" w:hAnsiTheme="majorHAnsi" w:cstheme="majorHAnsi"/>
-          <w:lang w:val="en-US"/>
-        </w:rPr>
-        <w:br w:type="page"/>
-      </w:r>
-    </w:p>
-    <w:p>
-      <w:pPr>
-        <w:pStyle w:val="Ttulo1"/>
-        <w:tabs>
-          <w:tab w:val="left" w:pos="284"/>
-        </w:tabs>
-        <w:spacing w:before="0"/>
-        <w:rPr>
-          <w:rFonts w:cstheme="majorHAnsi"/>
-          <w:lang w:val="en-US"/>
-        </w:rPr>
-      </w:pPr>
-      <w:r>
-        <w:rPr>
-          <w:rFonts w:cstheme="majorHAnsi"/>
-        </w:rPr>
-        <w:t>MANDATORY</w:t>
-      </w:r>
-      <w:r>
-        <w:rPr>
-          <w:rFonts w:cstheme="majorHAnsi"/>
-        </w:rPr>
-        <w:t xml:space="preserve"> </w:t>
-      </w:r>
-      <w:r>
-        <w:rPr>
-          <w:rFonts w:cstheme="majorHAnsi"/>
-        </w:rPr>
-        <w:br/>
-      </w:r>
-      <w:r>
-        <w:rPr>
-          <w:rFonts w:cstheme="majorHAnsi"/>
-          <w:lang w:val="en-US"/>
-        </w:rPr>
-        <w:t>Deliverable D02: data models</w:t>
-      </w:r>
-    </w:p>
-    <w:p>
-      <w:pPr>
-        <w:pStyle w:val="Ttulo2"/>
-        <w:rPr>
-          <w:rFonts w:cstheme="majorHAnsi"/>
-          <w:lang w:val="en-US"/>
-        </w:rPr>
-      </w:pPr>
-      <w:r>
-        <w:rPr>
-          <w:rFonts w:cstheme="majorHAnsi"/>
-          <w:lang w:val="en-US"/>
-        </w:rPr>
-        <w:t>Information requirements</w:t>
+      <w:permEnd w:id="1717830067"/>
+      <w:r>
+        <w:t xml:space="preserve">    </w:t>
       </w:r>
     </w:p>
     <w:p>
@@ -1184,37 +1394,19 @@
           <w:lang w:val="en-GB"/>
         </w:rPr>
       </w:pPr>
+      <w:r>
+        <w:rPr>
+          <w:lang w:val="en-GB"/>
+        </w:rPr>
+        <w:t xml:space="preserve">A </w:t>
+      </w:r>
       <w:r>
         <w:rPr>
           <w:b/>
           <w:bCs/>
           <w:lang w:val="en-GB"/>
         </w:rPr>
-        <w:t>Airline managers</w:t>
-      </w:r>
-      <w:r>
-        <w:rPr>
-          <w:lang w:val="en-GB"/>
-        </w:rPr>
-        <w:t xml:space="preserve"> are the people responsible </w:t>
-      </w:r>
-      <w:r>
-        <w:rPr>
-          <w:lang w:val="en-GB"/>
-        </w:rPr>
-        <w:t>for managing</w:t>
-      </w:r>
-      <w:r>
-        <w:rPr>
-          <w:lang w:val="en-GB"/>
-        </w:rPr>
-        <w:t xml:space="preserve"> flights</w:t>
-      </w:r>
-      <w:r>
-        <w:rPr>
-          <w:lang w:val="en-GB"/>
-        </w:rPr>
-        <w:t>.</w:t>
+        <w:t>flight</w:t>
       </w:r>
       <w:r>
         <w:rPr>
@@ -1226,7 +1418,31 @@
         <w:rPr>
           <w:lang w:val="en-GB"/>
         </w:rPr>
-        <w:t xml:space="preserve">The system must handle the following information about </w:t>
+        <w:t>is a scheduled journey made by airlines to transport passengers between two locations</w:t>
+      </w:r>
+      <w:r>
+        <w:rPr>
+          <w:lang w:val="en-GB"/>
+        </w:rPr>
+        <w:t xml:space="preserve">. </w:t>
+      </w:r>
+      <w:r>
+        <w:rPr>
+          <w:lang w:val="en-GB"/>
+        </w:rPr>
+        <w:t>The system must store the following data about them:</w:t>
+      </w:r>
+      <w:r>
+        <w:rPr>
+          <w:lang w:val="en-GB"/>
+        </w:rPr>
+        <w:t xml:space="preserve"> </w:t>
+      </w:r>
+      <w:r>
+        <w:rPr>
+          <w:lang w:val="en-GB"/>
+        </w:rPr>
+        <w:t xml:space="preserve">a </w:t>
       </w:r>
       <w:r>
         <w:rPr>
@@ -1234,19 +1450,37 @@
           <w:bCs/>
           <w:lang w:val="en-GB"/>
         </w:rPr>
-        <w:t>managers</w:t>
-      </w:r>
-      <w:r>
-        <w:rPr>
-          <w:lang w:val="en-GB"/>
-        </w:rPr>
-        <w:t xml:space="preserve">: </w:t>
-      </w:r>
-      <w:r>
-        <w:rPr>
-          <w:lang w:val="en-GB"/>
-        </w:rPr>
-        <w:t xml:space="preserve">an </w:t>
+        <w:t>tag</w:t>
+      </w:r>
+      <w:r>
+        <w:rPr>
+          <w:lang w:val="en-GB"/>
+        </w:rPr>
+        <w:t xml:space="preserve"> </w:t>
+      </w:r>
+      <w:r>
+        <w:rPr>
+          <w:lang w:val="en-GB"/>
+        </w:rPr>
+        <w:t xml:space="preserve">that highlights some feature of the flight such as "the fastest", "the cheapest" (up to </w:t>
+      </w:r>
+      <w:r>
+        <w:rPr>
+          <w:lang w:val="en-GB"/>
+        </w:rPr>
+        <w:t xml:space="preserve">50 </w:t>
+      </w:r>
+      <w:r>
+        <w:rPr>
+          <w:lang w:val="en-GB"/>
+        </w:rPr>
+        <w:t>characters)</w:t>
+      </w:r>
+      <w:r>
+        <w:rPr>
+          <w:lang w:val="en-GB"/>
+        </w:rPr>
+        <w:t xml:space="preserve">, an </w:t>
       </w:r>
       <w:r>
         <w:rPr>
@@ -1254,37 +1488,62 @@
           <w:bCs/>
           <w:lang w:val="en-GB"/>
         </w:rPr>
-        <w:t>identifier number</w:t>
-      </w:r>
-      <w:r>
-        <w:rPr>
-          <w:lang w:val="en-GB"/>
-        </w:rPr>
-        <w:t xml:space="preserve"> (unique, pattern </w:t>
-      </w:r>
-      <w:r>
-        <w:rPr>
-          <w:lang w:val="en-GB"/>
-        </w:rPr>
-        <w:t>"^</w:t>
-      </w:r>
-      <w:r>
-        <w:rPr>
-          <w:lang w:val="en-GB"/>
-        </w:rPr>
-        <w:t>[A-Z]{2-3}\d{6}</w:t>
-      </w:r>
-      <w:r>
-        <w:rPr>
-          <w:lang w:val="en-GB"/>
-        </w:rPr>
-        <w:t>$"</w:t>
-      </w:r>
-      <w:r>
-        <w:rPr>
-          <w:lang w:val="en-GB"/>
-        </w:rPr>
-        <w:t xml:space="preserve">, where the first two or three letters correspond to their initials), </w:t>
+        <w:t>indication</w:t>
+      </w:r>
+      <w:r>
+        <w:rPr>
+          <w:lang w:val="en-GB"/>
+        </w:rPr>
+        <w:t xml:space="preserve"> on whether it </w:t>
+      </w:r>
+      <w:r>
+        <w:rPr>
+          <w:lang w:val="en-GB"/>
+        </w:rPr>
+        <w:t>requires self-transfer</w:t>
+      </w:r>
+      <w:r>
+        <w:rPr>
+          <w:lang w:val="en-GB"/>
+        </w:rPr>
+        <w:t xml:space="preserve"> or not</w:t>
+      </w:r>
+      <w:r>
+        <w:rPr>
+          <w:lang w:val="en-GB"/>
+        </w:rPr>
+        <w:t xml:space="preserve">, </w:t>
+      </w:r>
+      <w:r>
+        <w:rPr>
+          <w:lang w:val="en-GB"/>
+        </w:rPr>
+        <w:t xml:space="preserve">a </w:t>
+      </w:r>
+      <w:r>
+        <w:rPr>
+          <w:rStyle w:val="Textoennegrita"/>
+          <w:lang w:val="en-GB"/>
+        </w:rPr>
+        <w:t>cost</w:t>
+      </w:r>
+      <w:r>
+        <w:rPr>
+          <w:lang w:val="en-GB"/>
+        </w:rPr>
+        <w:t xml:space="preserve">, </w:t>
+      </w:r>
+      <w:r>
+        <w:rPr>
+          <w:lang w:val="en-GB"/>
+        </w:rPr>
+        <w:t>an</w:t>
+      </w:r>
+      <w:r>
+        <w:rPr>
+          <w:lang w:val="en-GB"/>
+        </w:rPr>
+        <w:t xml:space="preserve"> optional </w:t>
       </w:r>
       <w:r>
         <w:rPr>
@@ -1292,19 +1551,49 @@
           <w:bCs/>
           <w:lang w:val="en-GB"/>
         </w:rPr>
-        <w:t>years of experience</w:t>
-      </w:r>
-      <w:r>
-        <w:rPr>
-          <w:lang w:val="en-GB"/>
-        </w:rPr>
-        <w:t xml:space="preserve"> in the airline, </w:t>
-      </w:r>
-      <w:r>
-        <w:rPr>
-          <w:lang w:val="en-GB"/>
-        </w:rPr>
-        <w:t xml:space="preserve">his or her </w:t>
+        <w:t xml:space="preserve">description </w:t>
+      </w:r>
+      <w:r>
+        <w:rPr>
+          <w:lang w:val="en-GB"/>
+        </w:rPr>
+        <w:t>(</w:t>
+      </w:r>
+      <w:r>
+        <w:rPr>
+          <w:lang w:val="en-GB"/>
+        </w:rPr>
+        <w:t xml:space="preserve">up to 255 </w:t>
+      </w:r>
+      <w:r>
+        <w:rPr>
+          <w:lang w:val="en-GB"/>
+        </w:rPr>
+        <w:t>characters)</w:t>
+      </w:r>
+      <w:r>
+        <w:rPr>
+          <w:lang w:val="en-GB"/>
+        </w:rPr>
+        <w:t xml:space="preserve">. </w:t>
+      </w:r>
+      <w:r>
+        <w:rPr>
+          <w:lang w:val="en-GB"/>
+        </w:rPr>
+        <w:t xml:space="preserve"> It also stores info</w:t>
+      </w:r>
+      <w:r>
+        <w:rPr>
+          <w:lang w:val="en-GB"/>
+        </w:rPr>
+        <w:t>r</w:t>
+      </w:r>
+      <w:r>
+        <w:rPr>
+          <w:lang w:val="en-GB"/>
+        </w:rPr>
+        <w:t xml:space="preserve">mation that comes from its </w:t>
       </w:r>
       <w:r>
         <w:rPr>
@@ -1312,25 +1601,19 @@
           <w:bCs/>
           <w:lang w:val="en-GB"/>
         </w:rPr>
-        <w:t>date of birth</w:t>
-      </w:r>
-      <w:r>
-        <w:rPr>
-          <w:lang w:val="en-GB"/>
-        </w:rPr>
-        <w:t xml:space="preserve"> and an optional</w:t>
-      </w:r>
-      <w:r>
-        <w:rPr>
-          <w:lang w:val="en-GB"/>
-        </w:rPr>
-        <w:t xml:space="preserve"> link to a</w:t>
-      </w:r>
-      <w:r>
-        <w:rPr>
-          <w:lang w:val="en-GB"/>
-        </w:rPr>
-        <w:t xml:space="preserve"> </w:t>
+        <w:t>legs</w:t>
+      </w:r>
+      <w:r>
+        <w:rPr>
+          <w:lang w:val="en-GB"/>
+        </w:rPr>
+        <w:t>, namely:</w:t>
+      </w:r>
+      <w:r>
+        <w:rPr>
+          <w:lang w:val="en-GB"/>
+        </w:rPr>
+        <w:t xml:space="preserve"> a </w:t>
       </w:r>
       <w:r>
         <w:rPr>
@@ -1338,19 +1621,135 @@
           <w:bCs/>
           <w:lang w:val="en-GB"/>
         </w:rPr>
-        <w:t>picture</w:t>
-      </w:r>
-      <w:r>
-        <w:rPr>
-          <w:lang w:val="en-GB"/>
-        </w:rPr>
-        <w:t xml:space="preserve"> </w:t>
-      </w:r>
-      <w:r>
-        <w:rPr>
-          <w:lang w:val="en-US"/>
-        </w:rPr>
-        <w:t>that must be stored somewhere else</w:t>
+        <w:t>schedule</w:t>
+      </w:r>
+      <w:r>
+        <w:rPr>
+          <w:b/>
+          <w:bCs/>
+          <w:lang w:val="en-GB"/>
+        </w:rPr>
+        <w:t>d</w:t>
+      </w:r>
+      <w:r>
+        <w:rPr>
+          <w:b/>
+          <w:bCs/>
+          <w:lang w:val="en-GB"/>
+        </w:rPr>
+        <w:t xml:space="preserve"> departure</w:t>
+      </w:r>
+      <w:r>
+        <w:rPr>
+          <w:lang w:val="en-GB"/>
+        </w:rPr>
+        <w:t xml:space="preserve"> and a </w:t>
+      </w:r>
+      <w:r>
+        <w:rPr>
+          <w:b/>
+          <w:bCs/>
+          <w:lang w:val="en-GB"/>
+        </w:rPr>
+        <w:t>schedule</w:t>
+      </w:r>
+      <w:r>
+        <w:rPr>
+          <w:b/>
+          <w:bCs/>
+          <w:lang w:val="en-GB"/>
+        </w:rPr>
+        <w:t>d</w:t>
+      </w:r>
+      <w:r>
+        <w:rPr>
+          <w:b/>
+          <w:bCs/>
+          <w:lang w:val="en-GB"/>
+        </w:rPr>
+        <w:t xml:space="preserve"> arrival</w:t>
+      </w:r>
+      <w:r>
+        <w:rPr>
+          <w:lang w:val="en-GB"/>
+        </w:rPr>
+        <w:t xml:space="preserve"> that depends on the first schedule</w:t>
+      </w:r>
+      <w:r>
+        <w:rPr>
+          <w:lang w:val="en-GB"/>
+        </w:rPr>
+        <w:t>d</w:t>
+      </w:r>
+      <w:r>
+        <w:rPr>
+          <w:lang w:val="en-GB"/>
+        </w:rPr>
+        <w:t xml:space="preserve"> departure </w:t>
+      </w:r>
+      <w:r>
+        <w:rPr>
+          <w:lang w:val="en-GB"/>
+        </w:rPr>
+        <w:t>moment</w:t>
+      </w:r>
+      <w:r>
+        <w:rPr>
+          <w:lang w:val="en-GB"/>
+        </w:rPr>
+        <w:t xml:space="preserve"> of the first leg and the schedule</w:t>
+      </w:r>
+      <w:r>
+        <w:rPr>
+          <w:lang w:val="en-GB"/>
+        </w:rPr>
+        <w:t>d</w:t>
+      </w:r>
+      <w:r>
+        <w:rPr>
+          <w:lang w:val="en-GB"/>
+        </w:rPr>
+        <w:t xml:space="preserve"> arrival </w:t>
+      </w:r>
+      <w:r>
+        <w:rPr>
+          <w:lang w:val="en-GB"/>
+        </w:rPr>
+        <w:t>moment</w:t>
+      </w:r>
+      <w:r>
+        <w:rPr>
+          <w:lang w:val="en-GB"/>
+        </w:rPr>
+        <w:t xml:space="preserve"> of the last leg, the origin and destination </w:t>
+      </w:r>
+      <w:r>
+        <w:rPr>
+          <w:b/>
+          <w:bCs/>
+          <w:lang w:val="en-GB"/>
+        </w:rPr>
+        <w:t>cities</w:t>
+      </w:r>
+      <w:r>
+        <w:rPr>
+          <w:lang w:val="en-GB"/>
+        </w:rPr>
+        <w:t xml:space="preserve"> that comes from the city of the airports to which first and last leg </w:t>
+      </w:r>
+      <w:r>
+        <w:rPr>
+          <w:lang w:val="en-GB"/>
+        </w:rPr>
+        <w:t xml:space="preserve">refers to, and finally, the </w:t>
+      </w:r>
+      <w:r>
+        <w:rPr>
+          <w:b/>
+          <w:bCs/>
+          <w:lang w:val="en-GB"/>
+        </w:rPr>
+        <w:t>number of layovers</w:t>
       </w:r>
       <w:r>
         <w:rPr>
@@ -1359,6 +1758,7 @@
         <w:t xml:space="preserve">. </w:t>
       </w:r>
     </w:p>
+    <w:permStart w:id="2057982250" w:edGrp="everyone"/>
     <w:p>
       <w:pPr>
         <w:pStyle w:val="Comment-Grader"/>
@@ -1366,14 +1766,13 @@
       <w:sdt>
         <w:sdtPr>
           <w:tag w:val="Verdict"/>
-          <w:id w:val="-411236827"/>
+          <w:id w:val="793486214"/>
           <w:placeholder>
-            <w:docPart w:val="F366D919302C4CAFACF80AB93829ED7A"/>
+            <w:docPart w:val="58000367B27B4B8081BC36C9452459C0"/>
           </w:placeholder>
           <w15:appearance w15:val="hidden"/>
           <w:text/>
         </w:sdtPr>
-        <w:sdtEndPr/>
         <w:sdtContent>
           <w:r>
             <w:t xml:space="preserve">  </w:t>
@@ -1386,6 +1785,7 @@
           </w:r>
         </w:sdtContent>
       </w:sdt>
+      <w:permEnd w:id="2057982250"/>
       <w:r>
         <w:t xml:space="preserve">    </w:t>
       </w:r>
@@ -1402,6 +1802,12 @@
           <w:lang w:val="en-GB"/>
         </w:rPr>
         <w:t xml:space="preserve">A </w:t>
+      </w:r>
+      <w:r>
+        <w:rPr>
+          <w:lang w:val="en-GB"/>
+        </w:rPr>
+        <w:t xml:space="preserve">flight aggregates several </w:t>
       </w:r>
       <w:r>
         <w:rPr>
@@ -1409,7 +1815,37 @@
           <w:bCs/>
           <w:lang w:val="en-GB"/>
         </w:rPr>
-        <w:t>flight</w:t>
+        <w:t>legs</w:t>
+      </w:r>
+      <w:r>
+        <w:rPr>
+          <w:lang w:val="en-GB"/>
+        </w:rPr>
+        <w:t xml:space="preserve">. </w:t>
+      </w:r>
+      <w:r>
+        <w:rPr>
+          <w:lang w:val="en-GB"/>
+        </w:rPr>
+        <w:t xml:space="preserve"> A leg represents an individual segment of a flight, </w:t>
+      </w:r>
+      <w:r>
+        <w:rPr>
+          <w:lang w:val="en-GB"/>
+        </w:rPr>
+        <w:t xml:space="preserve">typically corresponding to </w:t>
+      </w:r>
+      <w:r>
+        <w:rPr>
+          <w:lang w:val="en-GB"/>
+        </w:rPr>
+        <w:t>layovers or connections</w:t>
+      </w:r>
+      <w:r>
+        <w:rPr>
+          <w:lang w:val="en-GB"/>
+        </w:rPr>
+        <w:t xml:space="preserve">. </w:t>
       </w:r>
       <w:r>
         <w:rPr>
@@ -1421,31 +1857,31 @@
         <w:rPr>
           <w:lang w:val="en-GB"/>
         </w:rPr>
-        <w:t>is a scheduled journey made by airlines to transport passengers between two locations</w:t>
-      </w:r>
-      <w:r>
-        <w:rPr>
-          <w:lang w:val="en-GB"/>
-        </w:rPr>
-        <w:t xml:space="preserve">. </w:t>
-      </w:r>
-      <w:r>
-        <w:rPr>
-          <w:lang w:val="en-GB"/>
-        </w:rPr>
-        <w:t>The system must store the following data about them:</w:t>
+        <w:t xml:space="preserve">The system must store the following data </w:t>
+      </w:r>
+      <w:r>
+        <w:rPr>
+          <w:lang w:val="en-GB"/>
+        </w:rPr>
+        <w:t>for each leg</w:t>
+      </w:r>
+      <w:r>
+        <w:rPr>
+          <w:lang w:val="en-GB"/>
+        </w:rPr>
+        <w:t>: a</w:t>
+      </w:r>
+      <w:r>
+        <w:rPr>
+          <w:lang w:val="en-GB"/>
+        </w:rPr>
+        <w:t xml:space="preserve"> unique </w:t>
       </w:r>
       <w:r>
         <w:rPr>
           <w:lang w:val="en-GB"/>
         </w:rPr>
         <w:t xml:space="preserve"> </w:t>
-      </w:r>
-      <w:r>
-        <w:rPr>
-          <w:lang w:val="en-GB"/>
-        </w:rPr>
-        <w:t xml:space="preserve">a </w:t>
       </w:r>
       <w:r>
         <w:rPr>
@@ -1453,37 +1889,67 @@
           <w:bCs/>
           <w:lang w:val="en-GB"/>
         </w:rPr>
-        <w:t>tag</w:t>
-      </w:r>
-      <w:r>
-        <w:rPr>
-          <w:lang w:val="en-GB"/>
-        </w:rPr>
-        <w:t xml:space="preserve"> </w:t>
-      </w:r>
-      <w:r>
-        <w:rPr>
-          <w:lang w:val="en-GB"/>
-        </w:rPr>
-        <w:t xml:space="preserve">that highlights some feature of the flight such as "the fastest", "the cheapest" (up to </w:t>
-      </w:r>
-      <w:r>
-        <w:rPr>
-          <w:lang w:val="en-GB"/>
-        </w:rPr>
-        <w:t xml:space="preserve">50 </w:t>
-      </w:r>
-      <w:r>
-        <w:rPr>
-          <w:lang w:val="en-GB"/>
-        </w:rPr>
-        <w:t>characters)</w:t>
-      </w:r>
-      <w:r>
-        <w:rPr>
-          <w:lang w:val="en-GB"/>
-        </w:rPr>
-        <w:t xml:space="preserve">, an </w:t>
+        <w:t>flight number</w:t>
+      </w:r>
+      <w:r>
+        <w:rPr>
+          <w:lang w:val="en-GB"/>
+        </w:rPr>
+        <w:t xml:space="preserve"> (</w:t>
+      </w:r>
+      <w:r>
+        <w:rPr>
+          <w:lang w:val="en-GB"/>
+        </w:rPr>
+        <w:t xml:space="preserve">composed </w:t>
+      </w:r>
+      <w:r>
+        <w:rPr>
+          <w:lang w:val="en-GB"/>
+        </w:rPr>
+        <w:t>of</w:t>
+      </w:r>
+      <w:r>
+        <w:rPr>
+          <w:lang w:val="en-GB"/>
+        </w:rPr>
+        <w:t xml:space="preserve"> the airline</w:t>
+      </w:r>
+      <w:r>
+        <w:rPr>
+          <w:lang w:val="en-GB"/>
+        </w:rPr>
+        <w:t>'s</w:t>
+      </w:r>
+      <w:r>
+        <w:rPr>
+          <w:lang w:val="en-GB"/>
+        </w:rPr>
+        <w:t xml:space="preserve"> IATA code </w:t>
+      </w:r>
+      <w:r>
+        <w:rPr>
+          <w:lang w:val="en-GB"/>
+        </w:rPr>
+        <w:t>followed by</w:t>
+      </w:r>
+      <w:r>
+        <w:rPr>
+          <w:lang w:val="en-GB"/>
+        </w:rPr>
+        <w:t xml:space="preserve"> four digits</w:t>
+      </w:r>
+      <w:r>
+        <w:rPr>
+          <w:lang w:val="en-GB"/>
+        </w:rPr>
+        <w:t>, unique</w:t>
+      </w:r>
+      <w:r>
+        <w:rPr>
+          <w:lang w:val="en-GB"/>
+        </w:rPr>
+        <w:t xml:space="preserve">), a </w:t>
       </w:r>
       <w:r>
         <w:rPr>
@@ -1491,62 +1957,7 @@
           <w:bCs/>
           <w:lang w:val="en-GB"/>
         </w:rPr>
-        <w:t>indication</w:t>
-      </w:r>
-      <w:r>
-        <w:rPr>
-          <w:lang w:val="en-GB"/>
-        </w:rPr>
-        <w:t xml:space="preserve"> on whether it </w:t>
-      </w:r>
-      <w:r>
-        <w:rPr>
-          <w:lang w:val="en-GB"/>
-        </w:rPr>
-        <w:t>requires self-transfer</w:t>
-      </w:r>
-      <w:r>
-        <w:rPr>
-          <w:lang w:val="en-GB"/>
-        </w:rPr>
-        <w:t xml:space="preserve"> or not</w:t>
-      </w:r>
-      <w:r>
-        <w:rPr>
-          <w:lang w:val="en-GB"/>
-        </w:rPr>
-        <w:t xml:space="preserve">, </w:t>
-      </w:r>
-      <w:r>
-        <w:rPr>
-          <w:lang w:val="en-GB"/>
-        </w:rPr>
-        <w:t xml:space="preserve">a </w:t>
-      </w:r>
-      <w:r>
-        <w:rPr>
-          <w:rStyle w:val="Textoennegrita"/>
-          <w:lang w:val="en-GB"/>
-        </w:rPr>
-        <w:t>cost</w:t>
-      </w:r>
-      <w:r>
-        <w:rPr>
-          <w:lang w:val="en-GB"/>
-        </w:rPr>
-        <w:t xml:space="preserve">, </w:t>
-      </w:r>
-      <w:r>
-        <w:rPr>
-          <w:lang w:val="en-GB"/>
-        </w:rPr>
-        <w:t>an</w:t>
-      </w:r>
-      <w:r>
-        <w:rPr>
-          <w:lang w:val="en-GB"/>
-        </w:rPr>
-        <w:t xml:space="preserve"> optional </w:t>
+        <w:t>schedule</w:t>
       </w:r>
       <w:r>
         <w:rPr>
@@ -1554,49 +1965,7 @@
           <w:bCs/>
           <w:lang w:val="en-GB"/>
         </w:rPr>
-        <w:t xml:space="preserve">description </w:t>
-      </w:r>
-      <w:r>
-        <w:rPr>
-          <w:lang w:val="en-GB"/>
-        </w:rPr>
-        <w:t>(</w:t>
-      </w:r>
-      <w:r>
-        <w:rPr>
-          <w:lang w:val="en-GB"/>
-        </w:rPr>
-        <w:t xml:space="preserve">up to 255 </w:t>
-      </w:r>
-      <w:r>
-        <w:rPr>
-          <w:lang w:val="en-GB"/>
-        </w:rPr>
-        <w:t>characters)</w:t>
-      </w:r>
-      <w:r>
-        <w:rPr>
-          <w:lang w:val="en-GB"/>
-        </w:rPr>
-        <w:t xml:space="preserve">. </w:t>
-      </w:r>
-      <w:r>
-        <w:rPr>
-          <w:lang w:val="en-GB"/>
-        </w:rPr>
-        <w:t xml:space="preserve"> It also stores info</w:t>
-      </w:r>
-      <w:r>
-        <w:rPr>
-          <w:lang w:val="en-GB"/>
-        </w:rPr>
-        <w:t>r</w:t>
-      </w:r>
-      <w:r>
-        <w:rPr>
-          <w:lang w:val="en-GB"/>
-        </w:rPr>
-        <w:t xml:space="preserve">mation that comes from its </w:t>
+        <w:t>d</w:t>
       </w:r>
       <w:r>
         <w:rPr>
@@ -1604,19 +1973,7 @@
           <w:bCs/>
           <w:lang w:val="en-GB"/>
         </w:rPr>
-        <w:t>legs</w:t>
-      </w:r>
-      <w:r>
-        <w:rPr>
-          <w:lang w:val="en-GB"/>
-        </w:rPr>
-        <w:t>, namely:</w:t>
-      </w:r>
-      <w:r>
-        <w:rPr>
-          <w:lang w:val="en-GB"/>
-        </w:rPr>
-        <w:t xml:space="preserve"> a </w:t>
+        <w:t xml:space="preserve"> departure</w:t>
       </w:r>
       <w:r>
         <w:rPr>
@@ -1624,7 +1981,13 @@
           <w:bCs/>
           <w:lang w:val="en-GB"/>
         </w:rPr>
-        <w:t>schedule</w:t>
+        <w:t xml:space="preserve"> </w:t>
+      </w:r>
+      <w:r>
+        <w:rPr>
+          <w:lang w:val="en-GB"/>
+        </w:rPr>
+        <w:t>and a</w:t>
       </w:r>
       <w:r>
         <w:rPr>
@@ -1632,7 +1995,25 @@
           <w:bCs/>
           <w:lang w:val="en-GB"/>
         </w:rPr>
-        <w:t>d</w:t>
+        <w:t xml:space="preserve"> scheduled arrival</w:t>
+      </w:r>
+      <w:r>
+        <w:rPr>
+          <w:lang w:val="en-GB"/>
+        </w:rPr>
+        <w:t xml:space="preserve">, </w:t>
+      </w:r>
+      <w:r>
+        <w:rPr>
+          <w:lang w:val="en-GB"/>
+        </w:rPr>
+        <w:t>a</w:t>
+      </w:r>
+      <w:r>
+        <w:rPr>
+          <w:lang w:val="en-GB"/>
+        </w:rPr>
+        <w:t xml:space="preserve"> </w:t>
       </w:r>
       <w:r>
         <w:rPr>
@@ -1640,13 +2021,13 @@
           <w:bCs/>
           <w:lang w:val="en-GB"/>
         </w:rPr>
-        <w:t xml:space="preserve"> departure</w:t>
-      </w:r>
-      <w:r>
-        <w:rPr>
-          <w:lang w:val="en-GB"/>
-        </w:rPr>
-        <w:t xml:space="preserve"> and a </w:t>
+        <w:t xml:space="preserve">duration </w:t>
+      </w:r>
+      <w:r>
+        <w:rPr>
+          <w:lang w:val="en-GB"/>
+        </w:rPr>
+        <w:t xml:space="preserve">in hours, a </w:t>
       </w:r>
       <w:r>
         <w:rPr>
@@ -1654,7 +2035,61 @@
           <w:bCs/>
           <w:lang w:val="en-GB"/>
         </w:rPr>
-        <w:t>schedule</w:t>
+        <w:t>status</w:t>
+      </w:r>
+      <w:r>
+        <w:rPr>
+          <w:lang w:val="en-GB"/>
+        </w:rPr>
+        <w:t xml:space="preserve"> ("ON TIME", "DELAYED", "CANCELLED", "</w:t>
+      </w:r>
+      <w:r>
+        <w:rPr>
+          <w:lang w:val="en-GB"/>
+        </w:rPr>
+        <w:t>LANDED</w:t>
+      </w:r>
+      <w:r>
+        <w:rPr>
+          <w:lang w:val="en-GB"/>
+        </w:rPr>
+        <w:t>")</w:t>
+      </w:r>
+      <w:r>
+        <w:rPr>
+          <w:lang w:val="en-GB"/>
+        </w:rPr>
+        <w:t xml:space="preserve">. </w:t>
+      </w:r>
+      <w:r>
+        <w:rPr>
+          <w:lang w:val="en-GB"/>
+        </w:rPr>
+        <w:t xml:space="preserve"> </w:t>
+      </w:r>
+      <w:r>
+        <w:rPr>
+          <w:lang w:val="en-GB"/>
+        </w:rPr>
+        <w:t>Additionally</w:t>
+      </w:r>
+      <w:r>
+        <w:rPr>
+          <w:lang w:val="en-GB"/>
+        </w:rPr>
+        <w:t xml:space="preserve">, </w:t>
+      </w:r>
+      <w:r>
+        <w:rPr>
+          <w:lang w:val="en-GB"/>
+        </w:rPr>
+        <w:t>each</w:t>
+      </w:r>
+      <w:r>
+        <w:rPr>
+          <w:lang w:val="en-GB"/>
+        </w:rPr>
+        <w:t xml:space="preserve"> leg must track the </w:t>
       </w:r>
       <w:r>
         <w:rPr>
@@ -1662,7 +2097,13 @@
           <w:bCs/>
           <w:lang w:val="en-GB"/>
         </w:rPr>
-        <w:t>d</w:t>
+        <w:t>departure</w:t>
+      </w:r>
+      <w:r>
+        <w:rPr>
+          <w:lang w:val="en-GB"/>
+        </w:rPr>
+        <w:t xml:space="preserve"> and </w:t>
       </w:r>
       <w:r>
         <w:rPr>
@@ -1670,61 +2111,13 @@
           <w:bCs/>
           <w:lang w:val="en-GB"/>
         </w:rPr>
-        <w:t xml:space="preserve"> arrival</w:t>
-      </w:r>
-      <w:r>
-        <w:rPr>
-          <w:lang w:val="en-GB"/>
-        </w:rPr>
-        <w:t xml:space="preserve"> that depends on the first schedule</w:t>
-      </w:r>
-      <w:r>
-        <w:rPr>
-          <w:lang w:val="en-GB"/>
-        </w:rPr>
-        <w:t>d</w:t>
-      </w:r>
-      <w:r>
-        <w:rPr>
-          <w:lang w:val="en-GB"/>
-        </w:rPr>
-        <w:t xml:space="preserve"> departure </w:t>
-      </w:r>
-      <w:r>
-        <w:rPr>
-          <w:lang w:val="en-GB"/>
-        </w:rPr>
-        <w:t>moment</w:t>
-      </w:r>
-      <w:r>
-        <w:rPr>
-          <w:lang w:val="en-GB"/>
-        </w:rPr>
-        <w:t xml:space="preserve"> of the first leg and the schedule</w:t>
-      </w:r>
-      <w:r>
-        <w:rPr>
-          <w:lang w:val="en-GB"/>
-        </w:rPr>
-        <w:t>d</w:t>
-      </w:r>
-      <w:r>
-        <w:rPr>
-          <w:lang w:val="en-GB"/>
-        </w:rPr>
-        <w:t xml:space="preserve"> arrival </w:t>
-      </w:r>
-      <w:r>
-        <w:rPr>
-          <w:lang w:val="en-GB"/>
-        </w:rPr>
-        <w:t>moment</w:t>
-      </w:r>
-      <w:r>
-        <w:rPr>
-          <w:lang w:val="en-GB"/>
-        </w:rPr>
-        <w:t xml:space="preserve"> of the last leg, the origin and destination </w:t>
+        <w:t>arrival</w:t>
+      </w:r>
+      <w:r>
+        <w:rPr>
+          <w:lang w:val="en-GB"/>
+        </w:rPr>
+        <w:t xml:space="preserve"> </w:t>
       </w:r>
       <w:r>
         <w:rPr>
@@ -1732,19 +2125,7 @@
           <w:bCs/>
           <w:lang w:val="en-GB"/>
         </w:rPr>
-        <w:t>cities</w:t>
-      </w:r>
-      <w:r>
-        <w:rPr>
-          <w:lang w:val="en-GB"/>
-        </w:rPr>
-        <w:t xml:space="preserve"> that comes from the city of the airports to which first and last leg </w:t>
-      </w:r>
-      <w:r>
-        <w:rPr>
-          <w:lang w:val="en-GB"/>
-        </w:rPr>
-        <w:t xml:space="preserve">refers to, and finally, the </w:t>
+        <w:t>airports</w:t>
       </w:r>
       <w:r>
         <w:rPr>
@@ -1752,61 +2133,13 @@
           <w:bCs/>
           <w:lang w:val="en-GB"/>
         </w:rPr>
-        <w:t>number of layovers</w:t>
-      </w:r>
-      <w:r>
-        <w:rPr>
-          <w:lang w:val="en-GB"/>
-        </w:rPr>
-        <w:t xml:space="preserve">. </w:t>
-      </w:r>
-    </w:p>
-    <w:p>
-      <w:pPr>
-        <w:pStyle w:val="Comment-Grader"/>
-      </w:pPr>
-      <w:sdt>
-        <w:sdtPr>
-          <w:tag w:val="Verdict"/>
-          <w:id w:val="793486214"/>
-          <w:placeholder>
-            <w:docPart w:val="58000367B27B4B8081BC36C9452459C0"/>
-          </w:placeholder>
-          <w15:appearance w15:val="hidden"/>
-          <w:text/>
-        </w:sdtPr>
-        <w:sdtEndPr/>
-        <w:sdtContent>
-          <w:r>
-            <w:t>X</w:t>
-          </w:r>
-          <w:r>
-            <w:t xml:space="preserve">    </w:t>
-          </w:r>
-        </w:sdtContent>
-      </w:sdt>
-      <w:r>
-        <w:t xml:space="preserve">    </w:t>
-      </w:r>
-    </w:p>
-    <w:p>
-      <w:pPr>
-        <w:pStyle w:val="Requirement-Header"/>
-        <w:rPr>
-          <w:lang w:val="en-GB"/>
-        </w:rPr>
-      </w:pPr>
-      <w:r>
-        <w:rPr>
-          <w:lang w:val="en-GB"/>
-        </w:rPr>
-        <w:t xml:space="preserve">A </w:t>
-      </w:r>
-      <w:r>
-        <w:rPr>
-          <w:lang w:val="en-GB"/>
-        </w:rPr>
-        <w:t xml:space="preserve">flight aggregates several </w:t>
+        <w:t>,</w:t>
+      </w:r>
+      <w:r>
+        <w:rPr>
+          <w:lang w:val="en-GB"/>
+        </w:rPr>
+        <w:t xml:space="preserve"> as well as the </w:t>
       </w:r>
       <w:r>
         <w:rPr>
@@ -1814,7 +2147,25 @@
           <w:bCs/>
           <w:lang w:val="en-GB"/>
         </w:rPr>
-        <w:t>legs</w:t>
+        <w:t>aircraft</w:t>
+      </w:r>
+      <w:r>
+        <w:rPr>
+          <w:lang w:val="en-GB"/>
+        </w:rPr>
+        <w:t xml:space="preserve"> that will </w:t>
+      </w:r>
+      <w:r>
+        <w:rPr>
+          <w:lang w:val="en-GB"/>
+        </w:rPr>
+        <w:t xml:space="preserve">be deployed for </w:t>
+      </w:r>
+      <w:r>
+        <w:rPr>
+          <w:lang w:val="en-GB"/>
+        </w:rPr>
+        <w:t>the journey</w:t>
       </w:r>
       <w:r>
         <w:rPr>
@@ -1822,365 +2173,16 @@
         </w:rPr>
         <w:t xml:space="preserve">. </w:t>
       </w:r>
-      <w:r>
-        <w:rPr>
-          <w:lang w:val="en-GB"/>
-        </w:rPr>
-        <w:t xml:space="preserve"> A leg represents an individual segment of a flight, </w:t>
-      </w:r>
-      <w:r>
-        <w:rPr>
-          <w:lang w:val="en-GB"/>
-        </w:rPr>
-        <w:t xml:space="preserve">typically corresponding to </w:t>
-      </w:r>
-      <w:r>
-        <w:rPr>
-          <w:lang w:val="en-GB"/>
-        </w:rPr>
-        <w:t>layovers or connections</w:t>
-      </w:r>
-      <w:r>
-        <w:rPr>
-          <w:lang w:val="en-GB"/>
-        </w:rPr>
-        <w:t xml:space="preserve">. </w:t>
-      </w:r>
-      <w:r>
-        <w:rPr>
-          <w:lang w:val="en-GB"/>
-        </w:rPr>
+    </w:p>
+    <w:p>
+      <w:pPr>
+        <w:pStyle w:val="Comment-Grader"/>
+      </w:pPr>
+      <w:bookmarkStart w:id="1" w:name="_Hlk190079859"/>
+      <w:r>
         <w:t xml:space="preserve"> </w:t>
       </w:r>
-      <w:r>
-        <w:rPr>
-          <w:lang w:val="en-GB"/>
-        </w:rPr>
-        <w:t xml:space="preserve">The system must store the following data </w:t>
-      </w:r>
-      <w:r>
-        <w:rPr>
-          <w:lang w:val="en-GB"/>
-        </w:rPr>
-        <w:t>for each leg</w:t>
-      </w:r>
-      <w:r>
-        <w:rPr>
-          <w:lang w:val="en-GB"/>
-        </w:rPr>
-        <w:t>: a</w:t>
-      </w:r>
-      <w:r>
-        <w:rPr>
-          <w:lang w:val="en-GB"/>
-        </w:rPr>
-        <w:t xml:space="preserve"> unique </w:t>
-      </w:r>
-      <w:r>
-        <w:rPr>
-          <w:lang w:val="en-GB"/>
-        </w:rPr>
-        <w:t xml:space="preserve"> </w:t>
-      </w:r>
-      <w:r>
-        <w:rPr>
-          <w:b/>
-          <w:bCs/>
-          <w:lang w:val="en-GB"/>
-        </w:rPr>
-        <w:t>flight number</w:t>
-      </w:r>
-      <w:r>
-        <w:rPr>
-          <w:lang w:val="en-GB"/>
-        </w:rPr>
-        <w:t xml:space="preserve"> (</w:t>
-      </w:r>
-      <w:r>
-        <w:rPr>
-          <w:lang w:val="en-GB"/>
-        </w:rPr>
-        <w:t xml:space="preserve">composed </w:t>
-      </w:r>
-      <w:r>
-        <w:rPr>
-          <w:lang w:val="en-GB"/>
-        </w:rPr>
-        <w:t>of</w:t>
-      </w:r>
-      <w:r>
-        <w:rPr>
-          <w:lang w:val="en-GB"/>
-        </w:rPr>
-        <w:t xml:space="preserve"> the airline</w:t>
-      </w:r>
-      <w:r>
-        <w:rPr>
-          <w:lang w:val="en-GB"/>
-        </w:rPr>
-        <w:t>'s</w:t>
-      </w:r>
-      <w:r>
-        <w:rPr>
-          <w:lang w:val="en-GB"/>
-        </w:rPr>
-        <w:t xml:space="preserve"> IATA code </w:t>
-      </w:r>
-      <w:r>
-        <w:rPr>
-          <w:lang w:val="en-GB"/>
-        </w:rPr>
-        <w:t>followed by</w:t>
-      </w:r>
-      <w:r>
-        <w:rPr>
-          <w:lang w:val="en-GB"/>
-        </w:rPr>
-        <w:t xml:space="preserve"> four digits</w:t>
-      </w:r>
-      <w:r>
-        <w:rPr>
-          <w:lang w:val="en-GB"/>
-        </w:rPr>
-        <w:t>, unique</w:t>
-      </w:r>
-      <w:r>
-        <w:rPr>
-          <w:lang w:val="en-GB"/>
-        </w:rPr>
-        <w:t xml:space="preserve">), a </w:t>
-      </w:r>
-      <w:r>
-        <w:rPr>
-          <w:b/>
-          <w:bCs/>
-          <w:lang w:val="en-GB"/>
-        </w:rPr>
-        <w:t>schedule</w:t>
-      </w:r>
-      <w:r>
-        <w:rPr>
-          <w:b/>
-          <w:bCs/>
-          <w:lang w:val="en-GB"/>
-        </w:rPr>
-        <w:t>d</w:t>
-      </w:r>
-      <w:r>
-        <w:rPr>
-          <w:b/>
-          <w:bCs/>
-          <w:lang w:val="en-GB"/>
-        </w:rPr>
-        <w:t xml:space="preserve"> departure</w:t>
-      </w:r>
-      <w:r>
-        <w:rPr>
-          <w:b/>
-          <w:bCs/>
-          <w:lang w:val="en-GB"/>
-        </w:rPr>
-        <w:t xml:space="preserve"> </w:t>
-      </w:r>
-      <w:r>
-        <w:rPr>
-          <w:lang w:val="en-GB"/>
-        </w:rPr>
-        <w:t>and a</w:t>
-      </w:r>
-      <w:r>
-        <w:rPr>
-          <w:b/>
-          <w:bCs/>
-          <w:lang w:val="en-GB"/>
-        </w:rPr>
-        <w:t xml:space="preserve"> scheduled arrival</w:t>
-      </w:r>
-      <w:r>
-        <w:rPr>
-          <w:lang w:val="en-GB"/>
-        </w:rPr>
-        <w:t xml:space="preserve">, </w:t>
-      </w:r>
-      <w:r>
-        <w:rPr>
-          <w:lang w:val="en-GB"/>
-        </w:rPr>
-        <w:t>a</w:t>
-      </w:r>
-      <w:r>
-        <w:rPr>
-          <w:lang w:val="en-GB"/>
-        </w:rPr>
-        <w:t xml:space="preserve"> </w:t>
-      </w:r>
-      <w:r>
-        <w:rPr>
-          <w:b/>
-          <w:bCs/>
-          <w:lang w:val="en-GB"/>
-        </w:rPr>
-        <w:t xml:space="preserve">duration </w:t>
-      </w:r>
-      <w:r>
-        <w:rPr>
-          <w:lang w:val="en-GB"/>
-        </w:rPr>
-        <w:t xml:space="preserve">in hours, a </w:t>
-      </w:r>
-      <w:r>
-        <w:rPr>
-          <w:b/>
-          <w:bCs/>
-          <w:lang w:val="en-GB"/>
-        </w:rPr>
-        <w:t>status</w:t>
-      </w:r>
-      <w:r>
-        <w:rPr>
-          <w:lang w:val="en-GB"/>
-        </w:rPr>
-        <w:t xml:space="preserve"> ("ON TIME", "DELAYED", "CANCELLED", "</w:t>
-      </w:r>
-      <w:r>
-        <w:rPr>
-          <w:lang w:val="en-GB"/>
-        </w:rPr>
-        <w:t>LANDED</w:t>
-      </w:r>
-      <w:r>
-        <w:rPr>
-          <w:lang w:val="en-GB"/>
-        </w:rPr>
-        <w:t>")</w:t>
-      </w:r>
-      <w:r>
-        <w:rPr>
-          <w:lang w:val="en-GB"/>
-        </w:rPr>
-        <w:t xml:space="preserve">. </w:t>
-      </w:r>
-      <w:r>
-        <w:rPr>
-          <w:lang w:val="en-GB"/>
-        </w:rPr>
-        <w:t xml:space="preserve"> </w:t>
-      </w:r>
-      <w:r>
-        <w:rPr>
-          <w:lang w:val="en-GB"/>
-        </w:rPr>
-        <w:t>Additionally</w:t>
-      </w:r>
-      <w:r>
-        <w:rPr>
-          <w:lang w:val="en-GB"/>
-        </w:rPr>
-        <w:t xml:space="preserve">, </w:t>
-      </w:r>
-      <w:r>
-        <w:rPr>
-          <w:lang w:val="en-GB"/>
-        </w:rPr>
-        <w:t>each</w:t>
-      </w:r>
-      <w:r>
-        <w:rPr>
-          <w:lang w:val="en-GB"/>
-        </w:rPr>
-        <w:t xml:space="preserve"> leg must track the </w:t>
-      </w:r>
-      <w:r>
-        <w:rPr>
-          <w:b/>
-          <w:bCs/>
-          <w:lang w:val="en-GB"/>
-        </w:rPr>
-        <w:t>departure</w:t>
-      </w:r>
-      <w:r>
-        <w:rPr>
-          <w:lang w:val="en-GB"/>
-        </w:rPr>
-        <w:t xml:space="preserve"> and </w:t>
-      </w:r>
-      <w:r>
-        <w:rPr>
-          <w:b/>
-          <w:bCs/>
-          <w:lang w:val="en-GB"/>
-        </w:rPr>
-        <w:t>arrival</w:t>
-      </w:r>
-      <w:r>
-        <w:rPr>
-          <w:lang w:val="en-GB"/>
-        </w:rPr>
-        <w:t xml:space="preserve"> </w:t>
-      </w:r>
-      <w:r>
-        <w:rPr>
-          <w:b/>
-          <w:bCs/>
-          <w:lang w:val="en-GB"/>
-        </w:rPr>
-        <w:t>airports</w:t>
-      </w:r>
-      <w:r>
-        <w:rPr>
-          <w:b/>
-          <w:bCs/>
-          <w:lang w:val="en-GB"/>
-        </w:rPr>
-        <w:t>,</w:t>
-      </w:r>
-      <w:r>
-        <w:rPr>
-          <w:lang w:val="en-GB"/>
-        </w:rPr>
-        <w:t xml:space="preserve"> as well as the </w:t>
-      </w:r>
-      <w:r>
-        <w:rPr>
-          <w:b/>
-          <w:bCs/>
-          <w:lang w:val="en-GB"/>
-        </w:rPr>
-        <w:t>aircraft</w:t>
-      </w:r>
-      <w:r>
-        <w:rPr>
-          <w:lang w:val="en-GB"/>
-        </w:rPr>
-        <w:t xml:space="preserve"> that will </w:t>
-      </w:r>
-      <w:r>
-        <w:rPr>
-          <w:lang w:val="en-GB"/>
-        </w:rPr>
-        <w:t xml:space="preserve">be deployed for </w:t>
-      </w:r>
-      <w:r>
-        <w:rPr>
-          <w:lang w:val="en-GB"/>
-        </w:rPr>
-        <w:t>the journey</w:t>
-      </w:r>
-      <w:r>
-        <w:rPr>
-          <w:lang w:val="en-GB"/>
-        </w:rPr>
-        <w:t xml:space="preserve">. </w:t>
-      </w:r>
-    </w:p>
-    <w:p>
-      <w:pPr>
-        <w:pStyle w:val="Comment-Grader"/>
-      </w:pPr>
-      <w:bookmarkStart w:id="1" w:name="_Hlk190079859"/>
-      <w:r>
-        <w:t xml:space="preserve"> </w:t>
-      </w:r>
+      <w:permStart w:id="1011897587" w:edGrp="everyone"/>
       <w:sdt>
         <w:sdtPr>
           <w:tag w:val="Verdict"/>
@@ -2191,327 +2193,6 @@
           <w15:appearance w15:val="hidden"/>
           <w:text/>
         </w:sdtPr>
-        <w:sdtEndPr/>
-        <w:sdtContent>
-          <w:r>
-            <w:t xml:space="preserve"> </w:t>
-          </w:r>
-          <w:r>
-            <w:t>X</w:t>
-          </w:r>
-          <w:r>
-            <w:t xml:space="preserve">   </w:t>
-          </w:r>
-        </w:sdtContent>
-      </w:sdt>
-      <w:r>
-        <w:t xml:space="preserve">    </w:t>
-      </w:r>
-    </w:p>
-    <w:bookmarkEnd w:id="1"/>
-    <w:p>
-      <w:pPr>
-        <w:pStyle w:val="Ttulo2"/>
-        <w:rPr>
-          <w:rFonts w:cstheme="majorHAnsi"/>
-        </w:rPr>
-      </w:pPr>
-      <w:r>
-        <w:rPr>
-          <w:rFonts w:cstheme="majorHAnsi"/>
-        </w:rPr>
-        <w:t>Functional requirements</w:t>
-      </w:r>
-    </w:p>
-    <w:p>
-      <w:pPr>
-        <w:tabs>
-          <w:tab w:val="left" w:pos="284"/>
-        </w:tabs>
-        <w:rPr>
-          <w:rFonts w:asciiTheme="majorHAnsi" w:hAnsiTheme="majorHAnsi" w:cstheme="majorHAnsi"/>
-        </w:rPr>
-      </w:pPr>
-      <w:r>
-        <w:rPr>
-          <w:rFonts w:asciiTheme="majorHAnsi" w:hAnsiTheme="majorHAnsi" w:cstheme="majorHAnsi"/>
-        </w:rPr>
-        <w:t>Intentionally blank</w:t>
-      </w:r>
-      <w:r>
-        <w:rPr>
-          <w:rFonts w:asciiTheme="majorHAnsi" w:hAnsiTheme="majorHAnsi" w:cstheme="majorHAnsi"/>
-        </w:rPr>
-        <w:t xml:space="preserve">. </w:t>
-      </w:r>
-    </w:p>
-    <w:p>
-      <w:pPr>
-        <w:pStyle w:val="Ttulo2"/>
-        <w:rPr>
-          <w:rFonts w:cstheme="majorHAnsi"/>
-        </w:rPr>
-      </w:pPr>
-      <w:r>
-        <w:rPr>
-          <w:rFonts w:cstheme="majorHAnsi"/>
-        </w:rPr>
-        <w:t>Non-functional requirements</w:t>
-      </w:r>
-    </w:p>
-    <w:p>
-      <w:pPr>
-        <w:tabs>
-          <w:tab w:val="left" w:pos="284"/>
-        </w:tabs>
-        <w:rPr>
-          <w:rFonts w:asciiTheme="majorHAnsi" w:hAnsiTheme="majorHAnsi" w:cstheme="majorHAnsi"/>
-        </w:rPr>
-      </w:pPr>
-      <w:r>
-        <w:rPr>
-          <w:rFonts w:asciiTheme="majorHAnsi" w:hAnsiTheme="majorHAnsi" w:cstheme="majorHAnsi"/>
-        </w:rPr>
-        <w:t>Intentionally blank</w:t>
-      </w:r>
-      <w:r>
-        <w:rPr>
-          <w:rFonts w:asciiTheme="majorHAnsi" w:hAnsiTheme="majorHAnsi" w:cstheme="majorHAnsi"/>
-        </w:rPr>
-        <w:t xml:space="preserve">. </w:t>
-      </w:r>
-    </w:p>
-    <w:p>
-      <w:pPr>
-        <w:pStyle w:val="Ttulo2"/>
-        <w:rPr>
-          <w:rFonts w:cstheme="majorHAnsi"/>
-        </w:rPr>
-      </w:pPr>
-      <w:r>
-        <w:rPr>
-          <w:rFonts w:cstheme="majorHAnsi"/>
-        </w:rPr>
-        <w:t>Testing requirements</w:t>
-      </w:r>
-    </w:p>
-    <w:p>
-      <w:pPr>
-        <w:pStyle w:val="Requirement-Header"/>
-        <w:rPr>
-          <w:lang w:val="en-GB"/>
-        </w:rPr>
-      </w:pPr>
-      <w:r>
-        <w:rPr>
-          <w:lang w:val="en-GB"/>
-        </w:rPr>
-        <w:t>Produce assorted sample data to test your application informally</w:t>
-      </w:r>
-      <w:r>
-        <w:rPr>
-          <w:lang w:val="en-GB"/>
-        </w:rPr>
-        <w:t xml:space="preserve">. </w:t>
-      </w:r>
-      <w:r>
-        <w:rPr>
-          <w:lang w:val="en-GB"/>
-        </w:rPr>
-        <w:t xml:space="preserve"> The data must include two </w:t>
-      </w:r>
-      <w:r>
-        <w:rPr>
-          <w:b/>
-          <w:bCs/>
-          <w:lang w:val="en-GB"/>
-        </w:rPr>
-        <w:t>manager</w:t>
-      </w:r>
-      <w:r>
-        <w:rPr>
-          <w:lang w:val="en-GB"/>
-        </w:rPr>
-        <w:t xml:space="preserve"> accounts with credentials “</w:t>
-      </w:r>
-      <w:r>
-        <w:rPr>
-          <w:b/>
-          <w:bCs/>
-          <w:lang w:val="en-GB"/>
-        </w:rPr>
-        <w:t>manager1</w:t>
-      </w:r>
-      <w:r>
-        <w:rPr>
-          <w:lang w:val="en-GB"/>
-        </w:rPr>
-        <w:t>/</w:t>
-      </w:r>
-      <w:r>
-        <w:rPr>
-          <w:b/>
-          <w:bCs/>
-          <w:lang w:val="en-GB"/>
-        </w:rPr>
-        <w:t>manager1</w:t>
-      </w:r>
-      <w:r>
-        <w:rPr>
-          <w:lang w:val="en-GB"/>
-        </w:rPr>
-        <w:t>” and “</w:t>
-      </w:r>
-      <w:r>
-        <w:rPr>
-          <w:b/>
-          <w:bCs/>
-          <w:lang w:val="en-GB"/>
-        </w:rPr>
-        <w:t>manager2</w:t>
-      </w:r>
-      <w:r>
-        <w:rPr>
-          <w:lang w:val="en-GB"/>
-        </w:rPr>
-        <w:t>/</w:t>
-      </w:r>
-      <w:r>
-        <w:rPr>
-          <w:b/>
-          <w:bCs/>
-          <w:lang w:val="en-GB"/>
-        </w:rPr>
-        <w:t>manager2</w:t>
-      </w:r>
-      <w:r>
-        <w:rPr>
-          <w:lang w:val="en-GB"/>
-        </w:rPr>
-        <w:t>”</w:t>
-      </w:r>
-      <w:r>
-        <w:rPr>
-          <w:lang w:val="en-GB"/>
-        </w:rPr>
-        <w:t xml:space="preserve">. </w:t>
-      </w:r>
-      <w:r>
-        <w:rPr>
-          <w:lang w:val="en-GB"/>
-        </w:rPr>
-        <w:t xml:space="preserve">Create an additional </w:t>
-      </w:r>
-      <w:r>
-        <w:rPr>
-          <w:lang w:val="en-GB"/>
-        </w:rPr>
-        <w:t>manager</w:t>
-      </w:r>
-      <w:r>
-        <w:rPr>
-          <w:lang w:val="en-GB"/>
-        </w:rPr>
-        <w:t xml:space="preserve"> account </w:t>
-      </w:r>
-      <w:r>
-        <w:rPr>
-          <w:lang w:val="en-GB"/>
-        </w:rPr>
-        <w:t xml:space="preserve">with credentials </w:t>
-      </w:r>
-      <w:r>
-        <w:rPr>
-          <w:lang w:val="en-GB"/>
-        </w:rPr>
-        <w:t>“</w:t>
-      </w:r>
-      <w:r>
-        <w:rPr>
-          <w:b/>
-          <w:bCs/>
-          <w:lang w:val="en-GB"/>
-        </w:rPr>
-        <w:t>manager</w:t>
-      </w:r>
-      <w:r>
-        <w:rPr>
-          <w:b/>
-          <w:bCs/>
-          <w:lang w:val="en-GB"/>
-        </w:rPr>
-        <w:t>3</w:t>
-      </w:r>
-      <w:r>
-        <w:rPr>
-          <w:b/>
-          <w:bCs/>
-          <w:lang w:val="en-GB"/>
-        </w:rPr>
-        <w:t>/manager</w:t>
-      </w:r>
-      <w:r>
-        <w:rPr>
-          <w:b/>
-          <w:bCs/>
-          <w:lang w:val="en-GB"/>
-        </w:rPr>
-        <w:t>3”</w:t>
-      </w:r>
-      <w:r>
-        <w:rPr>
-          <w:b/>
-          <w:bCs/>
-          <w:lang w:val="en-GB"/>
-        </w:rPr>
-        <w:t xml:space="preserve"> </w:t>
-      </w:r>
-      <w:r>
-        <w:rPr>
-          <w:lang w:val="en-GB"/>
-        </w:rPr>
-        <w:t xml:space="preserve">that </w:t>
-      </w:r>
-      <w:r>
-        <w:rPr>
-          <w:lang w:val="en-GB"/>
-        </w:rPr>
-        <w:t xml:space="preserve">represents </w:t>
-      </w:r>
-      <w:r>
-        <w:rPr>
-          <w:lang w:val="en-GB"/>
-        </w:rPr>
-        <w:t xml:space="preserve">a manager with no </w:t>
-      </w:r>
-      <w:r>
-        <w:rPr>
-          <w:lang w:val="en-GB"/>
-        </w:rPr>
-        <w:t>associated data, except for his or her profile</w:t>
-      </w:r>
-      <w:r>
-        <w:rPr>
-          <w:lang w:val="en-GB"/>
-        </w:rPr>
-        <w:t>.</w:t>
-      </w:r>
-    </w:p>
-    <w:p>
-      <w:pPr>
-        <w:pStyle w:val="Comment-Grader"/>
-      </w:pPr>
-      <w:sdt>
-        <w:sdtPr>
-          <w:tag w:val="Verdict"/>
-          <w:id w:val="-2109187460"/>
-          <w:placeholder>
-            <w:docPart w:val="BDE1212ACFAD455A8028B84097B83F6B"/>
-          </w:placeholder>
-          <w15:appearance w15:val="hidden"/>
-          <w:text/>
-        </w:sdtPr>
-        <w:sdtEndPr/>
         <w:sdtContent>
           <w:r>
             <w:t xml:space="preserve">  </w:t>
@@ -2524,10 +2205,12 @@
           </w:r>
         </w:sdtContent>
       </w:sdt>
+      <w:permEnd w:id="1011897587"/>
       <w:r>
         <w:t xml:space="preserve">    </w:t>
       </w:r>
     </w:p>
+    <w:bookmarkEnd w:id="1"/>
     <w:p>
       <w:pPr>
         <w:pStyle w:val="Ttulo2"/>
@@ -2539,7 +2222,80 @@
         <w:rPr>
           <w:rFonts w:cstheme="majorHAnsi"/>
         </w:rPr>
-        <w:t>Managerial requirements</w:t>
+        <w:t>Functional requirements</w:t>
+      </w:r>
+    </w:p>
+    <w:p>
+      <w:pPr>
+        <w:tabs>
+          <w:tab w:val="left" w:pos="284"/>
+        </w:tabs>
+        <w:rPr>
+          <w:rFonts w:asciiTheme="majorHAnsi" w:hAnsiTheme="majorHAnsi" w:cstheme="majorHAnsi"/>
+        </w:rPr>
+      </w:pPr>
+      <w:r>
+        <w:rPr>
+          <w:rFonts w:asciiTheme="majorHAnsi" w:hAnsiTheme="majorHAnsi" w:cstheme="majorHAnsi"/>
+        </w:rPr>
+        <w:t>Intentionally blank</w:t>
+      </w:r>
+      <w:r>
+        <w:rPr>
+          <w:rFonts w:asciiTheme="majorHAnsi" w:hAnsiTheme="majorHAnsi" w:cstheme="majorHAnsi"/>
+        </w:rPr>
+        <w:t xml:space="preserve">. </w:t>
+      </w:r>
+    </w:p>
+    <w:p>
+      <w:pPr>
+        <w:pStyle w:val="Ttulo2"/>
+        <w:rPr>
+          <w:rFonts w:cstheme="majorHAnsi"/>
+        </w:rPr>
+      </w:pPr>
+      <w:r>
+        <w:rPr>
+          <w:rFonts w:cstheme="majorHAnsi"/>
+        </w:rPr>
+        <w:t>Non-functional requirements</w:t>
+      </w:r>
+    </w:p>
+    <w:p>
+      <w:pPr>
+        <w:tabs>
+          <w:tab w:val="left" w:pos="284"/>
+        </w:tabs>
+        <w:rPr>
+          <w:rFonts w:asciiTheme="majorHAnsi" w:hAnsiTheme="majorHAnsi" w:cstheme="majorHAnsi"/>
+        </w:rPr>
+      </w:pPr>
+      <w:r>
+        <w:rPr>
+          <w:rFonts w:asciiTheme="majorHAnsi" w:hAnsiTheme="majorHAnsi" w:cstheme="majorHAnsi"/>
+        </w:rPr>
+        <w:t>Intentionally blank</w:t>
+      </w:r>
+      <w:r>
+        <w:rPr>
+          <w:rFonts w:asciiTheme="majorHAnsi" w:hAnsiTheme="majorHAnsi" w:cstheme="majorHAnsi"/>
+        </w:rPr>
+        <w:t xml:space="preserve">. </w:t>
+      </w:r>
+    </w:p>
+    <w:p>
+      <w:pPr>
+        <w:pStyle w:val="Ttulo2"/>
+        <w:rPr>
+          <w:rFonts w:cstheme="majorHAnsi"/>
+        </w:rPr>
+      </w:pPr>
+      <w:r>
+        <w:rPr>
+          <w:rFonts w:cstheme="majorHAnsi"/>
+        </w:rPr>
+        <w:lastRenderedPageBreak/>
+        <w:t>Testing requirements</w:t>
       </w:r>
     </w:p>
     <w:p>
@@ -2553,7 +2309,7 @@
         <w:rPr>
           <w:lang w:val="en-GB"/>
         </w:rPr>
-        <w:t>Provide a link to your planning dashboard in GitHub to review the tasks, their current status, and your schedule</w:t>
+        <w:t>Produce assorted sample data to test your application informally</w:t>
       </w:r>
       <w:r>
         <w:rPr>
@@ -2565,9 +2321,186 @@
         <w:rPr>
           <w:lang w:val="en-GB"/>
         </w:rPr>
+        <w:t xml:space="preserve"> The data must include two </w:t>
+      </w:r>
+      <w:r>
+        <w:rPr>
+          <w:b/>
+          <w:bCs/>
+          <w:lang w:val="en-GB"/>
+        </w:rPr>
+        <w:t>manager</w:t>
+      </w:r>
+      <w:r>
+        <w:rPr>
+          <w:lang w:val="en-GB"/>
+        </w:rPr>
+        <w:t xml:space="preserve"> accounts with credentials “</w:t>
+      </w:r>
+      <w:r>
+        <w:rPr>
+          <w:b/>
+          <w:bCs/>
+          <w:lang w:val="en-GB"/>
+        </w:rPr>
+        <w:t>manager1</w:t>
+      </w:r>
+      <w:r>
+        <w:rPr>
+          <w:lang w:val="en-GB"/>
+        </w:rPr>
+        <w:t>/</w:t>
+      </w:r>
+      <w:r>
+        <w:rPr>
+          <w:b/>
+          <w:bCs/>
+          <w:lang w:val="en-GB"/>
+        </w:rPr>
+        <w:t>manager1</w:t>
+      </w:r>
+      <w:r>
+        <w:rPr>
+          <w:lang w:val="en-GB"/>
+        </w:rPr>
+        <w:t>” and “</w:t>
+      </w:r>
+      <w:r>
+        <w:rPr>
+          <w:b/>
+          <w:bCs/>
+          <w:lang w:val="en-GB"/>
+        </w:rPr>
+        <w:t>manager2</w:t>
+      </w:r>
+      <w:r>
+        <w:rPr>
+          <w:lang w:val="en-GB"/>
+        </w:rPr>
+        <w:t>/</w:t>
+      </w:r>
+      <w:r>
+        <w:rPr>
+          <w:b/>
+          <w:bCs/>
+          <w:lang w:val="en-GB"/>
+        </w:rPr>
+        <w:t>manager2</w:t>
+      </w:r>
+      <w:r>
+        <w:rPr>
+          <w:lang w:val="en-GB"/>
+        </w:rPr>
+        <w:t>”</w:t>
+      </w:r>
+      <w:r>
+        <w:rPr>
+          <w:lang w:val="en-GB"/>
+        </w:rPr>
+        <w:t xml:space="preserve">. </w:t>
+      </w:r>
+      <w:r>
+        <w:rPr>
+          <w:lang w:val="en-GB"/>
+        </w:rPr>
+        <w:t xml:space="preserve">Create an additional </w:t>
+      </w:r>
+      <w:r>
+        <w:rPr>
+          <w:lang w:val="en-GB"/>
+        </w:rPr>
+        <w:t>manager</w:t>
+      </w:r>
+      <w:r>
+        <w:rPr>
+          <w:lang w:val="en-GB"/>
+        </w:rPr>
+        <w:t xml:space="preserve"> account </w:t>
+      </w:r>
+      <w:r>
+        <w:rPr>
+          <w:lang w:val="en-GB"/>
+        </w:rPr>
+        <w:t xml:space="preserve">with credentials </w:t>
+      </w:r>
+      <w:r>
+        <w:rPr>
+          <w:lang w:val="en-GB"/>
+        </w:rPr>
+        <w:t>“</w:t>
+      </w:r>
+      <w:r>
+        <w:rPr>
+          <w:b/>
+          <w:bCs/>
+          <w:lang w:val="en-GB"/>
+        </w:rPr>
+        <w:t>manager</w:t>
+      </w:r>
+      <w:r>
+        <w:rPr>
+          <w:b/>
+          <w:bCs/>
+          <w:lang w:val="en-GB"/>
+        </w:rPr>
+        <w:t>3</w:t>
+      </w:r>
+      <w:r>
+        <w:rPr>
+          <w:b/>
+          <w:bCs/>
+          <w:lang w:val="en-GB"/>
+        </w:rPr>
+        <w:t>/manager</w:t>
+      </w:r>
+      <w:r>
+        <w:rPr>
+          <w:b/>
+          <w:bCs/>
+          <w:lang w:val="en-GB"/>
+        </w:rPr>
+        <w:t>3”</w:t>
+      </w:r>
+      <w:r>
+        <w:rPr>
+          <w:b/>
+          <w:bCs/>
+          <w:lang w:val="en-GB"/>
+        </w:rPr>
         <w:t xml:space="preserve"> </w:t>
       </w:r>
-    </w:p>
+      <w:r>
+        <w:rPr>
+          <w:lang w:val="en-GB"/>
+        </w:rPr>
+        <w:t xml:space="preserve">that </w:t>
+      </w:r>
+      <w:r>
+        <w:rPr>
+          <w:lang w:val="en-GB"/>
+        </w:rPr>
+        <w:t xml:space="preserve">represents </w:t>
+      </w:r>
+      <w:r>
+        <w:rPr>
+          <w:lang w:val="en-GB"/>
+        </w:rPr>
+        <w:t xml:space="preserve">a manager with no </w:t>
+      </w:r>
+      <w:r>
+        <w:rPr>
+          <w:lang w:val="en-GB"/>
+        </w:rPr>
+        <w:t>associated data, except for his or her profile</w:t>
+      </w:r>
+      <w:r>
+        <w:rPr>
+          <w:lang w:val="en-GB"/>
+        </w:rPr>
+        <w:t>.</w:t>
+      </w:r>
+    </w:p>
+    <w:permStart w:id="923158877" w:edGrp="everyone"/>
     <w:p>
       <w:pPr>
         <w:pStyle w:val="Comment-Grader"/>
@@ -2575,14 +2508,13 @@
       <w:sdt>
         <w:sdtPr>
           <w:tag w:val="Verdict"/>
-          <w:id w:val="-279493892"/>
+          <w:id w:val="-2109187460"/>
           <w:placeholder>
-            <w:docPart w:val="9DB1A6EB1E40422CBFC39B4EA00A627D"/>
+            <w:docPart w:val="BDE1212ACFAD455A8028B84097B83F6B"/>
           </w:placeholder>
           <w15:appearance w15:val="hidden"/>
           <w:text/>
         </w:sdtPr>
-        <w:sdtEndPr/>
         <w:sdtContent>
           <w:r>
             <w:t xml:space="preserve">  </w:t>
@@ -2595,6 +2527,79 @@
           </w:r>
         </w:sdtContent>
       </w:sdt>
+      <w:permEnd w:id="923158877"/>
+      <w:r>
+        <w:t xml:space="preserve">    </w:t>
+      </w:r>
+    </w:p>
+    <w:p>
+      <w:pPr>
+        <w:pStyle w:val="Ttulo2"/>
+        <w:rPr>
+          <w:rFonts w:cstheme="majorHAnsi"/>
+        </w:rPr>
+      </w:pPr>
+      <w:r>
+        <w:rPr>
+          <w:rFonts w:cstheme="majorHAnsi"/>
+        </w:rPr>
+        <w:t>Managerial requirements</w:t>
+      </w:r>
+    </w:p>
+    <w:p>
+      <w:pPr>
+        <w:pStyle w:val="Requirement-Header"/>
+        <w:rPr>
+          <w:lang w:val="en-GB"/>
+        </w:rPr>
+      </w:pPr>
+      <w:r>
+        <w:rPr>
+          <w:lang w:val="en-GB"/>
+        </w:rPr>
+        <w:t>Provide a link to your planning dashboard in GitHub to review the tasks, their current status, and your schedule</w:t>
+      </w:r>
+      <w:r>
+        <w:rPr>
+          <w:lang w:val="en-GB"/>
+        </w:rPr>
+        <w:t xml:space="preserve">. </w:t>
+      </w:r>
+      <w:r>
+        <w:rPr>
+          <w:lang w:val="en-GB"/>
+        </w:rPr>
+        <w:t xml:space="preserve"> </w:t>
+      </w:r>
+    </w:p>
+    <w:permStart w:id="1594819209" w:edGrp="everyone"/>
+    <w:p>
+      <w:pPr>
+        <w:pStyle w:val="Comment-Grader"/>
+      </w:pPr>
+      <w:sdt>
+        <w:sdtPr>
+          <w:tag w:val="Verdict"/>
+          <w:id w:val="-279493892"/>
+          <w:placeholder>
+            <w:docPart w:val="9DB1A6EB1E40422CBFC39B4EA00A627D"/>
+          </w:placeholder>
+          <w15:appearance w15:val="hidden"/>
+          <w:text/>
+        </w:sdtPr>
+        <w:sdtContent>
+          <w:r>
+            <w:t xml:space="preserve">  </w:t>
+          </w:r>
+          <w:r>
+            <w:t>X</w:t>
+          </w:r>
+          <w:r>
+            <w:t xml:space="preserve">  </w:t>
+          </w:r>
+        </w:sdtContent>
+      </w:sdt>
+      <w:permEnd w:id="1594819209"/>
       <w:r>
         <w:t xml:space="preserve">    </w:t>
       </w:r>
@@ -2608,7 +2613,6 @@
           <w15:appearance w15:val="hidden"/>
           <w:text/>
         </w:sdtPr>
-        <w:sdtEndPr/>
         <w:sdtContent>
           <w:r>
             <w:t xml:space="preserve">      </w:t>
@@ -2647,6 +2651,7 @@
         <w:rPr>
           <w:rFonts w:cstheme="majorHAnsi"/>
         </w:rPr>
+        <w:lastRenderedPageBreak/>
         <w:t>MANDATORY</w:t>
       </w:r>
       <w:r>
@@ -2842,6 +2847,7 @@
         <w:t xml:space="preserve">. </w:t>
       </w:r>
     </w:p>
+    <w:permStart w:id="530739324" w:edGrp="everyone"/>
     <w:p>
       <w:pPr>
         <w:pStyle w:val="Comment-Grader"/>
@@ -2856,13 +2862,19 @@
           <w15:appearance w15:val="hidden"/>
           <w:text/>
         </w:sdtPr>
-        <w:sdtEndPr/>
         <w:sdtContent>
           <w:r>
-            <w:t xml:space="preserve">    </w:t>
+            <w:t xml:space="preserve">  </w:t>
+          </w:r>
+          <w:r>
+            <w:t>X</w:t>
+          </w:r>
+          <w:r>
+            <w:t xml:space="preserve">  </w:t>
           </w:r>
         </w:sdtContent>
       </w:sdt>
+      <w:permEnd w:id="530739324"/>
       <w:r>
         <w:t xml:space="preserve">    </w:t>
       </w:r>
@@ -2986,6 +2998,7 @@
         <w:t xml:space="preserve">. </w:t>
       </w:r>
     </w:p>
+    <w:permStart w:id="1714948438" w:edGrp="everyone"/>
     <w:p>
       <w:pPr>
         <w:pStyle w:val="Comment-Grader"/>
@@ -3000,13 +3013,19 @@
           <w15:appearance w15:val="hidden"/>
           <w:text/>
         </w:sdtPr>
-        <w:sdtEndPr/>
         <w:sdtContent>
           <w:r>
-            <w:t xml:space="preserve">    </w:t>
+            <w:t xml:space="preserve">  </w:t>
+          </w:r>
+          <w:r>
+            <w:t>X</w:t>
+          </w:r>
+          <w:r>
+            <w:t xml:space="preserve">  </w:t>
           </w:r>
         </w:sdtContent>
       </w:sdt>
+      <w:permEnd w:id="1714948438"/>
       <w:r>
         <w:t xml:space="preserve">    </w:t>
       </w:r>
@@ -3114,6 +3133,7 @@
         <w:t xml:space="preserve">. </w:t>
       </w:r>
     </w:p>
+    <w:permStart w:id="40979000" w:edGrp="everyone"/>
     <w:p>
       <w:pPr>
         <w:pStyle w:val="Comment-Grader"/>
@@ -3128,13 +3148,19 @@
           <w15:appearance w15:val="hidden"/>
           <w:text/>
         </w:sdtPr>
-        <w:sdtEndPr/>
         <w:sdtContent>
           <w:r>
-            <w:t xml:space="preserve">    </w:t>
+            <w:t xml:space="preserve">  </w:t>
+          </w:r>
+          <w:r>
+            <w:t>X</w:t>
+          </w:r>
+          <w:r>
+            <w:t xml:space="preserve">  </w:t>
           </w:r>
         </w:sdtContent>
       </w:sdt>
+      <w:permEnd w:id="40979000"/>
       <w:r>
         <w:t xml:space="preserve">    </w:t>
       </w:r>
@@ -3161,6 +3187,7 @@
         <w:rPr>
           <w:rFonts w:cstheme="majorHAnsi"/>
         </w:rPr>
+        <w:lastRenderedPageBreak/>
         <w:t>MANDATORY</w:t>
       </w:r>
       <w:r>
@@ -3210,6 +3237,7 @@
         <w:t xml:space="preserve">Create appropriate indices for your entities, if required.  </w:t>
       </w:r>
     </w:p>
+    <w:permStart w:id="68713900" w:edGrp="everyone"/>
     <w:p>
       <w:pPr>
         <w:pStyle w:val="Comment-Grader"/>
@@ -3227,13 +3255,13 @@
           <w15:appearance w15:val="hidden"/>
           <w:text/>
         </w:sdtPr>
-        <w:sdtEndPr/>
         <w:sdtContent>
           <w:r>
             <w:t xml:space="preserve">    </w:t>
           </w:r>
         </w:sdtContent>
       </w:sdt>
+      <w:permEnd w:id="68713900"/>
       <w:r>
         <w:t xml:space="preserve">    </w:t>
       </w:r>
@@ -3356,6 +3384,7 @@
         <w:t xml:space="preserve">. </w:t>
       </w:r>
     </w:p>
+    <w:permStart w:id="614466100" w:edGrp="everyone"/>
     <w:p>
       <w:pPr>
         <w:pStyle w:val="Comment-Grader"/>
@@ -3370,13 +3399,13 @@
           <w15:appearance w15:val="hidden"/>
           <w:text/>
         </w:sdtPr>
-        <w:sdtEndPr/>
         <w:sdtContent>
           <w:r>
             <w:t xml:space="preserve">    </w:t>
           </w:r>
         </w:sdtContent>
       </w:sdt>
+      <w:permEnd w:id="614466100"/>
       <w:r>
         <w:t xml:space="preserve">    </w:t>
       </w:r>
@@ -3427,6 +3456,7 @@
         <w:t xml:space="preserve"> </w:t>
       </w:r>
     </w:p>
+    <w:permStart w:id="886336900" w:edGrp="everyone"/>
     <w:p>
       <w:pPr>
         <w:pStyle w:val="Comment-Grader"/>
@@ -3441,13 +3471,19 @@
           <w15:appearance w15:val="hidden"/>
           <w:text/>
         </w:sdtPr>
-        <w:sdtEndPr/>
         <w:sdtContent>
           <w:r>
-            <w:t xml:space="preserve">    </w:t>
+            <w:t xml:space="preserve">  </w:t>
+          </w:r>
+          <w:r>
+            <w:t>X</w:t>
+          </w:r>
+          <w:r>
+            <w:t xml:space="preserve">  </w:t>
           </w:r>
         </w:sdtContent>
       </w:sdt>
+      <w:permEnd w:id="886336900"/>
       <w:r>
         <w:t xml:space="preserve">     </w:t>
       </w:r>
@@ -3463,6 +3499,7 @@
         <w:t xml:space="preserve">. </w:t>
       </w:r>
     </w:p>
+    <w:permStart w:id="1310790238" w:edGrp="everyone"/>
     <w:p>
       <w:pPr>
         <w:pStyle w:val="Comment-Grader"/>
@@ -3477,13 +3514,13 @@
           <w15:appearance w15:val="hidden"/>
           <w:text/>
         </w:sdtPr>
-        <w:sdtEndPr/>
         <w:sdtContent>
           <w:r>
             <w:t xml:space="preserve">    </w:t>
           </w:r>
         </w:sdtContent>
       </w:sdt>
+      <w:permEnd w:id="1310790238"/>
       <w:r>
         <w:t xml:space="preserve">    </w:t>
       </w:r>
@@ -3525,6 +3562,7 @@
         <w:rPr>
           <w:rFonts w:cstheme="majorHAnsi"/>
         </w:rPr>
+        <w:lastRenderedPageBreak/>
         <w:t>SUPPLEMENTARY I</w:t>
       </w:r>
       <w:r>
@@ -3775,6 +3813,7 @@
         <w:rPr>
           <w:rFonts w:cstheme="majorHAnsi"/>
         </w:rPr>
+        <w:lastRenderedPageBreak/>
         <w:t>SUPPLEMENTARY I</w:t>
       </w:r>
       <w:r>
@@ -3986,6 +4025,7 @@
         <w:t xml:space="preserve">. </w:t>
       </w:r>
     </w:p>
+    <w:permStart w:id="728593099" w:edGrp="everyone"/>
     <w:p>
       <w:pPr>
         <w:pStyle w:val="Comment-Grader"/>
@@ -4000,13 +4040,13 @@
           <w15:appearance w15:val="hidden"/>
           <w:text/>
         </w:sdtPr>
-        <w:sdtEndPr/>
         <w:sdtContent>
           <w:r>
             <w:t xml:space="preserve">    </w:t>
           </w:r>
         </w:sdtContent>
       </w:sdt>
+      <w:permEnd w:id="728593099"/>
       <w:r>
         <w:t xml:space="preserve">    </w:t>
       </w:r>
@@ -4157,12 +4197,16 @@
         <w:t xml:space="preserve"> </w:t>
       </w:r>
     </w:p>
+    <w:permStart w:id="1734506473" w:edGrp="everyone"/>
     <w:p>
       <w:pPr>
         <w:pStyle w:val="Comment-Grader"/>
       </w:pPr>
       <w:sdt>
         <w:sdtPr>
+          <w:rPr>
+            <w:u w:val="single"/>
+          </w:rPr>
           <w:tag w:val="Verdict"/>
           <w:id w:val="-2117363449"/>
           <w:placeholder>
@@ -4171,13 +4215,28 @@
           <w15:appearance w15:val="hidden"/>
           <w:text/>
         </w:sdtPr>
-        <w:sdtEndPr/>
         <w:sdtContent>
           <w:r>
-            <w:t xml:space="preserve">    </w:t>
+            <w:rPr>
+              <w:u w:val="single"/>
+            </w:rPr>
+            <w:t xml:space="preserve">  </w:t>
+          </w:r>
+          <w:r>
+            <w:rPr>
+              <w:u w:val="single"/>
+            </w:rPr>
+            <w:t>X</w:t>
+          </w:r>
+          <w:r>
+            <w:rPr>
+              <w:u w:val="single"/>
+            </w:rPr>
+            <w:t xml:space="preserve">  </w:t>
           </w:r>
         </w:sdtContent>
       </w:sdt>
+      <w:permEnd w:id="1734506473"/>
       <w:r>
         <w:t xml:space="preserve">    </w:t>
       </w:r>
@@ -4203,6 +4262,7 @@
         <w:rPr>
           <w:rFonts w:cstheme="majorHAnsi"/>
         </w:rPr>
+        <w:lastRenderedPageBreak/>
         <w:t>SUPPLEMENTARY I</w:t>
       </w:r>
       <w:r>
@@ -4327,6 +4387,7 @@
         <w:t xml:space="preserve">. </w:t>
       </w:r>
     </w:p>
+    <w:permStart w:id="754912584" w:edGrp="everyone"/>
     <w:p>
       <w:pPr>
         <w:pStyle w:val="Comment-Grader"/>
@@ -4341,13 +4402,13 @@
           <w15:appearance w15:val="hidden"/>
           <w:text/>
         </w:sdtPr>
-        <w:sdtEndPr/>
         <w:sdtContent>
           <w:r>
             <w:t xml:space="preserve">    </w:t>
           </w:r>
         </w:sdtContent>
       </w:sdt>
+      <w:permEnd w:id="754912584"/>
       <w:r>
         <w:t xml:space="preserve">    </w:t>
       </w:r>
@@ -4419,6 +4480,7 @@
         <w:t xml:space="preserve">. </w:t>
       </w:r>
     </w:p>
+    <w:permStart w:id="1409104184" w:edGrp="everyone"/>
     <w:p>
       <w:pPr>
         <w:pStyle w:val="Comment-Grader"/>
@@ -4433,13 +4495,13 @@
           <w15:appearance w15:val="hidden"/>
           <w:text/>
         </w:sdtPr>
-        <w:sdtEndPr/>
         <w:sdtContent>
           <w:r>
             <w:t xml:space="preserve">    </w:t>
           </w:r>
         </w:sdtContent>
       </w:sdt>
+      <w:permEnd w:id="1409104184"/>
       <w:r>
         <w:t xml:space="preserve">    </w:t>
       </w:r>
@@ -4508,6 +4570,7 @@
         <w:t xml:space="preserve">. </w:t>
       </w:r>
     </w:p>
+    <w:permStart w:id="1712221096" w:edGrp="everyone"/>
     <w:p>
       <w:pPr>
         <w:pStyle w:val="Comment-Grader"/>
@@ -4522,13 +4585,13 @@
           <w15:appearance w15:val="hidden"/>
           <w:text/>
         </w:sdtPr>
-        <w:sdtEndPr/>
         <w:sdtContent>
           <w:r>
             <w:t xml:space="preserve">    </w:t>
           </w:r>
         </w:sdtContent>
       </w:sdt>
+      <w:permEnd w:id="1712221096"/>
       <w:r>
         <w:t xml:space="preserve">    </w:t>
       </w:r>
@@ -4598,6 +4661,7 @@
         <w:t xml:space="preserve">. </w:t>
       </w:r>
     </w:p>
+    <w:permStart w:id="1157723328" w:edGrp="everyone"/>
     <w:p>
       <w:pPr>
         <w:pStyle w:val="Comment-Grader"/>
@@ -4612,13 +4676,13 @@
           <w15:appearance w15:val="hidden"/>
           <w:text/>
         </w:sdtPr>
-        <w:sdtEndPr/>
         <w:sdtContent>
           <w:r>
             <w:t xml:space="preserve">    </w:t>
           </w:r>
         </w:sdtContent>
       </w:sdt>
+      <w:permEnd w:id="1157723328"/>
       <w:r>
         <w:t xml:space="preserve">    </w:t>
       </w:r>
@@ -4751,6 +4815,7 @@
         <w:t xml:space="preserve"> #8 and #9.  Videos should not exceed 10 minutes in length and must be stored at the USE's facilities.</w:t>
       </w:r>
     </w:p>
+    <w:permStart w:id="855180232" w:edGrp="everyone"/>
     <w:p>
       <w:pPr>
         <w:pStyle w:val="Comment-Grader"/>
@@ -4765,13 +4830,13 @@
           <w15:appearance w15:val="hidden"/>
           <w:text/>
         </w:sdtPr>
-        <w:sdtEndPr/>
         <w:sdtContent>
           <w:r>
             <w:t xml:space="preserve">    </w:t>
           </w:r>
         </w:sdtContent>
       </w:sdt>
+      <w:permEnd w:id="855180232"/>
       <w:r>
         <w:t xml:space="preserve">    </w:t>
       </w:r>
@@ -4797,6 +4862,7 @@
         <w:rPr>
           <w:rFonts w:cstheme="majorHAnsi"/>
         </w:rPr>
+        <w:lastRenderedPageBreak/>
         <w:t>SUPPLEMENTARY I</w:t>
       </w:r>
       <w:r>
@@ -4963,6 +5029,7 @@
         <w:t xml:space="preserve"> </w:t>
       </w:r>
     </w:p>
+    <w:permStart w:id="10440482" w:edGrp="everyone"/>
     <w:p>
       <w:pPr>
         <w:pStyle w:val="Comment-Grader"/>
@@ -4977,13 +5044,13 @@
           <w15:appearance w15:val="hidden"/>
           <w:text/>
         </w:sdtPr>
-        <w:sdtEndPr/>
         <w:sdtContent>
           <w:r>
             <w:t xml:space="preserve">    </w:t>
           </w:r>
         </w:sdtContent>
       </w:sdt>
+      <w:permEnd w:id="10440482"/>
       <w:r>
         <w:t xml:space="preserve">    </w:t>
       </w:r>
@@ -5019,6 +5086,7 @@
         <w:t xml:space="preserve">. </w:t>
       </w:r>
     </w:p>
+    <w:permStart w:id="1699573596" w:edGrp="everyone"/>
     <w:p>
       <w:pPr>
         <w:pStyle w:val="Comment-Grader"/>
@@ -5033,13 +5101,13 @@
           <w15:appearance w15:val="hidden"/>
           <w:text/>
         </w:sdtPr>
-        <w:sdtEndPr/>
         <w:sdtContent>
           <w:r>
             <w:t xml:space="preserve">    </w:t>
           </w:r>
         </w:sdtContent>
       </w:sdt>
+      <w:permEnd w:id="1699573596"/>
       <w:r>
         <w:t xml:space="preserve">    </w:t>
       </w:r>
@@ -5107,6 +5175,7 @@
         <w:rPr>
           <w:rFonts w:cstheme="majorHAnsi"/>
         </w:rPr>
+        <w:lastRenderedPageBreak/>
         <w:t>SUPPLEMENTARY II</w:t>
       </w:r>
       <w:r>
@@ -5288,6 +5357,7 @@
         <w:t xml:space="preserve">. </w:t>
       </w:r>
     </w:p>
+    <w:permStart w:id="761863153" w:edGrp="everyone"/>
     <w:p>
       <w:pPr>
         <w:pStyle w:val="Comment-Grader"/>
@@ -5302,13 +5372,13 @@
           <w15:appearance w15:val="hidden"/>
           <w:text/>
         </w:sdtPr>
-        <w:sdtEndPr/>
         <w:sdtContent>
           <w:r>
             <w:t xml:space="preserve">    </w:t>
           </w:r>
         </w:sdtContent>
       </w:sdt>
+      <w:permEnd w:id="761863153"/>
       <w:r>
         <w:t xml:space="preserve">    </w:t>
       </w:r>
@@ -5339,6 +5409,7 @@
         <w:t xml:space="preserve">. </w:t>
       </w:r>
     </w:p>
+    <w:permStart w:id="2143832785" w:edGrp="everyone"/>
     <w:p>
       <w:pPr>
         <w:pStyle w:val="Comment-Grader"/>
@@ -5353,13 +5424,13 @@
           <w15:appearance w15:val="hidden"/>
           <w:text/>
         </w:sdtPr>
-        <w:sdtEndPr/>
         <w:sdtContent>
           <w:r>
             <w:t xml:space="preserve">    </w:t>
           </w:r>
         </w:sdtContent>
       </w:sdt>
+      <w:permEnd w:id="2143832785"/>
       <w:r>
         <w:t xml:space="preserve">    </w:t>
       </w:r>
@@ -5430,6 +5501,7 @@
         <w:rPr>
           <w:rFonts w:cstheme="majorHAnsi"/>
         </w:rPr>
+        <w:lastRenderedPageBreak/>
         <w:t>SUPPLEMENTARY II</w:t>
       </w:r>
       <w:r>
@@ -5549,6 +5621,7 @@
         <w:t xml:space="preserve"> </w:t>
       </w:r>
     </w:p>
+    <w:permStart w:id="2084123170" w:edGrp="everyone"/>
     <w:p>
       <w:pPr>
         <w:pStyle w:val="Comment-Grader"/>
@@ -5566,13 +5639,13 @@
           <w15:appearance w15:val="hidden"/>
           <w:text/>
         </w:sdtPr>
-        <w:sdtEndPr/>
         <w:sdtContent>
           <w:r>
             <w:t xml:space="preserve">    </w:t>
           </w:r>
         </w:sdtContent>
       </w:sdt>
+      <w:permEnd w:id="2084123170"/>
       <w:r>
         <w:t xml:space="preserve">     </w:t>
       </w:r>
@@ -5589,7 +5662,6 @@
           <w15:appearance w15:val="hidden"/>
           <w:text/>
         </w:sdtPr>
-        <w:sdtEndPr/>
         <w:sdtContent>
           <w:r>
             <w:rPr>
@@ -5736,6 +5808,7 @@
         <w:t xml:space="preserve">. </w:t>
       </w:r>
     </w:p>
+    <w:permStart w:id="898714446" w:edGrp="everyone"/>
     <w:p>
       <w:pPr>
         <w:pStyle w:val="Comment-Grader"/>
@@ -5750,13 +5823,13 @@
           <w15:appearance w15:val="hidden"/>
           <w:text/>
         </w:sdtPr>
-        <w:sdtEndPr/>
         <w:sdtContent>
           <w:r>
             <w:t xml:space="preserve">    </w:t>
           </w:r>
         </w:sdtContent>
       </w:sdt>
+      <w:permEnd w:id="898714446"/>
       <w:r>
         <w:t xml:space="preserve">    </w:t>
       </w:r>
@@ -5787,6 +5860,7 @@
         <w:t xml:space="preserve">. </w:t>
       </w:r>
     </w:p>
+    <w:permStart w:id="703953628" w:edGrp="everyone"/>
     <w:p>
       <w:pPr>
         <w:pStyle w:val="Comment-Grader"/>
@@ -5801,13 +5875,13 @@
           <w15:appearance w15:val="hidden"/>
           <w:text/>
         </w:sdtPr>
-        <w:sdtEndPr/>
         <w:sdtContent>
           <w:r>
             <w:t xml:space="preserve">    </w:t>
           </w:r>
         </w:sdtContent>
       </w:sdt>
+      <w:permEnd w:id="703953628"/>
       <w:r>
         <w:t xml:space="preserve">    </w:t>
       </w:r>
@@ -5839,6 +5913,7 @@
         <w:rPr>
           <w:rFonts w:cstheme="majorHAnsi"/>
         </w:rPr>
+        <w:lastRenderedPageBreak/>
         <w:t>SUPPLEMENTARY II</w:t>
       </w:r>
       <w:r>
@@ -5976,6 +6051,7 @@
         <w:t xml:space="preserve">. </w:t>
       </w:r>
     </w:p>
+    <w:permStart w:id="1461995576" w:edGrp="everyone"/>
     <w:p>
       <w:pPr>
         <w:pStyle w:val="Comment-Grader"/>
@@ -5990,13 +6066,13 @@
           <w15:appearance w15:val="hidden"/>
           <w:text/>
         </w:sdtPr>
-        <w:sdtEndPr/>
         <w:sdtContent>
           <w:r>
             <w:t xml:space="preserve">    </w:t>
           </w:r>
         </w:sdtContent>
       </w:sdt>
+      <w:permEnd w:id="1461995576"/>
       <w:r>
         <w:t xml:space="preserve">     </w:t>
       </w:r>
@@ -6057,6 +6133,7 @@
         <w:t xml:space="preserve">. </w:t>
       </w:r>
     </w:p>
+    <w:permStart w:id="275464806" w:edGrp="everyone"/>
     <w:p>
       <w:pPr>
         <w:pStyle w:val="Comment-Grader"/>
@@ -6071,13 +6148,13 @@
           <w15:appearance w15:val="hidden"/>
           <w:text/>
         </w:sdtPr>
-        <w:sdtEndPr/>
         <w:sdtContent>
           <w:r>
             <w:t xml:space="preserve">    </w:t>
           </w:r>
         </w:sdtContent>
       </w:sdt>
+      <w:permEnd w:id="275464806"/>
       <w:r>
         <w:t xml:space="preserve">     </w:t>
       </w:r>
@@ -6176,6 +6253,7 @@
         <w:t xml:space="preserve">. </w:t>
       </w:r>
     </w:p>
+    <w:permStart w:id="386680820" w:edGrp="everyone"/>
     <w:p>
       <w:pPr>
         <w:pStyle w:val="Comment-Grader"/>
@@ -6190,13 +6268,13 @@
           <w15:appearance w15:val="hidden"/>
           <w:text/>
         </w:sdtPr>
-        <w:sdtEndPr/>
         <w:sdtContent>
           <w:r>
             <w:t xml:space="preserve">    </w:t>
           </w:r>
         </w:sdtContent>
       </w:sdt>
+      <w:permEnd w:id="386680820"/>
       <w:r>
         <w:t xml:space="preserve">     </w:t>
       </w:r>
@@ -6221,6 +6299,7 @@
         <w:t xml:space="preserve">. </w:t>
       </w:r>
     </w:p>
+    <w:permStart w:id="1753296444" w:edGrp="everyone"/>
     <w:p>
       <w:pPr>
         <w:pStyle w:val="Comment-Grader"/>
@@ -6235,13 +6314,13 @@
           <w15:appearance w15:val="hidden"/>
           <w:text/>
         </w:sdtPr>
-        <w:sdtEndPr/>
         <w:sdtContent>
           <w:r>
             <w:t xml:space="preserve">    </w:t>
           </w:r>
         </w:sdtContent>
       </w:sdt>
+      <w:permEnd w:id="1753296444"/>
       <w:r>
         <w:t xml:space="preserve">     </w:t>
       </w:r>
@@ -6261,6 +6340,7 @@
         <w:rPr>
           <w:rFonts w:cstheme="majorHAnsi"/>
         </w:rPr>
+        <w:lastRenderedPageBreak/>
         <w:t>SUPPLEMENTARY II</w:t>
       </w:r>
       <w:r>
@@ -6427,6 +6507,7 @@
         <w:t xml:space="preserve">. </w:t>
       </w:r>
     </w:p>
+    <w:permStart w:id="296970153" w:edGrp="everyone"/>
     <w:p>
       <w:pPr>
         <w:pStyle w:val="Comment-Grader"/>
@@ -6441,13 +6522,13 @@
           <w15:appearance w15:val="hidden"/>
           <w:text/>
         </w:sdtPr>
-        <w:sdtEndPr/>
         <w:sdtContent>
           <w:r>
             <w:t xml:space="preserve">    </w:t>
           </w:r>
         </w:sdtContent>
       </w:sdt>
+      <w:permEnd w:id="296970153"/>
       <w:r>
         <w:t xml:space="preserve">     </w:t>
       </w:r>
@@ -6477,6 +6558,7 @@
         <w:t xml:space="preserve">. </w:t>
       </w:r>
     </w:p>
+    <w:permStart w:id="433853671" w:edGrp="everyone"/>
     <w:p>
       <w:pPr>
         <w:pStyle w:val="Comment-Grader"/>
@@ -6491,13 +6573,13 @@
           <w15:appearance w15:val="hidden"/>
           <w:text/>
         </w:sdtPr>
-        <w:sdtEndPr/>
         <w:sdtContent>
           <w:r>
             <w:t xml:space="preserve">    </w:t>
           </w:r>
         </w:sdtContent>
       </w:sdt>
+      <w:permEnd w:id="433853671"/>
       <w:r>
         <w:t xml:space="preserve">     </w:t>
       </w:r>
@@ -6522,6 +6604,7 @@
         <w:t xml:space="preserve">. </w:t>
       </w:r>
     </w:p>
+    <w:permStart w:id="1929605950" w:edGrp="everyone"/>
     <w:p>
       <w:pPr>
         <w:pStyle w:val="Comment-Grader"/>
@@ -6536,13 +6619,13 @@
           <w15:appearance w15:val="hidden"/>
           <w:text/>
         </w:sdtPr>
-        <w:sdtEndPr/>
         <w:sdtContent>
           <w:r>
             <w:t xml:space="preserve">    </w:t>
           </w:r>
         </w:sdtContent>
       </w:sdt>
+      <w:permEnd w:id="1929605950"/>
       <w:r>
         <w:t xml:space="preserve">     </w:t>
       </w:r>
@@ -10204,8 +10287,8 @@
   </w:compat>
   <w:rsids>
     <w:rsidRoot w:val="002707DD"/>
-    <w:rsid w:val="000F2488"/>
     <w:rsid w:val="0013644E"/>
+    <w:rsid w:val="00176391"/>
     <w:rsid w:val="001773D9"/>
     <w:rsid w:val="001942D6"/>
     <w:rsid w:val="002707DD"/>
@@ -10215,13 +10298,13 @@
     <w:rsid w:val="003E03A9"/>
     <w:rsid w:val="003E4CEE"/>
     <w:rsid w:val="004250DD"/>
+    <w:rsid w:val="004A49DE"/>
     <w:rsid w:val="004B3499"/>
     <w:rsid w:val="00562343"/>
     <w:rsid w:val="00593C90"/>
     <w:rsid w:val="005A3CD1"/>
     <w:rsid w:val="005C7809"/>
     <w:rsid w:val="005F0460"/>
-    <w:rsid w:val="006138AC"/>
     <w:rsid w:val="00674795"/>
     <w:rsid w:val="00676B38"/>
     <w:rsid w:val="007056D5"/>
@@ -10234,6 +10317,7 @@
     <w:rsid w:val="0093034B"/>
     <w:rsid w:val="0094558B"/>
     <w:rsid w:val="00953D97"/>
+    <w:rsid w:val="00A06F50"/>
     <w:rsid w:val="00A222AC"/>
     <w:rsid w:val="00A47EDD"/>
     <w:rsid w:val="00AD2A82"/>
@@ -10251,6 +10335,7 @@
     <w:rsid w:val="00D334C0"/>
     <w:rsid w:val="00D72CB9"/>
     <w:rsid w:val="00DA7CCF"/>
+    <w:rsid w:val="00DE3B2F"/>
     <w:rsid w:val="00E25325"/>
     <w:rsid w:val="00E64FA8"/>
     <w:rsid w:val="00F22BBC"/>

</xml_diff>

<commit_message>
Cambio hoja de evaluacion y cambio de ultima hora
</commit_message>
<xml_diff>
--- a/reports/Student#1/01 - Requirements - Student #1.docx
+++ b/reports/Student#1/01 - Requirements - Student #1.docx
@@ -383,12 +383,14 @@
             <w:pPr>
               <w:rPr>
                 <w:rFonts w:asciiTheme="majorHAnsi" w:hAnsiTheme="majorHAnsi" w:cstheme="majorHAnsi"/>
+                <w:lang w:val="pt-PT"/>
               </w:rPr>
             </w:pPr>
             <w:r>
               <w:rPr>
                 <w:rFonts w:asciiTheme="majorHAnsi" w:hAnsiTheme="majorHAnsi" w:cstheme="majorHAnsi"/>
                 <w:b/>
+                <w:lang w:val="pt-PT"/>
               </w:rPr>
               <w:t>Name:</w:t>
             </w:r>
@@ -396,12 +398,14 @@
               <w:rPr>
                 <w:rFonts w:asciiTheme="majorHAnsi" w:hAnsiTheme="majorHAnsi" w:cstheme="majorHAnsi"/>
                 <w:b/>
+                <w:lang w:val="pt-PT"/>
               </w:rPr>
               <w:tab/>
             </w:r>
             <w:r>
               <w:rPr>
                 <w:rFonts w:asciiTheme="majorHAnsi" w:hAnsiTheme="majorHAnsi" w:cstheme="majorHAnsi"/>
+                <w:lang w:val="pt-PT"/>
               </w:rPr>
               <w:tab/>
             </w:r>
@@ -410,7 +414,7 @@
               <w:sdtPr>
                 <w:rPr>
                   <w:rFonts w:asciiTheme="majorHAnsi" w:hAnsiTheme="majorHAnsi" w:cstheme="majorHAnsi"/>
-                  <w:lang w:val="es-ES"/>
+                  <w:lang w:val="pt-PT"/>
                 </w:rPr>
                 <w:tag w:val="Student2"/>
                 <w:id w:val="2044784553"/>
@@ -424,35 +428,35 @@
                 <w:r>
                   <w:rPr>
                     <w:rFonts w:asciiTheme="majorHAnsi" w:hAnsiTheme="majorHAnsi" w:cstheme="majorHAnsi"/>
-                    <w:lang w:val="es-ES"/>
+                    <w:lang w:val="pt-PT"/>
                   </w:rPr>
                   <w:t xml:space="preserve"> </w:t>
                 </w:r>
                 <w:r>
                   <w:rPr>
                     <w:rFonts w:asciiTheme="majorHAnsi" w:hAnsiTheme="majorHAnsi" w:cstheme="majorHAnsi"/>
-                    <w:lang w:val="es-ES"/>
+                    <w:lang w:val="pt-PT"/>
                   </w:rPr>
                   <w:t>Paleteiro López</w:t>
                 </w:r>
                 <w:r>
                   <w:rPr>
                     <w:rFonts w:asciiTheme="majorHAnsi" w:hAnsiTheme="majorHAnsi" w:cstheme="majorHAnsi"/>
-                    <w:lang w:val="es-ES"/>
+                    <w:lang w:val="pt-PT"/>
                   </w:rPr>
                   <w:t xml:space="preserve">, </w:t>
                 </w:r>
                 <w:r>
                   <w:rPr>
                     <w:rFonts w:asciiTheme="majorHAnsi" w:hAnsiTheme="majorHAnsi" w:cstheme="majorHAnsi"/>
-                    <w:lang w:val="es-ES"/>
+                    <w:lang w:val="pt-PT"/>
                   </w:rPr>
                   <w:t>Alberto José</w:t>
                 </w:r>
                 <w:r>
                   <w:rPr>
                     <w:rFonts w:asciiTheme="majorHAnsi" w:hAnsiTheme="majorHAnsi" w:cstheme="majorHAnsi"/>
-                    <w:lang w:val="es-ES"/>
+                    <w:lang w:val="pt-PT"/>
                   </w:rPr>
                   <w:t xml:space="preserve">  </w:t>
                 </w:r>
@@ -1039,7 +1043,21 @@
         <w:rPr>
           <w:lang w:val="en-GB"/>
         </w:rPr>
-        <w:t>Provide a link to your planning dashboard in GitHub to review the tasks, their current status, and your schedule</w:t>
+        <w:t xml:space="preserve">Provide a link to your planning dashboard in GitHub to review the tasks, their </w:t>
+      </w:r>
+      <w:proofErr w:type="gramStart"/>
+      <w:r>
+        <w:rPr>
+          <w:lang w:val="en-GB"/>
+        </w:rPr>
+        <w:t>current status</w:t>
+      </w:r>
+      <w:proofErr w:type="gramEnd"/>
+      <w:r>
+        <w:rPr>
+          <w:lang w:val="en-GB"/>
+        </w:rPr>
+        <w:t>, and your schedule</w:t>
       </w:r>
       <w:r>
         <w:rPr>
@@ -1899,7 +1917,14 @@
         <w:rPr>
           <w:lang w:val="en-GB"/>
         </w:rPr>
-        <w:t xml:space="preserve"> unique </w:t>
+        <w:t xml:space="preserve"> </w:t>
+      </w:r>
+      <w:proofErr w:type="gramStart"/>
+      <w:r>
+        <w:rPr>
+          <w:lang w:val="en-GB"/>
+        </w:rPr>
+        <w:t xml:space="preserve">unique </w:t>
       </w:r>
       <w:r>
         <w:rPr>
@@ -1913,7 +1938,16 @@
           <w:bCs/>
           <w:lang w:val="en-GB"/>
         </w:rPr>
-        <w:t>flight number</w:t>
+        <w:t>flight</w:t>
+      </w:r>
+      <w:proofErr w:type="gramEnd"/>
+      <w:r>
+        <w:rPr>
+          <w:b/>
+          <w:bCs/>
+          <w:lang w:val="en-GB"/>
+        </w:rPr>
+        <w:t xml:space="preserve"> number</w:t>
       </w:r>
       <w:r>
         <w:rPr>
@@ -2581,7 +2615,21 @@
         <w:rPr>
           <w:lang w:val="en-GB"/>
         </w:rPr>
-        <w:t>Provide a link to your planning dashboard in GitHub to review the tasks, their current status, and your schedule</w:t>
+        <w:t xml:space="preserve">Provide a link to your planning dashboard in GitHub to review the tasks, their </w:t>
+      </w:r>
+      <w:proofErr w:type="gramStart"/>
+      <w:r>
+        <w:rPr>
+          <w:lang w:val="en-GB"/>
+        </w:rPr>
+        <w:t>current status</w:t>
+      </w:r>
+      <w:proofErr w:type="gramEnd"/>
+      <w:r>
+        <w:rPr>
+          <w:lang w:val="en-GB"/>
+        </w:rPr>
+        <w:t>, and your schedule</w:t>
       </w:r>
       <w:r>
         <w:rPr>
@@ -2841,7 +2889,15 @@
         <w:t xml:space="preserve">Flights </w:t>
       </w:r>
       <w:r>
-        <w:t>can be updated or deleted as long as they have not been published</w:t>
+        <w:t xml:space="preserve">can be updated or deleted </w:t>
+      </w:r>
+      <w:proofErr w:type="gramStart"/>
+      <w:r>
+        <w:t>as long as</w:t>
+      </w:r>
+      <w:proofErr w:type="gramEnd"/>
+      <w:r>
+        <w:t xml:space="preserve"> they have not been published</w:t>
       </w:r>
       <w:r>
         <w:t xml:space="preserve">. </w:t>
@@ -2894,13 +2950,13 @@
             <w:t>X</w:t>
           </w:r>
           <w:r>
-            <w:t xml:space="preserve">  </w:t>
+            <w:t xml:space="preserve"> </w:t>
           </w:r>
         </w:sdtContent>
       </w:sdt>
       <w:permEnd w:id="530739324"/>
       <w:r>
-        <w:t xml:space="preserve">    </w:t>
+        <w:t xml:space="preserve"> </w:t>
       </w:r>
     </w:p>
     <w:p>
@@ -3016,7 +3072,15 @@
         <w:t>leg</w:t>
       </w:r>
       <w:r>
-        <w:t xml:space="preserve"> as long as it is not published</w:t>
+        <w:t xml:space="preserve"> </w:t>
+      </w:r>
+      <w:proofErr w:type="gramStart"/>
+      <w:r>
+        <w:t>as long as</w:t>
+      </w:r>
+      <w:proofErr w:type="gramEnd"/>
+      <w:r>
+        <w:t xml:space="preserve"> it is not published</w:t>
       </w:r>
       <w:r>
         <w:t xml:space="preserve">. </w:t>
@@ -3026,9 +3090,15 @@
     <w:p>
       <w:pPr>
         <w:pStyle w:val="Comment-Grader"/>
+        <w:rPr>
+          <w:lang w:val="es-ES"/>
+        </w:rPr>
       </w:pPr>
       <w:sdt>
         <w:sdtPr>
+          <w:rPr>
+            <w:lang w:val="es-ES"/>
+          </w:rPr>
           <w:tag w:val="Verdict"/>
           <w:id w:val="1587034595"/>
           <w:placeholder>
@@ -3039,34 +3109,381 @@
         </w:sdtPr>
         <w:sdtContent>
           <w:r>
+            <w:rPr>
+              <w:lang w:val="es-ES"/>
+            </w:rPr>
             <w:t xml:space="preserve">  </w:t>
           </w:r>
           <w:r>
+            <w:rPr>
+              <w:lang w:val="es-ES"/>
+            </w:rPr>
             <w:t>X</w:t>
           </w:r>
           <w:r>
+            <w:rPr>
+              <w:lang w:val="es-ES"/>
+            </w:rPr>
             <w:t xml:space="preserve">  </w:t>
           </w:r>
         </w:sdtContent>
       </w:sdt>
       <w:permEnd w:id="1714948438"/>
       <w:r>
+        <w:rPr>
+          <w:lang w:val="es-ES"/>
+        </w:rPr>
         <w:t xml:space="preserve">    </w:t>
       </w:r>
+      <w:r>
+        <w:rPr>
+          <w:lang w:val="es-ES"/>
+        </w:rPr>
+        <w:t>Es posible crear u</w:t>
+      </w:r>
+      <w:r>
+        <w:rPr>
+          <w:lang w:val="es-ES"/>
+        </w:rPr>
+        <w:t xml:space="preserve">n </w:t>
+      </w:r>
+      <w:proofErr w:type="spellStart"/>
+      <w:r>
+        <w:rPr>
+          <w:lang w:val="es-ES"/>
+        </w:rPr>
+        <w:t>leg</w:t>
+      </w:r>
+      <w:proofErr w:type="spellEnd"/>
+      <w:r>
+        <w:rPr>
+          <w:lang w:val="es-ES"/>
+        </w:rPr>
+        <w:t xml:space="preserve"> en el pasado lo cual no es lo común. Podría dejarlo pasar</w:t>
+      </w:r>
+      <w:r>
+        <w:rPr>
+          <w:lang w:val="es-ES"/>
+        </w:rPr>
+        <w:t xml:space="preserve"> si fuera consistente con el campo </w:t>
+      </w:r>
+      <w:proofErr w:type="gramStart"/>
+      <w:r>
+        <w:rPr>
+          <w:lang w:val="es-ES"/>
+        </w:rPr>
+        <w:t>status</w:t>
+      </w:r>
+      <w:proofErr w:type="gramEnd"/>
+      <w:r>
+        <w:rPr>
+          <w:lang w:val="es-ES"/>
+        </w:rPr>
+        <w:t xml:space="preserve">, sin embargo, también es posible crear un </w:t>
+      </w:r>
+      <w:proofErr w:type="spellStart"/>
+      <w:r>
+        <w:rPr>
+          <w:lang w:val="es-ES"/>
+        </w:rPr>
+        <w:t>leg</w:t>
+      </w:r>
+      <w:proofErr w:type="spellEnd"/>
+      <w:r>
+        <w:rPr>
+          <w:lang w:val="es-ES"/>
+        </w:rPr>
+        <w:t xml:space="preserve"> con un </w:t>
+      </w:r>
+      <w:proofErr w:type="spellStart"/>
+      <w:r>
+        <w:rPr>
+          <w:lang w:val="es-ES"/>
+        </w:rPr>
+        <w:t>flight</w:t>
+      </w:r>
+      <w:proofErr w:type="spellEnd"/>
+      <w:r>
+        <w:rPr>
+          <w:lang w:val="es-ES"/>
+        </w:rPr>
+        <w:t xml:space="preserve"> </w:t>
+      </w:r>
+      <w:proofErr w:type="spellStart"/>
+      <w:r>
+        <w:rPr>
+          <w:lang w:val="es-ES"/>
+        </w:rPr>
+        <w:t>number</w:t>
+      </w:r>
+      <w:proofErr w:type="spellEnd"/>
+      <w:r>
+        <w:rPr>
+          <w:lang w:val="es-ES"/>
+        </w:rPr>
+        <w:t xml:space="preserve"> que no contiene el IATA de la aerolínea.  </w:t>
+      </w:r>
+    </w:p>
+    <w:p>
+      <w:pPr>
+        <w:pStyle w:val="Comment-Grader"/>
+        <w:rPr>
+          <w:lang w:val="es-ES"/>
+        </w:rPr>
+      </w:pPr>
+      <w:r>
+        <w:rPr>
+          <w:lang w:val="es-ES"/>
+        </w:rPr>
+        <w:t>Corrección del error:</w:t>
+      </w:r>
+    </w:p>
+    <w:p>
+      <w:pPr>
+        <w:pStyle w:val="Comment-Grader"/>
+        <w:rPr>
+          <w:lang w:val="es-ES"/>
+        </w:rPr>
+      </w:pPr>
+      <w:r>
+        <w:rPr>
+          <w:lang w:val="es-ES"/>
+        </w:rPr>
+        <w:t xml:space="preserve">En lo referente al </w:t>
+      </w:r>
+      <w:proofErr w:type="gramStart"/>
+      <w:r>
+        <w:rPr>
+          <w:lang w:val="es-ES"/>
+        </w:rPr>
+        <w:t>status</w:t>
+      </w:r>
+      <w:proofErr w:type="gramEnd"/>
+      <w:r>
+        <w:rPr>
+          <w:lang w:val="es-ES"/>
+        </w:rPr>
+        <w:t xml:space="preserve"> de los vuelos, he añadido una validación dependiendo de las fechas del </w:t>
+      </w:r>
+      <w:proofErr w:type="spellStart"/>
+      <w:r>
+        <w:rPr>
+          <w:lang w:val="es-ES"/>
+        </w:rPr>
+        <w:t>leg</w:t>
+      </w:r>
+      <w:proofErr w:type="spellEnd"/>
+      <w:r>
+        <w:rPr>
+          <w:lang w:val="es-ES"/>
+        </w:rPr>
+        <w:t xml:space="preserve"> que se quiera crear, actualizar o publicar. Ahora</w:t>
+      </w:r>
+      <w:r>
+        <w:rPr>
+          <w:lang w:val="es-ES"/>
+        </w:rPr>
+        <w:t>,</w:t>
+      </w:r>
+      <w:r>
+        <w:rPr>
+          <w:lang w:val="es-ES"/>
+        </w:rPr>
+        <w:t xml:space="preserve"> un </w:t>
+      </w:r>
+      <w:proofErr w:type="spellStart"/>
+      <w:r>
+        <w:rPr>
+          <w:lang w:val="es-ES"/>
+        </w:rPr>
+        <w:t>leg</w:t>
+      </w:r>
+      <w:proofErr w:type="spellEnd"/>
+      <w:r>
+        <w:rPr>
+          <w:lang w:val="es-ES"/>
+        </w:rPr>
+        <w:t xml:space="preserve"> en el pasado solo puede tener </w:t>
+      </w:r>
+      <w:proofErr w:type="gramStart"/>
+      <w:r>
+        <w:rPr>
+          <w:lang w:val="es-ES"/>
+        </w:rPr>
+        <w:t>status</w:t>
+      </w:r>
+      <w:proofErr w:type="gramEnd"/>
+      <w:r>
+        <w:rPr>
+          <w:lang w:val="es-ES"/>
+        </w:rPr>
+        <w:t xml:space="preserve"> LANDED o CANCELLED, mientras que los </w:t>
+      </w:r>
+      <w:proofErr w:type="spellStart"/>
+      <w:r>
+        <w:rPr>
+          <w:lang w:val="es-ES"/>
+        </w:rPr>
+        <w:t>leg</w:t>
+      </w:r>
+      <w:proofErr w:type="spellEnd"/>
+      <w:r>
+        <w:rPr>
+          <w:lang w:val="es-ES"/>
+        </w:rPr>
+        <w:t xml:space="preserve"> que estén ocurriendo en el presente o los </w:t>
+      </w:r>
+      <w:proofErr w:type="spellStart"/>
+      <w:r>
+        <w:rPr>
+          <w:lang w:val="es-ES"/>
+        </w:rPr>
+        <w:t>legs</w:t>
+      </w:r>
+      <w:proofErr w:type="spellEnd"/>
+      <w:r>
+        <w:rPr>
+          <w:lang w:val="es-ES"/>
+        </w:rPr>
+        <w:t xml:space="preserve"> en el futuro solo podrán tener</w:t>
+      </w:r>
+      <w:r>
+        <w:rPr>
+          <w:lang w:val="es-ES"/>
+        </w:rPr>
+        <w:t xml:space="preserve"> de</w:t>
+      </w:r>
+      <w:r>
+        <w:rPr>
+          <w:lang w:val="es-ES"/>
+        </w:rPr>
+        <w:t xml:space="preserve"> </w:t>
+      </w:r>
+      <w:proofErr w:type="gramStart"/>
+      <w:r>
+        <w:rPr>
+          <w:lang w:val="es-ES"/>
+        </w:rPr>
+        <w:t>status</w:t>
+      </w:r>
+      <w:proofErr w:type="gramEnd"/>
+      <w:r>
+        <w:rPr>
+          <w:lang w:val="es-ES"/>
+        </w:rPr>
+        <w:t xml:space="preserve"> ON_TIME, DELAYED o CANCELLED.</w:t>
+      </w:r>
+    </w:p>
+    <w:p>
+      <w:pPr>
+        <w:pStyle w:val="Comment-Grader"/>
+        <w:rPr>
+          <w:lang w:val="es-ES"/>
+        </w:rPr>
+      </w:pPr>
+      <w:r>
+        <w:rPr>
+          <w:lang w:val="es-ES"/>
+        </w:rPr>
+        <w:t xml:space="preserve">Con respecto al error del </w:t>
+      </w:r>
+      <w:proofErr w:type="spellStart"/>
+      <w:r>
+        <w:rPr>
+          <w:lang w:val="es-ES"/>
+        </w:rPr>
+        <w:t>flight</w:t>
+      </w:r>
+      <w:proofErr w:type="spellEnd"/>
+      <w:r>
+        <w:rPr>
+          <w:lang w:val="es-ES"/>
+        </w:rPr>
+        <w:t xml:space="preserve"> </w:t>
+      </w:r>
+      <w:proofErr w:type="spellStart"/>
+      <w:r>
+        <w:rPr>
+          <w:lang w:val="es-ES"/>
+        </w:rPr>
+        <w:t>number</w:t>
+      </w:r>
+      <w:proofErr w:type="spellEnd"/>
+      <w:r>
+        <w:rPr>
+          <w:lang w:val="es-ES"/>
+        </w:rPr>
+        <w:t xml:space="preserve">, he añadido una validación en los servicios de creación, actualización y publicación para que el </w:t>
+      </w:r>
+      <w:proofErr w:type="spellStart"/>
+      <w:r>
+        <w:rPr>
+          <w:lang w:val="es-ES"/>
+        </w:rPr>
+        <w:t>flight</w:t>
+      </w:r>
+      <w:proofErr w:type="spellEnd"/>
+      <w:r>
+        <w:rPr>
+          <w:lang w:val="es-ES"/>
+        </w:rPr>
+        <w:t xml:space="preserve"> </w:t>
+      </w:r>
+      <w:proofErr w:type="spellStart"/>
+      <w:r>
+        <w:rPr>
+          <w:lang w:val="es-ES"/>
+        </w:rPr>
+        <w:t>number</w:t>
+      </w:r>
+      <w:proofErr w:type="spellEnd"/>
+      <w:r>
+        <w:rPr>
+          <w:lang w:val="es-ES"/>
+        </w:rPr>
+        <w:t xml:space="preserve"> deba tener el IATA de la aerolínea.</w:t>
+      </w:r>
     </w:p>
     <w:p>
       <w:pPr>
         <w:pStyle w:val="Ttulo2"/>
         <w:rPr>
           <w:rFonts w:cstheme="majorHAnsi"/>
-        </w:rPr>
-      </w:pPr>
-      <w:r>
-        <w:rPr>
-          <w:rFonts w:cstheme="majorHAnsi"/>
-        </w:rPr>
-        <w:t>Non-functional requirements</w:t>
-      </w:r>
+          <w:lang w:val="es-ES"/>
+        </w:rPr>
+      </w:pPr>
+      <w:r>
+        <w:rPr>
+          <w:rFonts w:cstheme="majorHAnsi"/>
+          <w:lang w:val="es-ES"/>
+        </w:rPr>
+        <w:t>Non-</w:t>
+      </w:r>
+      <w:proofErr w:type="spellStart"/>
+      <w:r>
+        <w:rPr>
+          <w:rFonts w:cstheme="majorHAnsi"/>
+          <w:lang w:val="es-ES"/>
+        </w:rPr>
+        <w:t>functional</w:t>
+      </w:r>
+      <w:proofErr w:type="spellEnd"/>
+      <w:r>
+        <w:rPr>
+          <w:rFonts w:cstheme="majorHAnsi"/>
+          <w:lang w:val="es-ES"/>
+        </w:rPr>
+        <w:t xml:space="preserve"> </w:t>
+      </w:r>
+      <w:proofErr w:type="spellStart"/>
+      <w:r>
+        <w:rPr>
+          <w:rFonts w:cstheme="majorHAnsi"/>
+          <w:lang w:val="es-ES"/>
+        </w:rPr>
+        <w:t>requirements</w:t>
+      </w:r>
+      <w:proofErr w:type="spellEnd"/>
     </w:p>
     <w:p>
       <w:pPr>
@@ -3134,6 +3551,7 @@
         <w:rPr>
           <w:rFonts w:cstheme="majorHAnsi"/>
         </w:rPr>
+        <w:lastRenderedPageBreak/>
         <w:t>Managerial requirements</w:t>
       </w:r>
     </w:p>
@@ -3148,7 +3566,21 @@
         <w:rPr>
           <w:lang w:val="en-GB"/>
         </w:rPr>
-        <w:t>Provide a link to your planning dashboard in GitHub to review the tasks, their current status, and your schedule</w:t>
+        <w:t xml:space="preserve">Provide a link to your planning dashboard in GitHub to review the tasks, their </w:t>
+      </w:r>
+      <w:proofErr w:type="gramStart"/>
+      <w:r>
+        <w:rPr>
+          <w:lang w:val="en-GB"/>
+        </w:rPr>
+        <w:t>current status</w:t>
+      </w:r>
+      <w:proofErr w:type="gramEnd"/>
+      <w:r>
+        <w:rPr>
+          <w:lang w:val="en-GB"/>
+        </w:rPr>
+        <w:t>, and your schedule</w:t>
       </w:r>
       <w:r>
         <w:rPr>
@@ -3477,7 +3909,21 @@
         <w:rPr>
           <w:lang w:val="en-GB"/>
         </w:rPr>
-        <w:t>Provide a link to your planning dashboard in GitHub to review the tasks, their current status, and your schedule</w:t>
+        <w:t xml:space="preserve">Provide a link to your planning dashboard in GitHub to review the tasks, their </w:t>
+      </w:r>
+      <w:proofErr w:type="gramStart"/>
+      <w:r>
+        <w:rPr>
+          <w:lang w:val="en-GB"/>
+        </w:rPr>
+        <w:t>current status</w:t>
+      </w:r>
+      <w:proofErr w:type="gramEnd"/>
+      <w:r>
+        <w:rPr>
+          <w:lang w:val="en-GB"/>
+        </w:rPr>
+        <w:t>, and your schedule</w:t>
       </w:r>
       <w:r>
         <w:rPr>
@@ -3529,8 +3975,21 @@
         <w:pStyle w:val="Requirement-Header"/>
       </w:pPr>
       <w:r>
-        <w:t>Produce a testing report</w:t>
-      </w:r>
+        <w:t xml:space="preserve">Produce a </w:t>
+      </w:r>
+      <w:proofErr w:type="spellStart"/>
+      <w:r>
+        <w:t>testing</w:t>
+      </w:r>
+      <w:proofErr w:type="spellEnd"/>
+      <w:r>
+        <w:t xml:space="preserve"> </w:t>
+      </w:r>
+      <w:proofErr w:type="spellStart"/>
+      <w:r>
+        <w:t>report</w:t>
+      </w:r>
+      <w:proofErr w:type="spellEnd"/>
       <w:r>
         <w:t xml:space="preserve">. </w:t>
       </w:r>
@@ -3972,7 +4431,15 @@
         <w:pStyle w:val="Requirement-Body"/>
       </w:pPr>
       <w:r>
-        <w:t xml:space="preserve">The number of years to retire, assuming that </w:t>
+        <w:t xml:space="preserve">The number of years to retire, </w:t>
+      </w:r>
+      <w:proofErr w:type="gramStart"/>
+      <w:r>
+        <w:t>assuming that</w:t>
+      </w:r>
+      <w:proofErr w:type="gramEnd"/>
+      <w:r>
+        <w:t xml:space="preserve"> </w:t>
       </w:r>
       <w:r>
         <w:t xml:space="preserve">they </w:t>
@@ -4014,8 +4481,13 @@
       <w:r>
         <w:t xml:space="preserve"> An airport is popular </w:t>
       </w:r>
-      <w:r>
-        <w:t xml:space="preserve">as long as </w:t>
+      <w:proofErr w:type="gramStart"/>
+      <w:r>
+        <w:t>as long as</w:t>
+      </w:r>
+      <w:proofErr w:type="gramEnd"/>
+      <w:r>
+        <w:t xml:space="preserve"> </w:t>
       </w:r>
       <w:r>
         <w:t xml:space="preserve">it has been an origin or destination </w:t>
@@ -5128,8 +5600,21 @@
         <w:pStyle w:val="Requirement-Header"/>
       </w:pPr>
       <w:r>
-        <w:t>Produce a lint report</w:t>
-      </w:r>
+        <w:t xml:space="preserve">Produce a </w:t>
+      </w:r>
+      <w:proofErr w:type="spellStart"/>
+      <w:r>
+        <w:t>lint</w:t>
+      </w:r>
+      <w:proofErr w:type="spellEnd"/>
+      <w:r>
+        <w:t xml:space="preserve"> </w:t>
+      </w:r>
+      <w:proofErr w:type="spellStart"/>
+      <w:r>
+        <w:t>report</w:t>
+      </w:r>
+      <w:proofErr w:type="spellEnd"/>
       <w:r>
         <w:t xml:space="preserve">. </w:t>
       </w:r>
@@ -5399,8 +5884,29 @@
         <w:pStyle w:val="Requirement-Header"/>
       </w:pPr>
       <w:r>
-        <w:t>Produce an analysis report</w:t>
-      </w:r>
+        <w:t xml:space="preserve">Produce </w:t>
+      </w:r>
+      <w:proofErr w:type="spellStart"/>
+      <w:r>
+        <w:t>an</w:t>
+      </w:r>
+      <w:proofErr w:type="spellEnd"/>
+      <w:r>
+        <w:t xml:space="preserve"> </w:t>
+      </w:r>
+      <w:proofErr w:type="spellStart"/>
+      <w:r>
+        <w:t>analysis</w:t>
+      </w:r>
+      <w:proofErr w:type="spellEnd"/>
+      <w:r>
+        <w:t xml:space="preserve"> </w:t>
+      </w:r>
+      <w:proofErr w:type="spellStart"/>
+      <w:r>
+        <w:t>report</w:t>
+      </w:r>
+      <w:proofErr w:type="spellEnd"/>
       <w:r>
         <w:t xml:space="preserve">. </w:t>
       </w:r>
@@ -5850,8 +6356,29 @@
         <w:pStyle w:val="Requirement-Header"/>
       </w:pPr>
       <w:r>
-        <w:t>Produce an analysis report</w:t>
-      </w:r>
+        <w:t xml:space="preserve">Produce </w:t>
+      </w:r>
+      <w:proofErr w:type="spellStart"/>
+      <w:r>
+        <w:t>an</w:t>
+      </w:r>
+      <w:proofErr w:type="spellEnd"/>
+      <w:r>
+        <w:t xml:space="preserve"> </w:t>
+      </w:r>
+      <w:proofErr w:type="spellStart"/>
+      <w:r>
+        <w:t>analysis</w:t>
+      </w:r>
+      <w:proofErr w:type="spellEnd"/>
+      <w:r>
+        <w:t xml:space="preserve"> </w:t>
+      </w:r>
+      <w:proofErr w:type="spellStart"/>
+      <w:r>
+        <w:t>report</w:t>
+      </w:r>
+      <w:proofErr w:type="spellEnd"/>
       <w:r>
         <w:t xml:space="preserve">. </w:t>
       </w:r>
@@ -6295,8 +6822,29 @@
         <w:pStyle w:val="Requirement-Header"/>
       </w:pPr>
       <w:r>
-        <w:t>Produce an analysis report</w:t>
-      </w:r>
+        <w:t xml:space="preserve">Produce </w:t>
+      </w:r>
+      <w:proofErr w:type="spellStart"/>
+      <w:r>
+        <w:t>an</w:t>
+      </w:r>
+      <w:proofErr w:type="spellEnd"/>
+      <w:r>
+        <w:t xml:space="preserve"> </w:t>
+      </w:r>
+      <w:proofErr w:type="spellStart"/>
+      <w:r>
+        <w:t>analysis</w:t>
+      </w:r>
+      <w:proofErr w:type="spellEnd"/>
+      <w:r>
+        <w:t xml:space="preserve"> </w:t>
+      </w:r>
+      <w:proofErr w:type="spellStart"/>
+      <w:r>
+        <w:t>report</w:t>
+      </w:r>
+      <w:proofErr w:type="spellEnd"/>
       <w:r>
         <w:t xml:space="preserve">. </w:t>
       </w:r>
@@ -6600,8 +7148,29 @@
         <w:pStyle w:val="Requirement-Header"/>
       </w:pPr>
       <w:r>
-        <w:t>Produce an analysis report</w:t>
-      </w:r>
+        <w:t xml:space="preserve">Produce </w:t>
+      </w:r>
+      <w:proofErr w:type="spellStart"/>
+      <w:r>
+        <w:t>an</w:t>
+      </w:r>
+      <w:proofErr w:type="spellEnd"/>
+      <w:r>
+        <w:t xml:space="preserve"> </w:t>
+      </w:r>
+      <w:proofErr w:type="spellStart"/>
+      <w:r>
+        <w:t>analysis</w:t>
+      </w:r>
+      <w:proofErr w:type="spellEnd"/>
+      <w:r>
+        <w:t xml:space="preserve"> </w:t>
+      </w:r>
+      <w:proofErr w:type="spellStart"/>
+      <w:r>
+        <w:t>report</w:t>
+      </w:r>
+      <w:proofErr w:type="spellEnd"/>
       <w:r>
         <w:t xml:space="preserve">. </w:t>
       </w:r>
@@ -10326,7 +10895,6 @@
   </w:font>
   <w:font w:name="Yu Mincho">
     <w:altName w:val="游明朝"/>
-    <w:panose1 w:val="02020400000000000000"/>
     <w:charset w:val="80"/>
     <w:family w:val="roman"/>
     <w:pitch w:val="variable"/>
@@ -10363,6 +10931,7 @@
     <w:rsid w:val="0013644E"/>
     <w:rsid w:val="00176391"/>
     <w:rsid w:val="001773D9"/>
+    <w:rsid w:val="00193772"/>
     <w:rsid w:val="001942D6"/>
     <w:rsid w:val="002707DD"/>
     <w:rsid w:val="00374B2C"/>
@@ -10371,6 +10940,7 @@
     <w:rsid w:val="003E03A9"/>
     <w:rsid w:val="003E4CEE"/>
     <w:rsid w:val="004250DD"/>
+    <w:rsid w:val="00470952"/>
     <w:rsid w:val="004A49DE"/>
     <w:rsid w:val="004B3499"/>
     <w:rsid w:val="00562343"/>
@@ -10385,10 +10955,12 @@
     <w:rsid w:val="007465A2"/>
     <w:rsid w:val="00751E87"/>
     <w:rsid w:val="00802250"/>
+    <w:rsid w:val="00844A02"/>
     <w:rsid w:val="00850D8C"/>
     <w:rsid w:val="0088489D"/>
     <w:rsid w:val="008A1472"/>
     <w:rsid w:val="008B1087"/>
+    <w:rsid w:val="008F4D6C"/>
     <w:rsid w:val="0093034B"/>
     <w:rsid w:val="0094558B"/>
     <w:rsid w:val="00953D97"/>

</xml_diff>

<commit_message>
Requisitos 17 y 18 hechos
</commit_message>
<xml_diff>
--- a/reports/Student#1/01 - Requirements - Student #1.docx
+++ b/reports/Student#1/01 - Requirements - Student #1.docx
@@ -1043,21 +1043,7 @@
         <w:rPr>
           <w:lang w:val="en-GB"/>
         </w:rPr>
-        <w:t xml:space="preserve">Provide a link to your planning dashboard in GitHub to review the tasks, their </w:t>
-      </w:r>
-      <w:proofErr w:type="gramStart"/>
-      <w:r>
-        <w:rPr>
-          <w:lang w:val="en-GB"/>
-        </w:rPr>
-        <w:t>current status</w:t>
-      </w:r>
-      <w:proofErr w:type="gramEnd"/>
-      <w:r>
-        <w:rPr>
-          <w:lang w:val="en-GB"/>
-        </w:rPr>
-        <w:t>, and your schedule</w:t>
+        <w:t>Provide a link to your planning dashboard in GitHub to review the tasks, their current status, and your schedule</w:t>
       </w:r>
       <w:r>
         <w:rPr>
@@ -1917,14 +1903,7 @@
         <w:rPr>
           <w:lang w:val="en-GB"/>
         </w:rPr>
-        <w:t xml:space="preserve"> </w:t>
-      </w:r>
-      <w:proofErr w:type="gramStart"/>
-      <w:r>
-        <w:rPr>
-          <w:lang w:val="en-GB"/>
-        </w:rPr>
-        <w:t xml:space="preserve">unique </w:t>
+        <w:t xml:space="preserve"> unique </w:t>
       </w:r>
       <w:r>
         <w:rPr>
@@ -1938,16 +1917,7 @@
           <w:bCs/>
           <w:lang w:val="en-GB"/>
         </w:rPr>
-        <w:t>flight</w:t>
-      </w:r>
-      <w:proofErr w:type="gramEnd"/>
-      <w:r>
-        <w:rPr>
-          <w:b/>
-          <w:bCs/>
-          <w:lang w:val="en-GB"/>
-        </w:rPr>
-        <w:t xml:space="preserve"> number</w:t>
+        <w:t>flight number</w:t>
       </w:r>
       <w:r>
         <w:rPr>
@@ -2615,21 +2585,7 @@
         <w:rPr>
           <w:lang w:val="en-GB"/>
         </w:rPr>
-        <w:t xml:space="preserve">Provide a link to your planning dashboard in GitHub to review the tasks, their </w:t>
-      </w:r>
-      <w:proofErr w:type="gramStart"/>
-      <w:r>
-        <w:rPr>
-          <w:lang w:val="en-GB"/>
-        </w:rPr>
-        <w:t>current status</w:t>
-      </w:r>
-      <w:proofErr w:type="gramEnd"/>
-      <w:r>
-        <w:rPr>
-          <w:lang w:val="en-GB"/>
-        </w:rPr>
-        <w:t>, and your schedule</w:t>
+        <w:t>Provide a link to your planning dashboard in GitHub to review the tasks, their current status, and your schedule</w:t>
       </w:r>
       <w:r>
         <w:rPr>
@@ -2889,15 +2845,7 @@
         <w:t xml:space="preserve">Flights </w:t>
       </w:r>
       <w:r>
-        <w:t xml:space="preserve">can be updated or deleted </w:t>
-      </w:r>
-      <w:proofErr w:type="gramStart"/>
-      <w:r>
-        <w:t>as long as</w:t>
-      </w:r>
-      <w:proofErr w:type="gramEnd"/>
-      <w:r>
-        <w:t xml:space="preserve"> they have not been published</w:t>
+        <w:t>can be updated or deleted as long as they have not been published</w:t>
       </w:r>
       <w:r>
         <w:t xml:space="preserve">. </w:t>
@@ -3072,15 +3020,7 @@
         <w:t>leg</w:t>
       </w:r>
       <w:r>
-        <w:t xml:space="preserve"> </w:t>
-      </w:r>
-      <w:proofErr w:type="gramStart"/>
-      <w:r>
-        <w:t>as long as</w:t>
-      </w:r>
-      <w:proofErr w:type="gramEnd"/>
-      <w:r>
-        <w:t xml:space="preserve"> it is not published</w:t>
+        <w:t xml:space="preserve"> as long as it is not published</w:t>
       </w:r>
       <w:r>
         <w:t xml:space="preserve">. </w:t>
@@ -3145,345 +3085,102 @@
         <w:rPr>
           <w:lang w:val="es-ES"/>
         </w:rPr>
-        <w:t xml:space="preserve">n </w:t>
-      </w:r>
-      <w:proofErr w:type="spellStart"/>
+        <w:t>n leg en el pasado lo cual no es lo común. Podría dejarlo pasar</w:t>
+      </w:r>
       <w:r>
         <w:rPr>
           <w:lang w:val="es-ES"/>
         </w:rPr>
-        <w:t>leg</w:t>
-      </w:r>
-      <w:proofErr w:type="spellEnd"/>
+        <w:t xml:space="preserve"> si fuera consistente con el campo status</w:t>
+      </w:r>
       <w:r>
         <w:rPr>
           <w:lang w:val="es-ES"/>
         </w:rPr>
-        <w:t xml:space="preserve"> en el pasado lo cual no es lo común. Podría dejarlo pasar</w:t>
-      </w:r>
-      <w:r>
+        <w:t xml:space="preserve">, sin embargo, también es posible crear un leg con un flight number que no contiene el IATA de la aerolínea.  </w:t>
+      </w:r>
+    </w:p>
+    <w:p>
+      <w:pPr>
+        <w:pStyle w:val="Comment-Grader"/>
         <w:rPr>
           <w:lang w:val="es-ES"/>
         </w:rPr>
-        <w:t xml:space="preserve"> si fuera consistente con el campo </w:t>
-      </w:r>
-      <w:proofErr w:type="gramStart"/>
+      </w:pPr>
       <w:r>
         <w:rPr>
           <w:lang w:val="es-ES"/>
         </w:rPr>
-        <w:t>status</w:t>
-      </w:r>
-      <w:proofErr w:type="gramEnd"/>
-      <w:r>
+        <w:t>Corrección del error:</w:t>
+      </w:r>
+    </w:p>
+    <w:p>
+      <w:pPr>
+        <w:pStyle w:val="Comment-Grader"/>
         <w:rPr>
           <w:lang w:val="es-ES"/>
         </w:rPr>
-        <w:t xml:space="preserve">, sin embargo, también es posible crear un </w:t>
-      </w:r>
-      <w:proofErr w:type="spellStart"/>
+      </w:pPr>
       <w:r>
         <w:rPr>
           <w:lang w:val="es-ES"/>
         </w:rPr>
-        <w:t>leg</w:t>
-      </w:r>
-      <w:proofErr w:type="spellEnd"/>
+        <w:t>En lo referente al status de los vuelos, he añadido una validación dependiendo de las fechas del leg que se quiera crear, actualizar o publicar. Ahora</w:t>
+      </w:r>
       <w:r>
         <w:rPr>
           <w:lang w:val="es-ES"/>
         </w:rPr>
-        <w:t xml:space="preserve"> con un </w:t>
-      </w:r>
-      <w:proofErr w:type="spellStart"/>
+        <w:t>,</w:t>
+      </w:r>
       <w:r>
         <w:rPr>
           <w:lang w:val="es-ES"/>
         </w:rPr>
-        <w:t>flight</w:t>
-      </w:r>
-      <w:proofErr w:type="spellEnd"/>
+        <w:t xml:space="preserve"> un leg en el pasado solo puede tener status LANDED o CANCELLED, mientras que los leg que estén ocurriendo en el presente o los legs en el futuro solo podrán tener</w:t>
+      </w:r>
       <w:r>
         <w:rPr>
           <w:lang w:val="es-ES"/>
         </w:rPr>
-        <w:t xml:space="preserve"> </w:t>
-      </w:r>
-      <w:proofErr w:type="spellStart"/>
+        <w:t xml:space="preserve"> de</w:t>
+      </w:r>
       <w:r>
         <w:rPr>
           <w:lang w:val="es-ES"/>
         </w:rPr>
-        <w:t>number</w:t>
-      </w:r>
-      <w:proofErr w:type="spellEnd"/>
-      <w:r>
+        <w:t xml:space="preserve"> status ON_TIME, DELAYED o CANCELLED.</w:t>
+      </w:r>
+    </w:p>
+    <w:p>
+      <w:pPr>
+        <w:pStyle w:val="Comment-Grader"/>
         <w:rPr>
           <w:lang w:val="es-ES"/>
         </w:rPr>
-        <w:t xml:space="preserve"> que no contiene el IATA de la aerolínea.  </w:t>
-      </w:r>
-    </w:p>
-    <w:p>
-      <w:pPr>
-        <w:pStyle w:val="Comment-Grader"/>
+      </w:pPr>
+      <w:r>
         <w:rPr>
           <w:lang w:val="es-ES"/>
         </w:rPr>
-      </w:pPr>
-      <w:r>
-        <w:rPr>
+        <w:t>Con respecto al error del flight number, he añadido una validación en los servicios de creación, actualización y publicación para que el flight number deba tener el IATA de la aerolínea.</w:t>
+      </w:r>
+    </w:p>
+    <w:p>
+      <w:pPr>
+        <w:pStyle w:val="Ttulo2"/>
+        <w:rPr>
+          <w:rFonts w:cstheme="majorHAnsi"/>
           <w:lang w:val="es-ES"/>
         </w:rPr>
-        <w:t>Corrección del error:</w:t>
-      </w:r>
-    </w:p>
-    <w:p>
-      <w:pPr>
-        <w:pStyle w:val="Comment-Grader"/>
-        <w:rPr>
+      </w:pPr>
+      <w:r>
+        <w:rPr>
+          <w:rFonts w:cstheme="majorHAnsi"/>
           <w:lang w:val="es-ES"/>
         </w:rPr>
-      </w:pPr>
-      <w:r>
-        <w:rPr>
-          <w:lang w:val="es-ES"/>
-        </w:rPr>
-        <w:t xml:space="preserve">En lo referente al </w:t>
-      </w:r>
-      <w:proofErr w:type="gramStart"/>
-      <w:r>
-        <w:rPr>
-          <w:lang w:val="es-ES"/>
-        </w:rPr>
-        <w:t>status</w:t>
-      </w:r>
-      <w:proofErr w:type="gramEnd"/>
-      <w:r>
-        <w:rPr>
-          <w:lang w:val="es-ES"/>
-        </w:rPr>
-        <w:t xml:space="preserve"> de los vuelos, he añadido una validación dependiendo de las fechas del </w:t>
-      </w:r>
-      <w:proofErr w:type="spellStart"/>
-      <w:r>
-        <w:rPr>
-          <w:lang w:val="es-ES"/>
-        </w:rPr>
-        <w:t>leg</w:t>
-      </w:r>
-      <w:proofErr w:type="spellEnd"/>
-      <w:r>
-        <w:rPr>
-          <w:lang w:val="es-ES"/>
-        </w:rPr>
-        <w:t xml:space="preserve"> que se quiera crear, actualizar o publicar. Ahora</w:t>
-      </w:r>
-      <w:r>
-        <w:rPr>
-          <w:lang w:val="es-ES"/>
-        </w:rPr>
-        <w:t>,</w:t>
-      </w:r>
-      <w:r>
-        <w:rPr>
-          <w:lang w:val="es-ES"/>
-        </w:rPr>
-        <w:t xml:space="preserve"> un </w:t>
-      </w:r>
-      <w:proofErr w:type="spellStart"/>
-      <w:r>
-        <w:rPr>
-          <w:lang w:val="es-ES"/>
-        </w:rPr>
-        <w:t>leg</w:t>
-      </w:r>
-      <w:proofErr w:type="spellEnd"/>
-      <w:r>
-        <w:rPr>
-          <w:lang w:val="es-ES"/>
-        </w:rPr>
-        <w:t xml:space="preserve"> en el pasado solo puede tener </w:t>
-      </w:r>
-      <w:proofErr w:type="gramStart"/>
-      <w:r>
-        <w:rPr>
-          <w:lang w:val="es-ES"/>
-        </w:rPr>
-        <w:t>status</w:t>
-      </w:r>
-      <w:proofErr w:type="gramEnd"/>
-      <w:r>
-        <w:rPr>
-          <w:lang w:val="es-ES"/>
-        </w:rPr>
-        <w:t xml:space="preserve"> LANDED o CANCELLED, mientras que los </w:t>
-      </w:r>
-      <w:proofErr w:type="spellStart"/>
-      <w:r>
-        <w:rPr>
-          <w:lang w:val="es-ES"/>
-        </w:rPr>
-        <w:t>leg</w:t>
-      </w:r>
-      <w:proofErr w:type="spellEnd"/>
-      <w:r>
-        <w:rPr>
-          <w:lang w:val="es-ES"/>
-        </w:rPr>
-        <w:t xml:space="preserve"> que estén ocurriendo en el presente o los </w:t>
-      </w:r>
-      <w:proofErr w:type="spellStart"/>
-      <w:r>
-        <w:rPr>
-          <w:lang w:val="es-ES"/>
-        </w:rPr>
-        <w:t>legs</w:t>
-      </w:r>
-      <w:proofErr w:type="spellEnd"/>
-      <w:r>
-        <w:rPr>
-          <w:lang w:val="es-ES"/>
-        </w:rPr>
-        <w:t xml:space="preserve"> en el futuro solo podrán tener</w:t>
-      </w:r>
-      <w:r>
-        <w:rPr>
-          <w:lang w:val="es-ES"/>
-        </w:rPr>
-        <w:t xml:space="preserve"> de</w:t>
-      </w:r>
-      <w:r>
-        <w:rPr>
-          <w:lang w:val="es-ES"/>
-        </w:rPr>
-        <w:t xml:space="preserve"> </w:t>
-      </w:r>
-      <w:proofErr w:type="gramStart"/>
-      <w:r>
-        <w:rPr>
-          <w:lang w:val="es-ES"/>
-        </w:rPr>
-        <w:t>status</w:t>
-      </w:r>
-      <w:proofErr w:type="gramEnd"/>
-      <w:r>
-        <w:rPr>
-          <w:lang w:val="es-ES"/>
-        </w:rPr>
-        <w:t xml:space="preserve"> ON_TIME, DELAYED o CANCELLED.</w:t>
-      </w:r>
-    </w:p>
-    <w:p>
-      <w:pPr>
-        <w:pStyle w:val="Comment-Grader"/>
-        <w:rPr>
-          <w:lang w:val="es-ES"/>
-        </w:rPr>
-      </w:pPr>
-      <w:r>
-        <w:rPr>
-          <w:lang w:val="es-ES"/>
-        </w:rPr>
-        <w:t xml:space="preserve">Con respecto al error del </w:t>
-      </w:r>
-      <w:proofErr w:type="spellStart"/>
-      <w:r>
-        <w:rPr>
-          <w:lang w:val="es-ES"/>
-        </w:rPr>
-        <w:t>flight</w:t>
-      </w:r>
-      <w:proofErr w:type="spellEnd"/>
-      <w:r>
-        <w:rPr>
-          <w:lang w:val="es-ES"/>
-        </w:rPr>
-        <w:t xml:space="preserve"> </w:t>
-      </w:r>
-      <w:proofErr w:type="spellStart"/>
-      <w:r>
-        <w:rPr>
-          <w:lang w:val="es-ES"/>
-        </w:rPr>
-        <w:t>number</w:t>
-      </w:r>
-      <w:proofErr w:type="spellEnd"/>
-      <w:r>
-        <w:rPr>
-          <w:lang w:val="es-ES"/>
-        </w:rPr>
-        <w:t xml:space="preserve">, he añadido una validación en los servicios de creación, actualización y publicación para que el </w:t>
-      </w:r>
-      <w:proofErr w:type="spellStart"/>
-      <w:r>
-        <w:rPr>
-          <w:lang w:val="es-ES"/>
-        </w:rPr>
-        <w:t>flight</w:t>
-      </w:r>
-      <w:proofErr w:type="spellEnd"/>
-      <w:r>
-        <w:rPr>
-          <w:lang w:val="es-ES"/>
-        </w:rPr>
-        <w:t xml:space="preserve"> </w:t>
-      </w:r>
-      <w:proofErr w:type="spellStart"/>
-      <w:r>
-        <w:rPr>
-          <w:lang w:val="es-ES"/>
-        </w:rPr>
-        <w:t>number</w:t>
-      </w:r>
-      <w:proofErr w:type="spellEnd"/>
-      <w:r>
-        <w:rPr>
-          <w:lang w:val="es-ES"/>
-        </w:rPr>
-        <w:t xml:space="preserve"> deba tener el IATA de la aerolínea.</w:t>
-      </w:r>
-    </w:p>
-    <w:p>
-      <w:pPr>
-        <w:pStyle w:val="Ttulo2"/>
-        <w:rPr>
-          <w:rFonts w:cstheme="majorHAnsi"/>
-          <w:lang w:val="es-ES"/>
-        </w:rPr>
-      </w:pPr>
-      <w:r>
-        <w:rPr>
-          <w:rFonts w:cstheme="majorHAnsi"/>
-          <w:lang w:val="es-ES"/>
-        </w:rPr>
-        <w:t>Non-</w:t>
-      </w:r>
-      <w:proofErr w:type="spellStart"/>
-      <w:r>
-        <w:rPr>
-          <w:rFonts w:cstheme="majorHAnsi"/>
-          <w:lang w:val="es-ES"/>
-        </w:rPr>
-        <w:t>functional</w:t>
-      </w:r>
-      <w:proofErr w:type="spellEnd"/>
-      <w:r>
-        <w:rPr>
-          <w:rFonts w:cstheme="majorHAnsi"/>
-          <w:lang w:val="es-ES"/>
-        </w:rPr>
-        <w:t xml:space="preserve"> </w:t>
-      </w:r>
-      <w:proofErr w:type="spellStart"/>
-      <w:r>
-        <w:rPr>
-          <w:rFonts w:cstheme="majorHAnsi"/>
-          <w:lang w:val="es-ES"/>
-        </w:rPr>
-        <w:t>requirements</w:t>
-      </w:r>
-      <w:proofErr w:type="spellEnd"/>
+        <w:t>Non-functional requirements</w:t>
+      </w:r>
     </w:p>
     <w:p>
       <w:pPr>
@@ -3566,21 +3263,7 @@
         <w:rPr>
           <w:lang w:val="en-GB"/>
         </w:rPr>
-        <w:t xml:space="preserve">Provide a link to your planning dashboard in GitHub to review the tasks, their </w:t>
-      </w:r>
-      <w:proofErr w:type="gramStart"/>
-      <w:r>
-        <w:rPr>
-          <w:lang w:val="en-GB"/>
-        </w:rPr>
-        <w:t>current status</w:t>
-      </w:r>
-      <w:proofErr w:type="gramEnd"/>
-      <w:r>
-        <w:rPr>
-          <w:lang w:val="en-GB"/>
-        </w:rPr>
-        <w:t>, and your schedule</w:t>
+        <w:t>Provide a link to your planning dashboard in GitHub to review the tasks, their current status, and your schedule</w:t>
       </w:r>
       <w:r>
         <w:rPr>
@@ -3909,21 +3592,7 @@
         <w:rPr>
           <w:lang w:val="en-GB"/>
         </w:rPr>
-        <w:t xml:space="preserve">Provide a link to your planning dashboard in GitHub to review the tasks, their </w:t>
-      </w:r>
-      <w:proofErr w:type="gramStart"/>
-      <w:r>
-        <w:rPr>
-          <w:lang w:val="en-GB"/>
-        </w:rPr>
-        <w:t>current status</w:t>
-      </w:r>
-      <w:proofErr w:type="gramEnd"/>
-      <w:r>
-        <w:rPr>
-          <w:lang w:val="en-GB"/>
-        </w:rPr>
-        <w:t>, and your schedule</w:t>
+        <w:t>Provide a link to your planning dashboard in GitHub to review the tasks, their current status, and your schedule</w:t>
       </w:r>
       <w:r>
         <w:rPr>
@@ -3975,21 +3644,8 @@
         <w:pStyle w:val="Requirement-Header"/>
       </w:pPr>
       <w:r>
-        <w:t xml:space="preserve">Produce a </w:t>
-      </w:r>
-      <w:proofErr w:type="spellStart"/>
-      <w:r>
-        <w:t>testing</w:t>
-      </w:r>
-      <w:proofErr w:type="spellEnd"/>
-      <w:r>
-        <w:t xml:space="preserve"> </w:t>
-      </w:r>
-      <w:proofErr w:type="spellStart"/>
-      <w:r>
-        <w:t>report</w:t>
-      </w:r>
-      <w:proofErr w:type="spellEnd"/>
+        <w:t>Produce a testing report</w:t>
+      </w:r>
       <w:r>
         <w:t xml:space="preserve">. </w:t>
       </w:r>
@@ -4431,15 +4087,7 @@
         <w:pStyle w:val="Requirement-Body"/>
       </w:pPr>
       <w:r>
-        <w:t xml:space="preserve">The number of years to retire, </w:t>
-      </w:r>
-      <w:proofErr w:type="gramStart"/>
-      <w:r>
-        <w:t>assuming that</w:t>
-      </w:r>
-      <w:proofErr w:type="gramEnd"/>
-      <w:r>
-        <w:t xml:space="preserve"> </w:t>
+        <w:t xml:space="preserve">The number of years to retire, assuming that </w:t>
       </w:r>
       <w:r>
         <w:t xml:space="preserve">they </w:t>
@@ -4481,13 +4129,8 @@
       <w:r>
         <w:t xml:space="preserve"> An airport is popular </w:t>
       </w:r>
-      <w:proofErr w:type="gramStart"/>
-      <w:r>
-        <w:t>as long as</w:t>
-      </w:r>
-      <w:proofErr w:type="gramEnd"/>
-      <w:r>
-        <w:t xml:space="preserve"> </w:t>
+      <w:r>
+        <w:t xml:space="preserve">as long as </w:t>
       </w:r>
       <w:r>
         <w:t xml:space="preserve">it has been an origin or destination </w:t>
@@ -4924,7 +4567,13 @@
         </w:sdtPr>
         <w:sdtContent>
           <w:r>
-            <w:t xml:space="preserve">    </w:t>
+            <w:t xml:space="preserve">  </w:t>
+          </w:r>
+          <w:r>
+            <w:t>X</w:t>
+          </w:r>
+          <w:r>
+            <w:t xml:space="preserve">  </w:t>
           </w:r>
         </w:sdtContent>
       </w:sdt>
@@ -5017,7 +4666,13 @@
         </w:sdtPr>
         <w:sdtContent>
           <w:r>
-            <w:t xml:space="preserve">    </w:t>
+            <w:t xml:space="preserve">  </w:t>
+          </w:r>
+          <w:r>
+            <w:t>X</w:t>
+          </w:r>
+          <w:r>
+            <w:t xml:space="preserve">  </w:t>
           </w:r>
         </w:sdtContent>
       </w:sdt>
@@ -5600,21 +5255,8 @@
         <w:pStyle w:val="Requirement-Header"/>
       </w:pPr>
       <w:r>
-        <w:t xml:space="preserve">Produce a </w:t>
-      </w:r>
-      <w:proofErr w:type="spellStart"/>
-      <w:r>
-        <w:t>lint</w:t>
-      </w:r>
-      <w:proofErr w:type="spellEnd"/>
-      <w:r>
-        <w:t xml:space="preserve"> </w:t>
-      </w:r>
-      <w:proofErr w:type="spellStart"/>
-      <w:r>
-        <w:t>report</w:t>
-      </w:r>
-      <w:proofErr w:type="spellEnd"/>
+        <w:t>Produce a lint report</w:t>
+      </w:r>
       <w:r>
         <w:t xml:space="preserve">. </w:t>
       </w:r>
@@ -5884,29 +5526,8 @@
         <w:pStyle w:val="Requirement-Header"/>
       </w:pPr>
       <w:r>
-        <w:t xml:space="preserve">Produce </w:t>
-      </w:r>
-      <w:proofErr w:type="spellStart"/>
-      <w:r>
-        <w:t>an</w:t>
-      </w:r>
-      <w:proofErr w:type="spellEnd"/>
-      <w:r>
-        <w:t xml:space="preserve"> </w:t>
-      </w:r>
-      <w:proofErr w:type="spellStart"/>
-      <w:r>
-        <w:t>analysis</w:t>
-      </w:r>
-      <w:proofErr w:type="spellEnd"/>
-      <w:r>
-        <w:t xml:space="preserve"> </w:t>
-      </w:r>
-      <w:proofErr w:type="spellStart"/>
-      <w:r>
-        <w:t>report</w:t>
-      </w:r>
-      <w:proofErr w:type="spellEnd"/>
+        <w:t>Produce an analysis report</w:t>
+      </w:r>
       <w:r>
         <w:t xml:space="preserve">. </w:t>
       </w:r>
@@ -6356,29 +5977,8 @@
         <w:pStyle w:val="Requirement-Header"/>
       </w:pPr>
       <w:r>
-        <w:t xml:space="preserve">Produce </w:t>
-      </w:r>
-      <w:proofErr w:type="spellStart"/>
-      <w:r>
-        <w:t>an</w:t>
-      </w:r>
-      <w:proofErr w:type="spellEnd"/>
-      <w:r>
-        <w:t xml:space="preserve"> </w:t>
-      </w:r>
-      <w:proofErr w:type="spellStart"/>
-      <w:r>
-        <w:t>analysis</w:t>
-      </w:r>
-      <w:proofErr w:type="spellEnd"/>
-      <w:r>
-        <w:t xml:space="preserve"> </w:t>
-      </w:r>
-      <w:proofErr w:type="spellStart"/>
-      <w:r>
-        <w:t>report</w:t>
-      </w:r>
-      <w:proofErr w:type="spellEnd"/>
+        <w:t>Produce an analysis report</w:t>
+      </w:r>
       <w:r>
         <w:t xml:space="preserve">. </w:t>
       </w:r>
@@ -6822,29 +6422,8 @@
         <w:pStyle w:val="Requirement-Header"/>
       </w:pPr>
       <w:r>
-        <w:t xml:space="preserve">Produce </w:t>
-      </w:r>
-      <w:proofErr w:type="spellStart"/>
-      <w:r>
-        <w:t>an</w:t>
-      </w:r>
-      <w:proofErr w:type="spellEnd"/>
-      <w:r>
-        <w:t xml:space="preserve"> </w:t>
-      </w:r>
-      <w:proofErr w:type="spellStart"/>
-      <w:r>
-        <w:t>analysis</w:t>
-      </w:r>
-      <w:proofErr w:type="spellEnd"/>
-      <w:r>
-        <w:t xml:space="preserve"> </w:t>
-      </w:r>
-      <w:proofErr w:type="spellStart"/>
-      <w:r>
-        <w:t>report</w:t>
-      </w:r>
-      <w:proofErr w:type="spellEnd"/>
+        <w:t>Produce an analysis report</w:t>
+      </w:r>
       <w:r>
         <w:t xml:space="preserve">. </w:t>
       </w:r>
@@ -7148,29 +6727,8 @@
         <w:pStyle w:val="Requirement-Header"/>
       </w:pPr>
       <w:r>
-        <w:t xml:space="preserve">Produce </w:t>
-      </w:r>
-      <w:proofErr w:type="spellStart"/>
-      <w:r>
-        <w:t>an</w:t>
-      </w:r>
-      <w:proofErr w:type="spellEnd"/>
-      <w:r>
-        <w:t xml:space="preserve"> </w:t>
-      </w:r>
-      <w:proofErr w:type="spellStart"/>
-      <w:r>
-        <w:t>analysis</w:t>
-      </w:r>
-      <w:proofErr w:type="spellEnd"/>
-      <w:r>
-        <w:t xml:space="preserve"> </w:t>
-      </w:r>
-      <w:proofErr w:type="spellStart"/>
-      <w:r>
-        <w:t>report</w:t>
-      </w:r>
-      <w:proofErr w:type="spellEnd"/>
+        <w:t>Produce an analysis report</w:t>
+      </w:r>
       <w:r>
         <w:t xml:space="preserve">. </w:t>
       </w:r>
@@ -10941,8 +10499,10 @@
     <w:rsid w:val="003E4CEE"/>
     <w:rsid w:val="004250DD"/>
     <w:rsid w:val="00470952"/>
+    <w:rsid w:val="0048748E"/>
     <w:rsid w:val="004A49DE"/>
     <w:rsid w:val="004B3499"/>
+    <w:rsid w:val="005515B0"/>
     <w:rsid w:val="00562343"/>
     <w:rsid w:val="00593C90"/>
     <w:rsid w:val="005A3CD1"/>

</xml_diff>